<commit_message>
Added Sysyem observations and recommendations
</commit_message>
<xml_diff>
--- a/Design Document.docx
+++ b/Design Document.docx
@@ -352,7 +352,7 @@
       <w:pPr>
         <w:pStyle w:val="Heading1"/>
       </w:pPr>
-      <w:bookmarkStart w:id="1" w:name="_Toc468972995"/>
+      <w:bookmarkStart w:id="1" w:name="_Toc468973983"/>
       <w:r>
         <w:t>Table of Contents</w:t>
       </w:r>
@@ -378,8 +378,6 @@
         </w:rPr>
       </w:sdtEndPr>
       <w:sdtContent>
-        <w:bookmarkStart w:id="2" w:name="_GoBack" w:displacedByCustomXml="prev"/>
-        <w:bookmarkEnd w:id="2" w:displacedByCustomXml="prev"/>
         <w:p>
           <w:pPr>
             <w:pStyle w:val="TOC1"/>
@@ -413,7 +411,7 @@
             </w:rPr>
             <w:fldChar w:fldCharType="separate"/>
           </w:r>
-          <w:hyperlink w:anchor="_Toc468972995" w:history="1">
+          <w:hyperlink w:anchor="_Toc468973983" w:history="1">
             <w:r>
               <w:rPr>
                 <w:rStyle w:val="Hyperlink"/>
@@ -440,7 +438,7 @@
                 <w:noProof/>
                 <w:webHidden/>
               </w:rPr>
-              <w:instrText xml:space="preserve"> PAGEREF _Toc468972995 \h </w:instrText>
+              <w:instrText xml:space="preserve"> PAGEREF _Toc468973983 \h </w:instrText>
             </w:r>
             <w:r>
               <w:rPr>
@@ -483,7 +481,7 @@
               <w:lang w:val="en-IE" w:eastAsia="en-IE"/>
             </w:rPr>
           </w:pPr>
-          <w:hyperlink w:anchor="_Toc468972996" w:history="1">
+          <w:hyperlink w:anchor="_Toc468973984" w:history="1">
             <w:r>
               <w:rPr>
                 <w:rStyle w:val="Hyperlink"/>
@@ -510,7 +508,7 @@
                 <w:noProof/>
                 <w:webHidden/>
               </w:rPr>
-              <w:instrText xml:space="preserve"> PAGEREF _Toc468972996 \h </w:instrText>
+              <w:instrText xml:space="preserve"> PAGEREF _Toc468973984 \h </w:instrText>
             </w:r>
             <w:r>
               <w:rPr>
@@ -553,7 +551,7 @@
               <w:lang w:val="en-IE" w:eastAsia="en-IE"/>
             </w:rPr>
           </w:pPr>
-          <w:hyperlink w:anchor="_Toc468972997" w:history="1">
+          <w:hyperlink w:anchor="_Toc468973985" w:history="1">
             <w:r>
               <w:rPr>
                 <w:rStyle w:val="Hyperlink"/>
@@ -581,7 +579,7 @@
                 <w:noProof/>
                 <w:webHidden/>
               </w:rPr>
-              <w:instrText xml:space="preserve"> PAGEREF _Toc468972997 \h </w:instrText>
+              <w:instrText xml:space="preserve"> PAGEREF _Toc468973985 \h </w:instrText>
             </w:r>
             <w:r>
               <w:rPr>
@@ -624,7 +622,7 @@
               <w:lang w:val="en-IE" w:eastAsia="en-IE"/>
             </w:rPr>
           </w:pPr>
-          <w:hyperlink w:anchor="_Toc468972998" w:history="1">
+          <w:hyperlink w:anchor="_Toc468973986" w:history="1">
             <w:r>
               <w:rPr>
                 <w:rStyle w:val="Hyperlink"/>
@@ -652,7 +650,7 @@
                 <w:noProof/>
                 <w:webHidden/>
               </w:rPr>
-              <w:instrText xml:space="preserve"> PAGEREF _Toc468972998 \h </w:instrText>
+              <w:instrText xml:space="preserve"> PAGEREF _Toc468973986 \h </w:instrText>
             </w:r>
             <w:r>
               <w:rPr>
@@ -695,7 +693,7 @@
               <w:lang w:val="en-IE" w:eastAsia="en-IE"/>
             </w:rPr>
           </w:pPr>
-          <w:hyperlink w:anchor="_Toc468972999" w:history="1">
+          <w:hyperlink w:anchor="_Toc468973987" w:history="1">
             <w:r>
               <w:rPr>
                 <w:rStyle w:val="Hyperlink"/>
@@ -722,7 +720,7 @@
                 <w:noProof/>
                 <w:webHidden/>
               </w:rPr>
-              <w:instrText xml:space="preserve"> PAGEREF _Toc468972999 \h </w:instrText>
+              <w:instrText xml:space="preserve"> PAGEREF _Toc468973987 \h </w:instrText>
             </w:r>
             <w:r>
               <w:rPr>
@@ -765,7 +763,7 @@
               <w:lang w:val="en-IE" w:eastAsia="en-IE"/>
             </w:rPr>
           </w:pPr>
-          <w:hyperlink w:anchor="_Toc468973000" w:history="1">
+          <w:hyperlink w:anchor="_Toc468973988" w:history="1">
             <w:r>
               <w:rPr>
                 <w:rStyle w:val="Hyperlink"/>
@@ -792,7 +790,7 @@
                 <w:noProof/>
                 <w:webHidden/>
               </w:rPr>
-              <w:instrText xml:space="preserve"> PAGEREF _Toc468973000 \h </w:instrText>
+              <w:instrText xml:space="preserve"> PAGEREF _Toc468973988 \h </w:instrText>
             </w:r>
             <w:r>
               <w:rPr>
@@ -835,7 +833,7 @@
               <w:lang w:val="en-IE" w:eastAsia="en-IE"/>
             </w:rPr>
           </w:pPr>
-          <w:hyperlink w:anchor="_Toc468973001" w:history="1">
+          <w:hyperlink w:anchor="_Toc468973989" w:history="1">
             <w:r>
               <w:rPr>
                 <w:rStyle w:val="Hyperlink"/>
@@ -862,7 +860,7 @@
                 <w:noProof/>
                 <w:webHidden/>
               </w:rPr>
-              <w:instrText xml:space="preserve"> PAGEREF _Toc468973001 \h </w:instrText>
+              <w:instrText xml:space="preserve"> PAGEREF _Toc468973989 \h </w:instrText>
             </w:r>
             <w:r>
               <w:rPr>
@@ -905,7 +903,7 @@
               <w:lang w:val="en-IE" w:eastAsia="en-IE"/>
             </w:rPr>
           </w:pPr>
-          <w:hyperlink w:anchor="_Toc468973002" w:history="1">
+          <w:hyperlink w:anchor="_Toc468973990" w:history="1">
             <w:r>
               <w:rPr>
                 <w:rStyle w:val="Hyperlink"/>
@@ -932,7 +930,7 @@
                 <w:noProof/>
                 <w:webHidden/>
               </w:rPr>
-              <w:instrText xml:space="preserve"> PAGEREF _Toc468973002 \h </w:instrText>
+              <w:instrText xml:space="preserve"> PAGEREF _Toc468973990 \h </w:instrText>
             </w:r>
             <w:r>
               <w:rPr>
@@ -975,7 +973,7 @@
               <w:lang w:val="en-IE" w:eastAsia="en-IE"/>
             </w:rPr>
           </w:pPr>
-          <w:hyperlink w:anchor="_Toc468973003" w:history="1">
+          <w:hyperlink w:anchor="_Toc468973991" w:history="1">
             <w:r>
               <w:rPr>
                 <w:rStyle w:val="Hyperlink"/>
@@ -1002,7 +1000,7 @@
                 <w:noProof/>
                 <w:webHidden/>
               </w:rPr>
-              <w:instrText xml:space="preserve"> PAGEREF _Toc468973003 \h </w:instrText>
+              <w:instrText xml:space="preserve"> PAGEREF _Toc468973991 \h </w:instrText>
             </w:r>
             <w:r>
               <w:rPr>
@@ -1045,7 +1043,7 @@
               <w:lang w:val="en-IE" w:eastAsia="en-IE"/>
             </w:rPr>
           </w:pPr>
-          <w:hyperlink w:anchor="_Toc468973004" w:history="1">
+          <w:hyperlink w:anchor="_Toc468973992" w:history="1">
             <w:r>
               <w:rPr>
                 <w:rStyle w:val="Hyperlink"/>
@@ -1073,7 +1071,7 @@
                 <w:noProof/>
                 <w:webHidden/>
               </w:rPr>
-              <w:instrText xml:space="preserve"> PAGEREF _Toc468973004 \h </w:instrText>
+              <w:instrText xml:space="preserve"> PAGEREF _Toc468973992 \h </w:instrText>
             </w:r>
             <w:r>
               <w:rPr>
@@ -1116,7 +1114,7 @@
               <w:lang w:val="en-IE" w:eastAsia="en-IE"/>
             </w:rPr>
           </w:pPr>
-          <w:hyperlink w:anchor="_Toc468973005" w:history="1">
+          <w:hyperlink w:anchor="_Toc468973993" w:history="1">
             <w:r>
               <w:rPr>
                 <w:rStyle w:val="Hyperlink"/>
@@ -1144,7 +1142,7 @@
                 <w:noProof/>
                 <w:webHidden/>
               </w:rPr>
-              <w:instrText xml:space="preserve"> PAGEREF _Toc468973005 \h </w:instrText>
+              <w:instrText xml:space="preserve"> PAGEREF _Toc468973993 \h </w:instrText>
             </w:r>
             <w:r>
               <w:rPr>
@@ -1187,7 +1185,7 @@
               <w:lang w:val="en-IE" w:eastAsia="en-IE"/>
             </w:rPr>
           </w:pPr>
-          <w:hyperlink w:anchor="_Toc468973006" w:history="1">
+          <w:hyperlink w:anchor="_Toc468973994" w:history="1">
             <w:r>
               <w:rPr>
                 <w:rStyle w:val="Hyperlink"/>
@@ -1214,7 +1212,7 @@
                 <w:noProof/>
                 <w:webHidden/>
               </w:rPr>
-              <w:instrText xml:space="preserve"> PAGEREF _Toc468973006 \h </w:instrText>
+              <w:instrText xml:space="preserve"> PAGEREF _Toc468973994 \h </w:instrText>
             </w:r>
             <w:r>
               <w:rPr>
@@ -1257,7 +1255,7 @@
               <w:lang w:val="en-IE" w:eastAsia="en-IE"/>
             </w:rPr>
           </w:pPr>
-          <w:hyperlink w:anchor="_Toc468973007" w:history="1">
+          <w:hyperlink w:anchor="_Toc468973995" w:history="1">
             <w:r>
               <w:rPr>
                 <w:rStyle w:val="Hyperlink"/>
@@ -1284,7 +1282,7 @@
                 <w:noProof/>
                 <w:webHidden/>
               </w:rPr>
-              <w:instrText xml:space="preserve"> PAGEREF _Toc468973007 \h </w:instrText>
+              <w:instrText xml:space="preserve"> PAGEREF _Toc468973995 \h </w:instrText>
             </w:r>
             <w:r>
               <w:rPr>
@@ -1327,7 +1325,7 @@
               <w:lang w:val="en-IE" w:eastAsia="en-IE"/>
             </w:rPr>
           </w:pPr>
-          <w:hyperlink w:anchor="_Toc468973008" w:history="1">
+          <w:hyperlink w:anchor="_Toc468973996" w:history="1">
             <w:r>
               <w:rPr>
                 <w:rStyle w:val="Hyperlink"/>
@@ -1354,7 +1352,7 @@
                 <w:noProof/>
                 <w:webHidden/>
               </w:rPr>
-              <w:instrText xml:space="preserve"> PAGEREF _Toc468973008 \h </w:instrText>
+              <w:instrText xml:space="preserve"> PAGEREF _Toc468973996 \h </w:instrText>
             </w:r>
             <w:r>
               <w:rPr>
@@ -1397,7 +1395,7 @@
               <w:lang w:val="en-IE" w:eastAsia="en-IE"/>
             </w:rPr>
           </w:pPr>
-          <w:hyperlink w:anchor="_Toc468973009" w:history="1">
+          <w:hyperlink w:anchor="_Toc468973997" w:history="1">
             <w:r>
               <w:rPr>
                 <w:rStyle w:val="Hyperlink"/>
@@ -1424,7 +1422,7 @@
                 <w:noProof/>
                 <w:webHidden/>
               </w:rPr>
-              <w:instrText xml:space="preserve"> PAGEREF _Toc468973009 \h </w:instrText>
+              <w:instrText xml:space="preserve"> PAGEREF _Toc468973997 \h </w:instrText>
             </w:r>
             <w:r>
               <w:rPr>
@@ -1445,6 +1443,77 @@
                 <w:webHidden/>
               </w:rPr>
               <w:t>9</w:t>
+            </w:r>
+            <w:r>
+              <w:rPr>
+                <w:noProof/>
+                <w:webHidden/>
+              </w:rPr>
+              <w:fldChar w:fldCharType="end"/>
+            </w:r>
+          </w:hyperlink>
+        </w:p>
+        <w:p>
+          <w:pPr>
+            <w:pStyle w:val="TOC2"/>
+            <w:tabs>
+              <w:tab w:val="right" w:leader="dot" w:pos="9016"/>
+            </w:tabs>
+            <w:rPr>
+              <w:rFonts w:cstheme="minorBidi"/>
+              <w:noProof/>
+              <w:lang w:val="en-IE" w:eastAsia="en-IE"/>
+            </w:rPr>
+          </w:pPr>
+          <w:hyperlink w:anchor="_Toc468973998" w:history="1">
+            <w:r>
+              <w:rPr>
+                <w:rStyle w:val="Hyperlink"/>
+                <w:noProof/>
+                <w:lang w:val="en-IE"/>
+              </w:rPr>
+              <w:t>System Design Observations and Recommendations</w:t>
+            </w:r>
+            <w:r>
+              <w:rPr>
+                <w:noProof/>
+                <w:webHidden/>
+              </w:rPr>
+              <w:tab/>
+            </w:r>
+            <w:r>
+              <w:rPr>
+                <w:noProof/>
+                <w:webHidden/>
+              </w:rPr>
+              <w:fldChar w:fldCharType="begin"/>
+            </w:r>
+            <w:r>
+              <w:rPr>
+                <w:noProof/>
+                <w:webHidden/>
+              </w:rPr>
+              <w:instrText xml:space="preserve"> PAGEREF _Toc468973998 \h </w:instrText>
+            </w:r>
+            <w:r>
+              <w:rPr>
+                <w:noProof/>
+                <w:webHidden/>
+              </w:rPr>
+            </w:r>
+            <w:r>
+              <w:rPr>
+                <w:noProof/>
+                <w:webHidden/>
+              </w:rPr>
+              <w:fldChar w:fldCharType="separate"/>
+            </w:r>
+            <w:r>
+              <w:rPr>
+                <w:noProof/>
+                <w:webHidden/>
+              </w:rPr>
+              <w:t>10</w:t>
             </w:r>
             <w:r>
               <w:rPr>
@@ -1467,7 +1536,7 @@
               <w:lang w:val="en-IE" w:eastAsia="en-IE"/>
             </w:rPr>
           </w:pPr>
-          <w:hyperlink w:anchor="_Toc468973010" w:history="1">
+          <w:hyperlink w:anchor="_Toc468973999" w:history="1">
             <w:r>
               <w:rPr>
                 <w:rStyle w:val="Hyperlink"/>
@@ -1494,7 +1563,7 @@
                 <w:noProof/>
                 <w:webHidden/>
               </w:rPr>
-              <w:instrText xml:space="preserve"> PAGEREF _Toc468973010 \h </w:instrText>
+              <w:instrText xml:space="preserve"> PAGEREF _Toc468973999 \h </w:instrText>
             </w:r>
             <w:r>
               <w:rPr>
@@ -1514,7 +1583,7 @@
                 <w:noProof/>
                 <w:webHidden/>
               </w:rPr>
-              <w:t>10</w:t>
+              <w:t>11</w:t>
             </w:r>
             <w:r>
               <w:rPr>
@@ -1537,7 +1606,7 @@
               <w:lang w:val="en-IE" w:eastAsia="en-IE"/>
             </w:rPr>
           </w:pPr>
-          <w:hyperlink w:anchor="_Toc468973011" w:history="1">
+          <w:hyperlink w:anchor="_Toc468974000" w:history="1">
             <w:r>
               <w:rPr>
                 <w:rStyle w:val="Hyperlink"/>
@@ -1564,7 +1633,7 @@
                 <w:noProof/>
                 <w:webHidden/>
               </w:rPr>
-              <w:instrText xml:space="preserve"> PAGEREF _Toc468973011 \h </w:instrText>
+              <w:instrText xml:space="preserve"> PAGEREF _Toc468974000 \h </w:instrText>
             </w:r>
             <w:r>
               <w:rPr>
@@ -1584,7 +1653,7 @@
                 <w:noProof/>
                 <w:webHidden/>
               </w:rPr>
-              <w:t>10</w:t>
+              <w:t>11</w:t>
             </w:r>
             <w:r>
               <w:rPr>
@@ -1607,7 +1676,7 @@
               <w:lang w:val="en-IE" w:eastAsia="en-IE"/>
             </w:rPr>
           </w:pPr>
-          <w:hyperlink w:anchor="_Toc468973012" w:history="1">
+          <w:hyperlink w:anchor="_Toc468974001" w:history="1">
             <w:r>
               <w:rPr>
                 <w:rStyle w:val="Hyperlink"/>
@@ -1634,7 +1703,7 @@
                 <w:noProof/>
                 <w:webHidden/>
               </w:rPr>
-              <w:instrText xml:space="preserve"> PAGEREF _Toc468973012 \h </w:instrText>
+              <w:instrText xml:space="preserve"> PAGEREF _Toc468974001 \h </w:instrText>
             </w:r>
             <w:r>
               <w:rPr>
@@ -1654,7 +1723,7 @@
                 <w:noProof/>
                 <w:webHidden/>
               </w:rPr>
-              <w:t>10</w:t>
+              <w:t>11</w:t>
             </w:r>
             <w:r>
               <w:rPr>
@@ -1677,7 +1746,7 @@
               <w:lang w:val="en-IE" w:eastAsia="en-IE"/>
             </w:rPr>
           </w:pPr>
-          <w:hyperlink w:anchor="_Toc468973013" w:history="1">
+          <w:hyperlink w:anchor="_Toc468974002" w:history="1">
             <w:r>
               <w:rPr>
                 <w:rStyle w:val="Hyperlink"/>
@@ -1704,7 +1773,7 @@
                 <w:noProof/>
                 <w:webHidden/>
               </w:rPr>
-              <w:instrText xml:space="preserve"> PAGEREF _Toc468973013 \h </w:instrText>
+              <w:instrText xml:space="preserve"> PAGEREF _Toc468974002 \h </w:instrText>
             </w:r>
             <w:r>
               <w:rPr>
@@ -1724,7 +1793,7 @@
                 <w:noProof/>
                 <w:webHidden/>
               </w:rPr>
-              <w:t>11</w:t>
+              <w:t>12</w:t>
             </w:r>
             <w:r>
               <w:rPr>
@@ -1747,7 +1816,7 @@
               <w:lang w:val="en-IE" w:eastAsia="en-IE"/>
             </w:rPr>
           </w:pPr>
-          <w:hyperlink w:anchor="_Toc468973014" w:history="1">
+          <w:hyperlink w:anchor="_Toc468974003" w:history="1">
             <w:r>
               <w:rPr>
                 <w:rStyle w:val="Hyperlink"/>
@@ -1774,7 +1843,7 @@
                 <w:noProof/>
                 <w:webHidden/>
               </w:rPr>
-              <w:instrText xml:space="preserve"> PAGEREF _Toc468973014 \h </w:instrText>
+              <w:instrText xml:space="preserve"> PAGEREF _Toc468974003 \h </w:instrText>
             </w:r>
             <w:r>
               <w:rPr>
@@ -1794,7 +1863,7 @@
                 <w:noProof/>
                 <w:webHidden/>
               </w:rPr>
-              <w:t>11</w:t>
+              <w:t>12</w:t>
             </w:r>
             <w:r>
               <w:rPr>
@@ -1832,13 +1901,13 @@
       <w:pPr>
         <w:pStyle w:val="Heading1"/>
       </w:pPr>
-      <w:bookmarkStart w:id="3" w:name="_Toc468972996"/>
+      <w:bookmarkStart w:id="2" w:name="_Toc468973984"/>
       <w:r>
         <w:lastRenderedPageBreak/>
         <w:t>Table of Figures</w:t>
       </w:r>
       <w:bookmarkEnd w:id="0"/>
-      <w:bookmarkEnd w:id="3"/>
+      <w:bookmarkEnd w:id="2"/>
     </w:p>
     <w:p>
       <w:pPr>
@@ -2504,16 +2573,16 @@
           <w:docGrid w:linePitch="360"/>
         </w:sectPr>
       </w:pPr>
-      <w:bookmarkStart w:id="4" w:name="_Toc463382591"/>
+      <w:bookmarkStart w:id="3" w:name="_Toc463382591"/>
     </w:p>
     <w:p>
       <w:pPr>
         <w:pStyle w:val="Heading1"/>
       </w:pPr>
-      <w:bookmarkStart w:id="5" w:name="_Toc468448082"/>
-      <w:bookmarkStart w:id="6" w:name="_Toc468969946"/>
-      <w:bookmarkStart w:id="7" w:name="_Toc468972997"/>
-      <w:bookmarkEnd w:id="4"/>
+      <w:bookmarkStart w:id="4" w:name="_Toc468448082"/>
+      <w:bookmarkStart w:id="5" w:name="_Toc468969946"/>
+      <w:bookmarkStart w:id="6" w:name="_Toc468973985"/>
+      <w:bookmarkEnd w:id="3"/>
       <w:r>
         <w:rPr>
           <w:lang w:val="en-IE"/>
@@ -2521,9 +2590,9 @@
         <w:lastRenderedPageBreak/>
         <w:t>Introduction</w:t>
       </w:r>
+      <w:bookmarkEnd w:id="4"/>
       <w:bookmarkEnd w:id="5"/>
       <w:bookmarkEnd w:id="6"/>
-      <w:bookmarkEnd w:id="7"/>
     </w:p>
     <w:p>
       <w:pPr>
@@ -2691,9 +2760,9 @@
           <w:lang w:val="en-IE"/>
         </w:rPr>
       </w:pPr>
-      <w:bookmarkStart w:id="8" w:name="_Toc468448083"/>
-      <w:bookmarkStart w:id="9" w:name="_Toc468969947"/>
-      <w:bookmarkStart w:id="10" w:name="_Toc468972998"/>
+      <w:bookmarkStart w:id="7" w:name="_Toc468448083"/>
+      <w:bookmarkStart w:id="8" w:name="_Toc468969947"/>
+      <w:bookmarkStart w:id="9" w:name="_Toc468973986"/>
       <w:r>
         <w:rPr>
           <w:lang w:val="en-IE"/>
@@ -2701,9 +2770,9 @@
         <w:lastRenderedPageBreak/>
         <w:t>Problem Statement</w:t>
       </w:r>
+      <w:bookmarkEnd w:id="7"/>
       <w:bookmarkEnd w:id="8"/>
       <w:bookmarkEnd w:id="9"/>
-      <w:bookmarkEnd w:id="10"/>
     </w:p>
     <w:p>
       <w:pPr>
@@ -2934,14 +3003,14 @@
       <w:pPr>
         <w:pStyle w:val="Heading1"/>
       </w:pPr>
-      <w:bookmarkStart w:id="11" w:name="_Toc463382593"/>
+      <w:bookmarkStart w:id="10" w:name="_Toc463382593"/>
     </w:p>
     <w:p/>
     <w:p>
       <w:pPr>
         <w:pStyle w:val="Heading1"/>
       </w:pPr>
-      <w:bookmarkStart w:id="12" w:name="_Toc468972999"/>
+      <w:bookmarkStart w:id="11" w:name="_Toc468973987"/>
       <w:r>
         <w:lastRenderedPageBreak/>
         <w:t xml:space="preserve">Software </w:t>
@@ -2949,33 +3018,33 @@
       <w:r>
         <w:t>Analysis</w:t>
       </w:r>
+      <w:bookmarkEnd w:id="10"/>
       <w:bookmarkEnd w:id="11"/>
+    </w:p>
+    <w:p>
+      <w:pPr>
+        <w:pStyle w:val="Heading2"/>
+      </w:pPr>
+      <w:bookmarkStart w:id="12" w:name="_Toc468973988"/>
+      <w:r>
+        <w:t>Use Case Analysis</w:t>
+      </w:r>
       <w:bookmarkEnd w:id="12"/>
     </w:p>
     <w:p>
       <w:pPr>
-        <w:pStyle w:val="Heading2"/>
-      </w:pPr>
-      <w:bookmarkStart w:id="13" w:name="_Toc468973000"/>
-      <w:r>
-        <w:t>Use Case Analysis</w:t>
+        <w:pStyle w:val="Heading3"/>
+      </w:pPr>
+      <w:bookmarkStart w:id="13" w:name="_Toc463382594"/>
+      <w:bookmarkStart w:id="14" w:name="_Toc468973989"/>
+      <w:r>
+        <w:t xml:space="preserve">Fully Dressed </w:t>
+      </w:r>
+      <w:r>
+        <w:t>Use Case Model 1</w:t>
       </w:r>
       <w:bookmarkEnd w:id="13"/>
-    </w:p>
-    <w:p>
-      <w:pPr>
-        <w:pStyle w:val="Heading3"/>
-      </w:pPr>
-      <w:bookmarkStart w:id="14" w:name="_Toc463382594"/>
-      <w:bookmarkStart w:id="15" w:name="_Toc468973001"/>
-      <w:r>
-        <w:t xml:space="preserve">Fully Dressed </w:t>
-      </w:r>
-      <w:r>
-        <w:t>Use Case Model 1</w:t>
-      </w:r>
       <w:bookmarkEnd w:id="14"/>
-      <w:bookmarkEnd w:id="15"/>
     </w:p>
     <w:p>
       <w:r>
@@ -2984,7 +3053,7 @@
           <w:lang w:val="en-IE" w:eastAsia="en-IE"/>
         </w:rPr>
         <w:drawing>
-          <wp:inline distT="0" distB="0" distL="0" distR="0" wp14:anchorId="376D5DCA" wp14:editId="79B3D064">
+          <wp:inline distT="0" distB="0" distL="0" distR="0" wp14:anchorId="1ADC3FCC" wp14:editId="0E88297D">
             <wp:extent cx="4543425" cy="3717348"/>
             <wp:effectExtent l="0" t="0" r="0" b="0"/>
             <wp:docPr id="3" name="Picture 3"/>
@@ -3034,33 +3103,23 @@
           <w:noProof/>
         </w:rPr>
       </w:pPr>
+      <w:bookmarkStart w:id="15" w:name="_Toc468972916"/>
       <w:bookmarkStart w:id="16" w:name="_Toc463382595"/>
-      <w:bookmarkStart w:id="17" w:name="_Toc468972916"/>
       <w:r>
         <w:t xml:space="preserve">Figure </w:t>
       </w:r>
-      <w:r>
-        <w:fldChar w:fldCharType="begin"/>
-      </w:r>
-      <w:r>
-        <w:instrText xml:space="preserve"> SEQ Figure \* ARABIC </w:instrText>
-      </w:r>
-      <w:r>
-        <w:fldChar w:fldCharType="separate"/>
-      </w:r>
-      <w:r>
-        <w:rPr>
-          <w:noProof/>
-        </w:rPr>
-        <w:t>1</w:t>
-      </w:r>
-      <w:r>
-        <w:fldChar w:fldCharType="end"/>
-      </w:r>
+      <w:fldSimple w:instr=" SEQ Figure \* ARABIC ">
+        <w:r>
+          <w:rPr>
+            <w:noProof/>
+          </w:rPr>
+          <w:t>1</w:t>
+        </w:r>
+      </w:fldSimple>
       <w:r>
         <w:t xml:space="preserve"> - Fully Dressed Use Case Model 1</w:t>
       </w:r>
-      <w:bookmarkEnd w:id="17"/>
+      <w:bookmarkEnd w:id="15"/>
     </w:p>
     <w:p/>
     <w:p>
@@ -3414,16 +3473,16 @@
       <w:pPr>
         <w:pStyle w:val="Heading3"/>
       </w:pPr>
-      <w:bookmarkStart w:id="18" w:name="_Toc463382596"/>
-      <w:bookmarkStart w:id="19" w:name="_Toc468973002"/>
+      <w:bookmarkStart w:id="17" w:name="_Toc463382596"/>
+      <w:bookmarkStart w:id="18" w:name="_Toc468973990"/>
       <w:r>
         <w:t xml:space="preserve">Fully Dressed </w:t>
       </w:r>
       <w:r>
         <w:t>Use Case Model 2</w:t>
       </w:r>
+      <w:bookmarkEnd w:id="17"/>
       <w:bookmarkEnd w:id="18"/>
-      <w:bookmarkEnd w:id="19"/>
     </w:p>
     <w:p>
       <w:r>
@@ -3432,7 +3491,7 @@
           <w:lang w:val="en-IE" w:eastAsia="en-IE"/>
         </w:rPr>
         <w:drawing>
-          <wp:inline distT="0" distB="0" distL="0" distR="0" wp14:anchorId="024E8D82" wp14:editId="1A976D66">
+          <wp:inline distT="0" distB="0" distL="0" distR="0" wp14:anchorId="18AC529D" wp14:editId="25EA1F56">
             <wp:extent cx="5122333" cy="4191000"/>
             <wp:effectExtent l="0" t="0" r="2540" b="0"/>
             <wp:docPr id="2" name="Picture 2"/>
@@ -3479,28 +3538,18 @@
         <w:pStyle w:val="Caption"/>
         <w:ind w:firstLine="720"/>
       </w:pPr>
-      <w:bookmarkStart w:id="20" w:name="_Toc468972917"/>
+      <w:bookmarkStart w:id="19" w:name="_Toc468972917"/>
       <w:r>
         <w:t xml:space="preserve">Figure </w:t>
       </w:r>
-      <w:r>
-        <w:fldChar w:fldCharType="begin"/>
-      </w:r>
-      <w:r>
-        <w:instrText xml:space="preserve"> SEQ Figure \* ARABIC </w:instrText>
-      </w:r>
-      <w:r>
-        <w:fldChar w:fldCharType="separate"/>
-      </w:r>
-      <w:r>
-        <w:rPr>
-          <w:noProof/>
-        </w:rPr>
-        <w:t>2</w:t>
-      </w:r>
-      <w:r>
-        <w:fldChar w:fldCharType="end"/>
-      </w:r>
+      <w:fldSimple w:instr=" SEQ Figure \* ARABIC ">
+        <w:r>
+          <w:rPr>
+            <w:noProof/>
+          </w:rPr>
+          <w:t>2</w:t>
+        </w:r>
+      </w:fldSimple>
       <w:r>
         <w:t xml:space="preserve"> - Full</w:t>
       </w:r>
@@ -3510,13 +3559,13 @@
       <w:r>
         <w:t xml:space="preserve"> Dressed Use Case Model 2</w:t>
       </w:r>
-      <w:bookmarkEnd w:id="20"/>
+      <w:bookmarkEnd w:id="19"/>
     </w:p>
     <w:p>
       <w:pPr>
         <w:pStyle w:val="Heading4"/>
       </w:pPr>
-      <w:bookmarkStart w:id="21" w:name="_Toc463382597"/>
+      <w:bookmarkStart w:id="20" w:name="_Toc463382597"/>
     </w:p>
     <w:p>
       <w:pPr>
@@ -3534,7 +3583,7 @@
       <w:r>
         <w:t>Description</w:t>
       </w:r>
-      <w:bookmarkEnd w:id="21"/>
+      <w:bookmarkEnd w:id="20"/>
     </w:p>
     <w:p>
       <w:r>
@@ -3708,7 +3757,7 @@
         </w:rPr>
         <w:t>Open issues:</w:t>
       </w:r>
-      <w:bookmarkStart w:id="22" w:name="_Toc463382598"/>
+      <w:bookmarkStart w:id="21" w:name="_Toc463382598"/>
     </w:p>
     <w:p>
       <w:pPr>
@@ -3742,30 +3791,30 @@
       <w:pPr>
         <w:pStyle w:val="Heading2"/>
       </w:pPr>
-      <w:bookmarkStart w:id="23" w:name="_Toc468973003"/>
+      <w:bookmarkStart w:id="22" w:name="_Toc468973991"/>
       <w:r>
         <w:lastRenderedPageBreak/>
         <w:t>Conceptual Model</w:t>
       </w:r>
-      <w:bookmarkStart w:id="24" w:name="_Toc468448090"/>
-      <w:bookmarkStart w:id="25" w:name="_Toc468969952"/>
+      <w:bookmarkStart w:id="23" w:name="_Toc468448090"/>
+      <w:bookmarkStart w:id="24" w:name="_Toc468969952"/>
+      <w:bookmarkEnd w:id="21"/>
       <w:bookmarkEnd w:id="22"/>
+    </w:p>
+    <w:p>
+      <w:pPr>
+        <w:pStyle w:val="Heading3"/>
+      </w:pPr>
+      <w:bookmarkStart w:id="25" w:name="_Toc468973992"/>
+      <w:r>
+        <w:rPr>
+          <w:lang w:val="en-IE"/>
+        </w:rPr>
+        <w:t>UML Class Conceptual Model</w:t>
+      </w:r>
       <w:bookmarkEnd w:id="23"/>
-    </w:p>
-    <w:p>
-      <w:pPr>
-        <w:pStyle w:val="Heading3"/>
-      </w:pPr>
-      <w:bookmarkStart w:id="26" w:name="_Toc468973004"/>
-      <w:r>
-        <w:rPr>
-          <w:lang w:val="en-IE"/>
-        </w:rPr>
-        <w:t>UML Class Conceptual Model</w:t>
-      </w:r>
       <w:bookmarkEnd w:id="24"/>
       <w:bookmarkEnd w:id="25"/>
-      <w:bookmarkEnd w:id="26"/>
     </w:p>
     <w:p>
       <w:pPr>
@@ -3777,7 +3826,7 @@
           <w:lang w:val="en-IE" w:eastAsia="en-IE"/>
         </w:rPr>
         <w:drawing>
-          <wp:inline distT="0" distB="0" distL="0" distR="0" wp14:anchorId="3E4CAC3D" wp14:editId="1E7863E6">
+          <wp:inline distT="0" distB="0" distL="0" distR="0" wp14:anchorId="21C0F8F7" wp14:editId="031BE397">
             <wp:extent cx="5459183" cy="5486400"/>
             <wp:effectExtent l="0" t="0" r="8255" b="0"/>
             <wp:docPr id="7" name="Picture 7"/>
@@ -3821,55 +3870,45 @@
           <w:lang w:val="en-IE"/>
         </w:rPr>
       </w:pPr>
-      <w:bookmarkStart w:id="27" w:name="_Toc468972918"/>
+      <w:bookmarkStart w:id="26" w:name="_Toc468972918"/>
       <w:r>
         <w:t xml:space="preserve">Figure </w:t>
       </w:r>
-      <w:r>
-        <w:fldChar w:fldCharType="begin"/>
-      </w:r>
-      <w:r>
-        <w:instrText xml:space="preserve"> SEQ Figure \* ARABIC </w:instrText>
-      </w:r>
-      <w:r>
-        <w:fldChar w:fldCharType="separate"/>
-      </w:r>
-      <w:r>
-        <w:rPr>
-          <w:noProof/>
-        </w:rPr>
-        <w:t>3</w:t>
-      </w:r>
-      <w:r>
-        <w:fldChar w:fldCharType="end"/>
-      </w:r>
+      <w:fldSimple w:instr=" SEQ Figure \* ARABIC ">
+        <w:r>
+          <w:rPr>
+            <w:noProof/>
+          </w:rPr>
+          <w:t>3</w:t>
+        </w:r>
+      </w:fldSimple>
       <w:r>
         <w:t xml:space="preserve"> - </w:t>
       </w:r>
       <w:r>
         <w:t>UML Class Conceptual Model</w:t>
       </w:r>
+      <w:bookmarkEnd w:id="26"/>
+    </w:p>
+    <w:p>
+      <w:pPr>
+        <w:pStyle w:val="Heading3"/>
+        <w:rPr>
+          <w:lang w:val="en-IE"/>
+        </w:rPr>
+      </w:pPr>
+      <w:bookmarkStart w:id="27" w:name="_Toc468448091"/>
+      <w:bookmarkStart w:id="28" w:name="_Toc468969953"/>
+      <w:bookmarkStart w:id="29" w:name="_Toc468973993"/>
+      <w:r>
+        <w:rPr>
+          <w:lang w:val="en-IE"/>
+        </w:rPr>
+        <w:t>Modelling Assumptions</w:t>
+      </w:r>
       <w:bookmarkEnd w:id="27"/>
-    </w:p>
-    <w:p>
-      <w:pPr>
-        <w:pStyle w:val="Heading3"/>
-        <w:rPr>
-          <w:lang w:val="en-IE"/>
-        </w:rPr>
-      </w:pPr>
-      <w:bookmarkStart w:id="28" w:name="_Toc468448091"/>
-      <w:bookmarkStart w:id="29" w:name="_Toc468969953"/>
-      <w:bookmarkStart w:id="30" w:name="_Toc468973005"/>
-      <w:r>
-        <w:rPr>
-          <w:lang w:val="en-IE"/>
-        </w:rPr>
-        <w:t>Modelling Assumptions</w:t>
-      </w:r>
       <w:bookmarkEnd w:id="28"/>
       <w:bookmarkEnd w:id="29"/>
-      <w:bookmarkEnd w:id="30"/>
     </w:p>
     <w:p>
       <w:pPr>
@@ -3901,22 +3940,22 @@
       <w:pPr>
         <w:pStyle w:val="Heading2"/>
       </w:pPr>
-      <w:bookmarkStart w:id="31" w:name="_Toc468973006"/>
+      <w:bookmarkStart w:id="30" w:name="_Toc468973994"/>
       <w:r>
         <w:lastRenderedPageBreak/>
         <w:t>Behaviour Analysis</w:t>
       </w:r>
+      <w:bookmarkEnd w:id="30"/>
+    </w:p>
+    <w:p>
+      <w:pPr>
+        <w:pStyle w:val="Heading3"/>
+      </w:pPr>
+      <w:bookmarkStart w:id="31" w:name="_Toc468973995"/>
+      <w:r>
+        <w:t>High-level sequence diagram</w:t>
+      </w:r>
       <w:bookmarkEnd w:id="31"/>
-    </w:p>
-    <w:p>
-      <w:pPr>
-        <w:pStyle w:val="Heading3"/>
-      </w:pPr>
-      <w:bookmarkStart w:id="32" w:name="_Toc468973007"/>
-      <w:r>
-        <w:t>High-level sequence diagram</w:t>
-      </w:r>
-      <w:bookmarkEnd w:id="32"/>
     </w:p>
     <w:p/>
     <w:p>
@@ -3926,7 +3965,7 @@
           <w:lang w:val="en-IE" w:eastAsia="en-IE"/>
         </w:rPr>
         <w:drawing>
-          <wp:inline distT="0" distB="0" distL="0" distR="0" wp14:anchorId="0B9D29D4" wp14:editId="275A5121">
+          <wp:inline distT="0" distB="0" distL="0" distR="0" wp14:anchorId="5FF6D2BF" wp14:editId="1AFFE0C1">
             <wp:extent cx="5373291" cy="4429125"/>
             <wp:effectExtent l="0" t="0" r="5715" b="0"/>
             <wp:docPr id="4" name="Picture 4"/>
@@ -3973,35 +4012,25 @@
         <w:pStyle w:val="Caption"/>
         <w:ind w:firstLine="720"/>
       </w:pPr>
-      <w:bookmarkStart w:id="33" w:name="_Toc468972919"/>
+      <w:bookmarkStart w:id="32" w:name="_Toc468972919"/>
       <w:r>
         <w:t xml:space="preserve">Figure </w:t>
       </w:r>
-      <w:r>
-        <w:fldChar w:fldCharType="begin"/>
-      </w:r>
-      <w:r>
-        <w:instrText xml:space="preserve"> SEQ Figure \* ARABIC </w:instrText>
-      </w:r>
-      <w:r>
-        <w:fldChar w:fldCharType="separate"/>
-      </w:r>
-      <w:r>
-        <w:rPr>
-          <w:noProof/>
-        </w:rPr>
-        <w:t>4</w:t>
-      </w:r>
-      <w:r>
-        <w:fldChar w:fldCharType="end"/>
-      </w:r>
+      <w:fldSimple w:instr=" SEQ Figure \* ARABIC ">
+        <w:r>
+          <w:rPr>
+            <w:noProof/>
+          </w:rPr>
+          <w:t>4</w:t>
+        </w:r>
+      </w:fldSimple>
       <w:r>
         <w:t xml:space="preserve"> - </w:t>
       </w:r>
       <w:r>
         <w:t>High-level sequence diagram</w:t>
       </w:r>
-      <w:bookmarkEnd w:id="33"/>
+      <w:bookmarkEnd w:id="32"/>
     </w:p>
     <w:p>
       <w:pPr>
@@ -4016,7 +4045,7 @@
       <w:pPr>
         <w:pStyle w:val="Heading3"/>
       </w:pPr>
-      <w:bookmarkStart w:id="34" w:name="_Toc468973008"/>
+      <w:bookmarkStart w:id="33" w:name="_Toc468973996"/>
       <w:r>
         <w:t>H</w:t>
       </w:r>
@@ -4026,7 +4055,7 @@
       <w:r>
         <w:t>iagram</w:t>
       </w:r>
-      <w:bookmarkEnd w:id="34"/>
+      <w:bookmarkEnd w:id="33"/>
     </w:p>
     <w:p>
       <w:pPr>
@@ -4043,7 +4072,7 @@
           <w:lang w:val="en-IE" w:eastAsia="en-IE"/>
         </w:rPr>
         <w:drawing>
-          <wp:inline distT="0" distB="0" distL="0" distR="0" wp14:anchorId="4EE731C9" wp14:editId="166DBAD9">
+          <wp:inline distT="0" distB="0" distL="0" distR="0" wp14:anchorId="655DFDCA" wp14:editId="61DE18A1">
             <wp:extent cx="5635081" cy="3562350"/>
             <wp:effectExtent l="0" t="0" r="3810" b="0"/>
             <wp:docPr id="5" name="Picture 5"/>
@@ -4090,35 +4119,25 @@
         <w:pStyle w:val="Caption"/>
         <w:ind w:firstLine="720"/>
       </w:pPr>
-      <w:bookmarkStart w:id="35" w:name="_Toc468972920"/>
+      <w:bookmarkStart w:id="34" w:name="_Toc468972920"/>
       <w:r>
         <w:t xml:space="preserve">Figure </w:t>
       </w:r>
-      <w:r>
-        <w:fldChar w:fldCharType="begin"/>
-      </w:r>
-      <w:r>
-        <w:instrText xml:space="preserve"> SEQ Figure \* ARABIC </w:instrText>
-      </w:r>
-      <w:r>
-        <w:fldChar w:fldCharType="separate"/>
-      </w:r>
-      <w:r>
-        <w:rPr>
-          <w:noProof/>
-        </w:rPr>
-        <w:t>5</w:t>
-      </w:r>
-      <w:r>
-        <w:fldChar w:fldCharType="end"/>
-      </w:r>
+      <w:fldSimple w:instr=" SEQ Figure \* ARABIC ">
+        <w:r>
+          <w:rPr>
+            <w:noProof/>
+          </w:rPr>
+          <w:t>5</w:t>
+        </w:r>
+      </w:fldSimple>
       <w:r>
         <w:t xml:space="preserve"> - High-level Activity D</w:t>
       </w:r>
       <w:r>
         <w:t>iagram</w:t>
       </w:r>
-      <w:bookmarkEnd w:id="35"/>
+      <w:bookmarkEnd w:id="34"/>
     </w:p>
     <w:p/>
     <w:p/>
@@ -4139,7 +4158,7 @@
       <w:pPr>
         <w:pStyle w:val="Heading3"/>
       </w:pPr>
-      <w:bookmarkStart w:id="36" w:name="_Toc468973009"/>
+      <w:bookmarkStart w:id="35" w:name="_Toc468973997"/>
       <w:r>
         <w:lastRenderedPageBreak/>
         <w:t>High-level State D</w:t>
@@ -4147,7 +4166,7 @@
       <w:r>
         <w:t>iagram</w:t>
       </w:r>
-      <w:bookmarkEnd w:id="36"/>
+      <w:bookmarkEnd w:id="35"/>
     </w:p>
     <w:p/>
     <w:p>
@@ -4157,7 +4176,7 @@
           <w:lang w:val="en-IE" w:eastAsia="en-IE"/>
         </w:rPr>
         <w:drawing>
-          <wp:inline distT="0" distB="0" distL="0" distR="0" wp14:anchorId="0AA5CD9C" wp14:editId="15CD84AF">
+          <wp:inline distT="0" distB="0" distL="0" distR="0" wp14:anchorId="2063C80F" wp14:editId="2EFEACAF">
             <wp:extent cx="5731510" cy="7248525"/>
             <wp:effectExtent l="0" t="0" r="2540" b="9525"/>
             <wp:docPr id="6" name="Picture 6"/>
@@ -4204,47 +4223,150 @@
         <w:pStyle w:val="Caption"/>
         <w:ind w:firstLine="720"/>
       </w:pPr>
-      <w:bookmarkStart w:id="37" w:name="_Toc468972921"/>
+      <w:bookmarkStart w:id="36" w:name="_Toc468972921"/>
       <w:r>
         <w:t xml:space="preserve">Figure </w:t>
       </w:r>
-      <w:r>
-        <w:fldChar w:fldCharType="begin"/>
-      </w:r>
-      <w:r>
-        <w:instrText xml:space="preserve"> SEQ Figure \* ARABIC </w:instrText>
-      </w:r>
-      <w:r>
-        <w:fldChar w:fldCharType="separate"/>
-      </w:r>
-      <w:r>
-        <w:rPr>
-          <w:noProof/>
-        </w:rPr>
-        <w:t>6</w:t>
-      </w:r>
-      <w:r>
-        <w:fldChar w:fldCharType="end"/>
-      </w:r>
+      <w:fldSimple w:instr=" SEQ Figure \* ARABIC ">
+        <w:r>
+          <w:rPr>
+            <w:noProof/>
+          </w:rPr>
+          <w:t>6</w:t>
+        </w:r>
+      </w:fldSimple>
       <w:r>
         <w:t xml:space="preserve"> - </w:t>
       </w:r>
       <w:r>
         <w:t>High-level State Diagram</w:t>
       </w:r>
+      <w:bookmarkEnd w:id="36"/>
+    </w:p>
+    <w:p/>
+    <w:p>
+      <w:pPr>
+        <w:pStyle w:val="Heading2"/>
+        <w:rPr>
+          <w:lang w:val="en-IE"/>
+        </w:rPr>
+      </w:pPr>
+      <w:bookmarkStart w:id="37" w:name="_Toc468448092"/>
+      <w:bookmarkStart w:id="38" w:name="_Toc468969954"/>
+      <w:bookmarkStart w:id="39" w:name="_Toc468973998"/>
+      <w:r>
+        <w:rPr>
+          <w:lang w:val="en-IE"/>
+        </w:rPr>
+        <w:lastRenderedPageBreak/>
+        <w:t>System Design Observations and Recommendations</w:t>
+      </w:r>
       <w:bookmarkEnd w:id="37"/>
+      <w:bookmarkEnd w:id="38"/>
+      <w:bookmarkEnd w:id="39"/>
+    </w:p>
+    <w:p>
+      <w:pPr>
+        <w:rPr>
+          <w:lang w:val="en-IE"/>
+        </w:rPr>
+      </w:pPr>
+      <w:r>
+        <w:rPr>
+          <w:lang w:val="en-IE"/>
+        </w:rPr>
+        <w:t xml:space="preserve">During the process of planning and developing the Analysis and Design documentations which mainly consists of Class, Sequence, Case, State and activity diagrams at different levels of detail.  The overall visualisation of the product to be completed was easier to imagine and therefore implement.  </w:t>
+      </w:r>
+    </w:p>
+    <w:p>
+      <w:pPr>
+        <w:rPr>
+          <w:lang w:val="en-IE"/>
+        </w:rPr>
+      </w:pPr>
+      <w:r>
+        <w:rPr>
+          <w:lang w:val="en-IE"/>
+        </w:rPr>
+        <w:t>The more the team went into detailing each phase the more achievable the ‘End product’ seemed to be.  Therefore, when it came to the coding phase, this seemed to be the easiest of all the tasks involved.</w:t>
+      </w:r>
+    </w:p>
+    <w:p>
+      <w:pPr>
+        <w:rPr>
+          <w:lang w:val="en-IE"/>
+        </w:rPr>
+      </w:pPr>
+      <w:r>
+        <w:rPr>
+          <w:lang w:val="en-IE"/>
+        </w:rPr>
+        <w:t>The only observation the team would have is the difficulty in producing a productive Refined Class diagram, which was difficult without contemplating the use of the new code that the team had recently been introduced to, but after studying tinyXML further, the Team was able to put together a relevant Refined Class diagram.</w:t>
+      </w:r>
+    </w:p>
+    <w:p>
+      <w:pPr>
+        <w:rPr>
+          <w:lang w:val="en-IE"/>
+        </w:rPr>
+      </w:pPr>
+      <w:r>
+        <w:rPr>
+          <w:lang w:val="en-IE"/>
+        </w:rPr>
+        <w:t>The team would recommend a program language be chosen before planning begins and a good understanding of that code in order to productively move through each phase at a timely manner and keep within the outlined time constraints.</w:t>
+      </w:r>
+    </w:p>
+    <w:p>
+      <w:pPr>
+        <w:rPr>
+          <w:lang w:val="en-IE"/>
+        </w:rPr>
+      </w:pPr>
+      <w:r>
+        <w:rPr>
+          <w:lang w:val="en-IE"/>
+        </w:rPr>
+        <w:t>Also, keep a details plan and record of all work and saved diagrams even if they are not included in the SRS document or reports as these may be useful.  Never discard any work completed, this may be a missing piece for future projects.</w:t>
+      </w:r>
+    </w:p>
+    <w:p>
+      <w:pPr>
+        <w:pStyle w:val="Heading1"/>
+      </w:pPr>
     </w:p>
     <w:p/>
+    <w:p/>
+    <w:p/>
+    <w:p/>
+    <w:p/>
+    <w:p/>
+    <w:p/>
+    <w:p/>
+    <w:p/>
     <w:p>
       <w:pPr>
         <w:pStyle w:val="Heading1"/>
-      </w:pPr>
-      <w:bookmarkStart w:id="38" w:name="_Toc468973010"/>
+        <w:rPr>
+          <w:rFonts w:eastAsiaTheme="minorHAnsi" w:cstheme="minorBidi"/>
+          <w:b w:val="0"/>
+          <w:sz w:val="22"/>
+          <w:szCs w:val="22"/>
+        </w:rPr>
+      </w:pPr>
+    </w:p>
+    <w:p/>
+    <w:p/>
+    <w:p>
+      <w:pPr>
+        <w:pStyle w:val="Heading1"/>
+      </w:pPr>
+      <w:bookmarkStart w:id="40" w:name="_Toc468973999"/>
       <w:r>
         <w:lastRenderedPageBreak/>
         <w:t>Software Design</w:t>
       </w:r>
-      <w:bookmarkEnd w:id="38"/>
+      <w:bookmarkEnd w:id="40"/>
       <w:r>
         <w:t xml:space="preserve"> </w:t>
       </w:r>
@@ -4253,11 +4375,11 @@
       <w:pPr>
         <w:pStyle w:val="Heading2"/>
       </w:pPr>
-      <w:bookmarkStart w:id="39" w:name="_Toc468973011"/>
+      <w:bookmarkStart w:id="41" w:name="_Toc468974000"/>
       <w:r>
         <w:t>Interaction Analysis</w:t>
       </w:r>
-      <w:bookmarkEnd w:id="39"/>
+      <w:bookmarkEnd w:id="41"/>
       <w:r>
         <w:t xml:space="preserve"> </w:t>
       </w:r>
@@ -4266,11 +4388,11 @@
       <w:pPr>
         <w:pStyle w:val="Heading3"/>
       </w:pPr>
-      <w:bookmarkStart w:id="40" w:name="_Toc468973012"/>
+      <w:bookmarkStart w:id="42" w:name="_Toc468974001"/>
       <w:r>
         <w:t>Detailed Sequence Diagrams</w:t>
       </w:r>
-      <w:bookmarkEnd w:id="40"/>
+      <w:bookmarkEnd w:id="42"/>
       <w:r>
         <w:t xml:space="preserve"> </w:t>
       </w:r>
@@ -4291,7 +4413,7 @@
           <w:lang w:val="en-IE" w:eastAsia="en-IE"/>
         </w:rPr>
         <w:drawing>
-          <wp:inline distT="0" distB="0" distL="0" distR="0" wp14:anchorId="0867EB18" wp14:editId="15B2B011">
+          <wp:inline distT="0" distB="0" distL="0" distR="0" wp14:anchorId="7B33891E" wp14:editId="0320320C">
             <wp:extent cx="5731510" cy="2865755"/>
             <wp:effectExtent l="0" t="0" r="2540" b="0"/>
             <wp:docPr id="8" name="Picture 8"/>
@@ -4338,35 +4460,25 @@
         <w:pStyle w:val="Caption"/>
         <w:ind w:firstLine="720"/>
       </w:pPr>
-      <w:bookmarkStart w:id="41" w:name="_Toc468972922"/>
+      <w:bookmarkStart w:id="43" w:name="_Toc468972922"/>
       <w:r>
         <w:t xml:space="preserve">Figure </w:t>
       </w:r>
-      <w:r>
-        <w:fldChar w:fldCharType="begin"/>
-      </w:r>
-      <w:r>
-        <w:instrText xml:space="preserve"> SEQ Figure \* ARABIC </w:instrText>
-      </w:r>
-      <w:r>
-        <w:fldChar w:fldCharType="separate"/>
-      </w:r>
-      <w:r>
-        <w:rPr>
-          <w:noProof/>
-        </w:rPr>
-        <w:t>7</w:t>
-      </w:r>
-      <w:r>
-        <w:fldChar w:fldCharType="end"/>
-      </w:r>
+      <w:fldSimple w:instr=" SEQ Figure \* ARABIC ">
+        <w:r>
+          <w:rPr>
+            <w:noProof/>
+          </w:rPr>
+          <w:t>7</w:t>
+        </w:r>
+      </w:fldSimple>
       <w:r>
         <w:t xml:space="preserve"> - </w:t>
       </w:r>
       <w:r>
         <w:t>Detailed Student Sequence Diagram</w:t>
       </w:r>
-      <w:bookmarkEnd w:id="41"/>
+      <w:bookmarkEnd w:id="43"/>
     </w:p>
     <w:p>
       <w:r>
@@ -4383,7 +4495,7 @@
           <w:lang w:val="en-IE" w:eastAsia="en-IE"/>
         </w:rPr>
         <w:drawing>
-          <wp:inline distT="0" distB="0" distL="0" distR="0" wp14:anchorId="0319466F" wp14:editId="7BAFC405">
+          <wp:inline distT="0" distB="0" distL="0" distR="0" wp14:anchorId="052CAA70" wp14:editId="1D934762">
             <wp:extent cx="4857750" cy="3048000"/>
             <wp:effectExtent l="0" t="0" r="0" b="0"/>
             <wp:docPr id="9" name="Picture 9"/>
@@ -4430,46 +4542,36 @@
         <w:pStyle w:val="Caption"/>
         <w:ind w:firstLine="720"/>
       </w:pPr>
-      <w:bookmarkStart w:id="42" w:name="_Toc468972923"/>
+      <w:bookmarkStart w:id="44" w:name="_Toc468972923"/>
       <w:r>
         <w:t xml:space="preserve">Figure </w:t>
       </w:r>
-      <w:r>
-        <w:fldChar w:fldCharType="begin"/>
-      </w:r>
-      <w:r>
-        <w:instrText xml:space="preserve"> SEQ Figure \* ARABIC </w:instrText>
-      </w:r>
-      <w:r>
-        <w:fldChar w:fldCharType="separate"/>
-      </w:r>
-      <w:r>
-        <w:rPr>
-          <w:noProof/>
-        </w:rPr>
-        <w:t>8</w:t>
-      </w:r>
-      <w:r>
-        <w:fldChar w:fldCharType="end"/>
-      </w:r>
+      <w:fldSimple w:instr=" SEQ Figure \* ARABIC ">
+        <w:r>
+          <w:rPr>
+            <w:noProof/>
+          </w:rPr>
+          <w:t>8</w:t>
+        </w:r>
+      </w:fldSimple>
       <w:r>
         <w:t xml:space="preserve"> - </w:t>
       </w:r>
       <w:r>
         <w:t>Detailed Admin Sequence Diagram</w:t>
       </w:r>
-      <w:bookmarkEnd w:id="42"/>
+      <w:bookmarkEnd w:id="44"/>
     </w:p>
     <w:p>
       <w:pPr>
         <w:pStyle w:val="Heading3"/>
       </w:pPr>
-      <w:bookmarkStart w:id="43" w:name="_Toc468973013"/>
+      <w:bookmarkStart w:id="45" w:name="_Toc468974002"/>
       <w:r>
         <w:lastRenderedPageBreak/>
         <w:t>Refined Class Diagram</w:t>
       </w:r>
-      <w:bookmarkEnd w:id="43"/>
+      <w:bookmarkEnd w:id="45"/>
       <w:r>
         <w:t xml:space="preserve"> </w:t>
       </w:r>
@@ -4481,47 +4583,40 @@
         <w:pStyle w:val="Caption"/>
         <w:ind w:firstLine="720"/>
       </w:pPr>
-      <w:bookmarkStart w:id="44" w:name="_Toc468972924"/>
+      <w:bookmarkStart w:id="46" w:name="_Toc468972924"/>
       <w:r>
         <w:t xml:space="preserve">Figure </w:t>
       </w:r>
-      <w:r>
-        <w:fldChar w:fldCharType="begin"/>
-      </w:r>
-      <w:r>
-        <w:instrText xml:space="preserve"> SEQ Figure \* ARABIC </w:instrText>
-      </w:r>
-      <w:r>
-        <w:fldChar w:fldCharType="separate"/>
-      </w:r>
-      <w:r>
-        <w:rPr>
-          <w:noProof/>
-        </w:rPr>
-        <w:t>9</w:t>
-      </w:r>
-      <w:r>
-        <w:fldChar w:fldCharType="end"/>
-      </w:r>
+      <w:fldSimple w:instr=" SEQ Figure \* ARABIC ">
+        <w:r>
+          <w:rPr>
+            <w:noProof/>
+          </w:rPr>
+          <w:t>9</w:t>
+        </w:r>
+      </w:fldSimple>
       <w:r>
         <w:t xml:space="preserve"> - Refined Class Diagram</w:t>
       </w:r>
-      <w:bookmarkEnd w:id="44"/>
+      <w:bookmarkEnd w:id="46"/>
     </w:p>
     <w:p/>
     <w:p>
       <w:pPr>
         <w:pStyle w:val="Heading3"/>
       </w:pPr>
-      <w:bookmarkStart w:id="45" w:name="_Toc468973014"/>
+      <w:bookmarkStart w:id="47" w:name="_Toc468974003"/>
       <w:r>
         <w:t>Implementation Recommendations &amp; Notes</w:t>
       </w:r>
-      <w:bookmarkEnd w:id="45"/>
+      <w:bookmarkEnd w:id="47"/>
     </w:p>
     <w:p/>
     <w:p/>
-    <w:p/>
+    <w:p>
+      <w:bookmarkStart w:id="48" w:name="_GoBack"/>
+      <w:bookmarkEnd w:id="48"/>
+    </w:p>
     <w:p/>
     <w:p/>
     <w:p/>
@@ -4608,7 +4703,7 @@
           <w:rPr>
             <w:noProof/>
           </w:rPr>
-          <w:t>i</w:t>
+          <w:t>ii</w:t>
         </w:r>
         <w:r>
           <w:rPr>
@@ -4662,7 +4757,7 @@
           <w:rPr>
             <w:noProof/>
           </w:rPr>
-          <w:t>11</w:t>
+          <w:t>12</w:t>
         </w:r>
         <w:r>
           <w:rPr>
@@ -6271,7 +6366,7 @@
 </file>
 
 <file path=customXml/itemProps1.xml><?xml version="1.0" encoding="utf-8"?>
-<ds:datastoreItem xmlns:ds="http://schemas.openxmlformats.org/officeDocument/2006/customXml" ds:itemID="{9E514A7C-5269-4603-8218-6CBADA3A9C35}">
+<ds:datastoreItem xmlns:ds="http://schemas.openxmlformats.org/officeDocument/2006/customXml" ds:itemID="{D9E47051-F239-49A8-9E2A-E8E15CC9C6BC}">
   <ds:schemaRefs>
     <ds:schemaRef ds:uri="http://schemas.openxmlformats.org/officeDocument/2006/bibliography"/>
   </ds:schemaRefs>

</xml_diff>

<commit_message>
Added refined class diagram
</commit_message>
<xml_diff>
--- a/Design Document.docx
+++ b/Design Document.docx
@@ -1,6 +1,6 @@
 
 <file path=word/document.xml><?xml version="1.0" encoding="utf-8"?>
-<w:document xmlns:wpc="http://schemas.microsoft.com/office/word/2010/wordprocessingCanvas" xmlns:mc="http://schemas.openxmlformats.org/markup-compatibility/2006" xmlns:o="urn:schemas-microsoft-com:office:office" xmlns:r="http://schemas.openxmlformats.org/officeDocument/2006/relationships" xmlns:m="http://schemas.openxmlformats.org/officeDocument/2006/math" xmlns:v="urn:schemas-microsoft-com:vml" xmlns:wp14="http://schemas.microsoft.com/office/word/2010/wordprocessingDrawing" xmlns:wp="http://schemas.openxmlformats.org/drawingml/2006/wordprocessingDrawing" xmlns:w10="urn:schemas-microsoft-com:office:word" xmlns:w="http://schemas.openxmlformats.org/wordprocessingml/2006/main" xmlns:w14="http://schemas.microsoft.com/office/word/2010/wordml" xmlns:w15="http://schemas.microsoft.com/office/word/2012/wordml" xmlns:wpg="http://schemas.microsoft.com/office/word/2010/wordprocessingGroup" xmlns:wpi="http://schemas.microsoft.com/office/word/2010/wordprocessingInk" xmlns:wne="http://schemas.microsoft.com/office/word/2006/wordml" xmlns:wps="http://schemas.microsoft.com/office/word/2010/wordprocessingShape" mc:Ignorable="w14 w15 wp14">
+<w:document xmlns:wpc="http://schemas.microsoft.com/office/word/2010/wordprocessingCanvas" xmlns:cx="http://schemas.microsoft.com/office/drawing/2014/chartex" xmlns:cx1="http://schemas.microsoft.com/office/drawing/2015/9/8/chartex" xmlns:cx2="http://schemas.microsoft.com/office/drawing/2015/10/21/chartex" xmlns:mc="http://schemas.openxmlformats.org/markup-compatibility/2006" xmlns:o="urn:schemas-microsoft-com:office:office" xmlns:r="http://schemas.openxmlformats.org/officeDocument/2006/relationships" xmlns:m="http://schemas.openxmlformats.org/officeDocument/2006/math" xmlns:v="urn:schemas-microsoft-com:vml" xmlns:wp14="http://schemas.microsoft.com/office/word/2010/wordprocessingDrawing" xmlns:wp="http://schemas.openxmlformats.org/drawingml/2006/wordprocessingDrawing" xmlns:w10="urn:schemas-microsoft-com:office:word" xmlns:w="http://schemas.openxmlformats.org/wordprocessingml/2006/main" xmlns:w14="http://schemas.microsoft.com/office/word/2010/wordml" xmlns:w15="http://schemas.microsoft.com/office/word/2012/wordml" xmlns:w16se="http://schemas.microsoft.com/office/word/2015/wordml/symex" xmlns:wpg="http://schemas.microsoft.com/office/word/2010/wordprocessingGroup" xmlns:wpi="http://schemas.microsoft.com/office/word/2010/wordprocessingInk" xmlns:wne="http://schemas.microsoft.com/office/word/2006/wordml" xmlns:wps="http://schemas.microsoft.com/office/word/2010/wordprocessingShape" mc:Ignorable="w14 w15 w16se wp14">
   <w:body>
     <w:sdt>
       <w:sdtPr>
@@ -332,8 +332,23 @@
             <w:rPr>
               <w:rStyle w:val="SubtleEmphasis"/>
             </w:rPr>
-            <w:t>Submission Date</w:t>
+            <w:t>16</w:t>
           </w:r>
+          <w:r>
+            <w:rPr>
+              <w:rStyle w:val="SubtleEmphasis"/>
+              <w:vertAlign w:val="superscript"/>
+            </w:rPr>
+            <w:t>th</w:t>
+          </w:r>
+          <w:r>
+            <w:rPr>
+              <w:rStyle w:val="SubtleEmphasis"/>
+            </w:rPr>
+            <w:t xml:space="preserve"> December 2016</w:t>
+          </w:r>
+          <w:bookmarkStart w:id="0" w:name="_GoBack"/>
+          <w:bookmarkEnd w:id="0"/>
         </w:p>
         <w:p>
           <w:pPr>
@@ -347,16 +362,16 @@
         </w:p>
       </w:sdtContent>
     </w:sdt>
-    <w:bookmarkStart w:id="0" w:name="_Toc463382590" w:displacedByCustomXml="prev"/>
+    <w:bookmarkStart w:id="1" w:name="_Toc463382590" w:displacedByCustomXml="prev"/>
     <w:p>
       <w:pPr>
         <w:pStyle w:val="Heading1"/>
       </w:pPr>
-      <w:bookmarkStart w:id="1" w:name="_Toc468973983"/>
+      <w:bookmarkStart w:id="2" w:name="_Toc469482764"/>
       <w:r>
         <w:t>Table of Contents</w:t>
       </w:r>
-      <w:bookmarkEnd w:id="1"/>
+      <w:bookmarkEnd w:id="2"/>
     </w:p>
     <w:sdt>
       <w:sdtPr>
@@ -381,9 +396,6 @@
         <w:p>
           <w:pPr>
             <w:pStyle w:val="TOC1"/>
-            <w:tabs>
-              <w:tab w:val="right" w:leader="dot" w:pos="9016"/>
-            </w:tabs>
             <w:rPr>
               <w:rFonts w:cstheme="minorBidi"/>
               <w:noProof/>
@@ -411,7 +423,7 @@
             </w:rPr>
             <w:fldChar w:fldCharType="separate"/>
           </w:r>
-          <w:hyperlink w:anchor="_Toc468973983" w:history="1">
+          <w:hyperlink w:anchor="_Toc469482764" w:history="1">
             <w:r>
               <w:rPr>
                 <w:rStyle w:val="Hyperlink"/>
@@ -438,7 +450,7 @@
                 <w:noProof/>
                 <w:webHidden/>
               </w:rPr>
-              <w:instrText xml:space="preserve"> PAGEREF _Toc468973983 \h </w:instrText>
+              <w:instrText xml:space="preserve"> PAGEREF _Toc469482764 \h </w:instrText>
             </w:r>
             <w:r>
               <w:rPr>
@@ -472,16 +484,13 @@
         <w:p>
           <w:pPr>
             <w:pStyle w:val="TOC1"/>
-            <w:tabs>
-              <w:tab w:val="right" w:leader="dot" w:pos="9016"/>
-            </w:tabs>
             <w:rPr>
               <w:rFonts w:cstheme="minorBidi"/>
               <w:noProof/>
               <w:lang w:val="en-IE" w:eastAsia="en-IE"/>
             </w:rPr>
           </w:pPr>
-          <w:hyperlink w:anchor="_Toc468973984" w:history="1">
+          <w:hyperlink w:anchor="_Toc469482765" w:history="1">
             <w:r>
               <w:rPr>
                 <w:rStyle w:val="Hyperlink"/>
@@ -508,7 +517,7 @@
                 <w:noProof/>
                 <w:webHidden/>
               </w:rPr>
-              <w:instrText xml:space="preserve"> PAGEREF _Toc468973984 \h </w:instrText>
+              <w:instrText xml:space="preserve"> PAGEREF _Toc469482765 \h </w:instrText>
             </w:r>
             <w:r>
               <w:rPr>
@@ -542,16 +551,13 @@
         <w:p>
           <w:pPr>
             <w:pStyle w:val="TOC1"/>
-            <w:tabs>
-              <w:tab w:val="right" w:leader="dot" w:pos="9016"/>
-            </w:tabs>
             <w:rPr>
               <w:rFonts w:cstheme="minorBidi"/>
               <w:noProof/>
               <w:lang w:val="en-IE" w:eastAsia="en-IE"/>
             </w:rPr>
           </w:pPr>
-          <w:hyperlink w:anchor="_Toc468973985" w:history="1">
+          <w:hyperlink w:anchor="_Toc469482766" w:history="1">
             <w:r>
               <w:rPr>
                 <w:rStyle w:val="Hyperlink"/>
@@ -579,7 +585,7 @@
                 <w:noProof/>
                 <w:webHidden/>
               </w:rPr>
-              <w:instrText xml:space="preserve"> PAGEREF _Toc468973985 \h </w:instrText>
+              <w:instrText xml:space="preserve"> PAGEREF _Toc469482766 \h </w:instrText>
             </w:r>
             <w:r>
               <w:rPr>
@@ -613,16 +619,13 @@
         <w:p>
           <w:pPr>
             <w:pStyle w:val="TOC1"/>
-            <w:tabs>
-              <w:tab w:val="right" w:leader="dot" w:pos="9016"/>
-            </w:tabs>
             <w:rPr>
               <w:rFonts w:cstheme="minorBidi"/>
               <w:noProof/>
               <w:lang w:val="en-IE" w:eastAsia="en-IE"/>
             </w:rPr>
           </w:pPr>
-          <w:hyperlink w:anchor="_Toc468973986" w:history="1">
+          <w:hyperlink w:anchor="_Toc469482767" w:history="1">
             <w:r>
               <w:rPr>
                 <w:rStyle w:val="Hyperlink"/>
@@ -650,7 +653,7 @@
                 <w:noProof/>
                 <w:webHidden/>
               </w:rPr>
-              <w:instrText xml:space="preserve"> PAGEREF _Toc468973986 \h </w:instrText>
+              <w:instrText xml:space="preserve"> PAGEREF _Toc469482767 \h </w:instrText>
             </w:r>
             <w:r>
               <w:rPr>
@@ -684,16 +687,13 @@
         <w:p>
           <w:pPr>
             <w:pStyle w:val="TOC1"/>
-            <w:tabs>
-              <w:tab w:val="right" w:leader="dot" w:pos="9016"/>
-            </w:tabs>
             <w:rPr>
               <w:rFonts w:cstheme="minorBidi"/>
               <w:noProof/>
               <w:lang w:val="en-IE" w:eastAsia="en-IE"/>
             </w:rPr>
           </w:pPr>
-          <w:hyperlink w:anchor="_Toc468973987" w:history="1">
+          <w:hyperlink w:anchor="_Toc469482768" w:history="1">
             <w:r>
               <w:rPr>
                 <w:rStyle w:val="Hyperlink"/>
@@ -720,7 +720,7 @@
                 <w:noProof/>
                 <w:webHidden/>
               </w:rPr>
-              <w:instrText xml:space="preserve"> PAGEREF _Toc468973987 \h </w:instrText>
+              <w:instrText xml:space="preserve"> PAGEREF _Toc469482768 \h </w:instrText>
             </w:r>
             <w:r>
               <w:rPr>
@@ -763,7 +763,7 @@
               <w:lang w:val="en-IE" w:eastAsia="en-IE"/>
             </w:rPr>
           </w:pPr>
-          <w:hyperlink w:anchor="_Toc468973988" w:history="1">
+          <w:hyperlink w:anchor="_Toc469482769" w:history="1">
             <w:r>
               <w:rPr>
                 <w:rStyle w:val="Hyperlink"/>
@@ -790,7 +790,7 @@
                 <w:noProof/>
                 <w:webHidden/>
               </w:rPr>
-              <w:instrText xml:space="preserve"> PAGEREF _Toc468973988 \h </w:instrText>
+              <w:instrText xml:space="preserve"> PAGEREF _Toc469482769 \h </w:instrText>
             </w:r>
             <w:r>
               <w:rPr>
@@ -833,7 +833,7 @@
               <w:lang w:val="en-IE" w:eastAsia="en-IE"/>
             </w:rPr>
           </w:pPr>
-          <w:hyperlink w:anchor="_Toc468973989" w:history="1">
+          <w:hyperlink w:anchor="_Toc469482770" w:history="1">
             <w:r>
               <w:rPr>
                 <w:rStyle w:val="Hyperlink"/>
@@ -860,7 +860,7 @@
                 <w:noProof/>
                 <w:webHidden/>
               </w:rPr>
-              <w:instrText xml:space="preserve"> PAGEREF _Toc468973989 \h </w:instrText>
+              <w:instrText xml:space="preserve"> PAGEREF _Toc469482770 \h </w:instrText>
             </w:r>
             <w:r>
               <w:rPr>
@@ -903,7 +903,7 @@
               <w:lang w:val="en-IE" w:eastAsia="en-IE"/>
             </w:rPr>
           </w:pPr>
-          <w:hyperlink w:anchor="_Toc468973990" w:history="1">
+          <w:hyperlink w:anchor="_Toc469482771" w:history="1">
             <w:r>
               <w:rPr>
                 <w:rStyle w:val="Hyperlink"/>
@@ -930,7 +930,7 @@
                 <w:noProof/>
                 <w:webHidden/>
               </w:rPr>
-              <w:instrText xml:space="preserve"> PAGEREF _Toc468973990 \h </w:instrText>
+              <w:instrText xml:space="preserve"> PAGEREF _Toc469482771 \h </w:instrText>
             </w:r>
             <w:r>
               <w:rPr>
@@ -973,7 +973,7 @@
               <w:lang w:val="en-IE" w:eastAsia="en-IE"/>
             </w:rPr>
           </w:pPr>
-          <w:hyperlink w:anchor="_Toc468973991" w:history="1">
+          <w:hyperlink w:anchor="_Toc469482772" w:history="1">
             <w:r>
               <w:rPr>
                 <w:rStyle w:val="Hyperlink"/>
@@ -1000,7 +1000,7 @@
                 <w:noProof/>
                 <w:webHidden/>
               </w:rPr>
-              <w:instrText xml:space="preserve"> PAGEREF _Toc468973991 \h </w:instrText>
+              <w:instrText xml:space="preserve"> PAGEREF _Toc469482772 \h </w:instrText>
             </w:r>
             <w:r>
               <w:rPr>
@@ -1043,7 +1043,7 @@
               <w:lang w:val="en-IE" w:eastAsia="en-IE"/>
             </w:rPr>
           </w:pPr>
-          <w:hyperlink w:anchor="_Toc468973992" w:history="1">
+          <w:hyperlink w:anchor="_Toc469482773" w:history="1">
             <w:r>
               <w:rPr>
                 <w:rStyle w:val="Hyperlink"/>
@@ -1071,7 +1071,7 @@
                 <w:noProof/>
                 <w:webHidden/>
               </w:rPr>
-              <w:instrText xml:space="preserve"> PAGEREF _Toc468973992 \h </w:instrText>
+              <w:instrText xml:space="preserve"> PAGEREF _Toc469482773 \h </w:instrText>
             </w:r>
             <w:r>
               <w:rPr>
@@ -1114,7 +1114,7 @@
               <w:lang w:val="en-IE" w:eastAsia="en-IE"/>
             </w:rPr>
           </w:pPr>
-          <w:hyperlink w:anchor="_Toc468973993" w:history="1">
+          <w:hyperlink w:anchor="_Toc469482774" w:history="1">
             <w:r>
               <w:rPr>
                 <w:rStyle w:val="Hyperlink"/>
@@ -1142,7 +1142,7 @@
                 <w:noProof/>
                 <w:webHidden/>
               </w:rPr>
-              <w:instrText xml:space="preserve"> PAGEREF _Toc468973993 \h </w:instrText>
+              <w:instrText xml:space="preserve"> PAGEREF _Toc469482774 \h </w:instrText>
             </w:r>
             <w:r>
               <w:rPr>
@@ -1185,7 +1185,7 @@
               <w:lang w:val="en-IE" w:eastAsia="en-IE"/>
             </w:rPr>
           </w:pPr>
-          <w:hyperlink w:anchor="_Toc468973994" w:history="1">
+          <w:hyperlink w:anchor="_Toc469482775" w:history="1">
             <w:r>
               <w:rPr>
                 <w:rStyle w:val="Hyperlink"/>
@@ -1212,7 +1212,7 @@
                 <w:noProof/>
                 <w:webHidden/>
               </w:rPr>
-              <w:instrText xml:space="preserve"> PAGEREF _Toc468973994 \h </w:instrText>
+              <w:instrText xml:space="preserve"> PAGEREF _Toc469482775 \h </w:instrText>
             </w:r>
             <w:r>
               <w:rPr>
@@ -1255,7 +1255,7 @@
               <w:lang w:val="en-IE" w:eastAsia="en-IE"/>
             </w:rPr>
           </w:pPr>
-          <w:hyperlink w:anchor="_Toc468973995" w:history="1">
+          <w:hyperlink w:anchor="_Toc469482776" w:history="1">
             <w:r>
               <w:rPr>
                 <w:rStyle w:val="Hyperlink"/>
@@ -1282,7 +1282,7 @@
                 <w:noProof/>
                 <w:webHidden/>
               </w:rPr>
-              <w:instrText xml:space="preserve"> PAGEREF _Toc468973995 \h </w:instrText>
+              <w:instrText xml:space="preserve"> PAGEREF _Toc469482776 \h </w:instrText>
             </w:r>
             <w:r>
               <w:rPr>
@@ -1325,7 +1325,7 @@
               <w:lang w:val="en-IE" w:eastAsia="en-IE"/>
             </w:rPr>
           </w:pPr>
-          <w:hyperlink w:anchor="_Toc468973996" w:history="1">
+          <w:hyperlink w:anchor="_Toc469482777" w:history="1">
             <w:r>
               <w:rPr>
                 <w:rStyle w:val="Hyperlink"/>
@@ -1352,7 +1352,7 @@
                 <w:noProof/>
                 <w:webHidden/>
               </w:rPr>
-              <w:instrText xml:space="preserve"> PAGEREF _Toc468973996 \h </w:instrText>
+              <w:instrText xml:space="preserve"> PAGEREF _Toc469482777 \h </w:instrText>
             </w:r>
             <w:r>
               <w:rPr>
@@ -1395,7 +1395,7 @@
               <w:lang w:val="en-IE" w:eastAsia="en-IE"/>
             </w:rPr>
           </w:pPr>
-          <w:hyperlink w:anchor="_Toc468973997" w:history="1">
+          <w:hyperlink w:anchor="_Toc469482778" w:history="1">
             <w:r>
               <w:rPr>
                 <w:rStyle w:val="Hyperlink"/>
@@ -1422,7 +1422,7 @@
                 <w:noProof/>
                 <w:webHidden/>
               </w:rPr>
-              <w:instrText xml:space="preserve"> PAGEREF _Toc468973997 \h </w:instrText>
+              <w:instrText xml:space="preserve"> PAGEREF _Toc469482778 \h </w:instrText>
             </w:r>
             <w:r>
               <w:rPr>
@@ -1465,7 +1465,7 @@
               <w:lang w:val="en-IE" w:eastAsia="en-IE"/>
             </w:rPr>
           </w:pPr>
-          <w:hyperlink w:anchor="_Toc468973998" w:history="1">
+          <w:hyperlink w:anchor="_Toc469482779" w:history="1">
             <w:r>
               <w:rPr>
                 <w:rStyle w:val="Hyperlink"/>
@@ -1493,7 +1493,7 @@
                 <w:noProof/>
                 <w:webHidden/>
               </w:rPr>
-              <w:instrText xml:space="preserve"> PAGEREF _Toc468973998 \h </w:instrText>
+              <w:instrText xml:space="preserve"> PAGEREF _Toc469482779 \h </w:instrText>
             </w:r>
             <w:r>
               <w:rPr>
@@ -1527,16 +1527,13 @@
         <w:p>
           <w:pPr>
             <w:pStyle w:val="TOC1"/>
-            <w:tabs>
-              <w:tab w:val="right" w:leader="dot" w:pos="9016"/>
-            </w:tabs>
             <w:rPr>
               <w:rFonts w:cstheme="minorBidi"/>
               <w:noProof/>
               <w:lang w:val="en-IE" w:eastAsia="en-IE"/>
             </w:rPr>
           </w:pPr>
-          <w:hyperlink w:anchor="_Toc468973999" w:history="1">
+          <w:hyperlink w:anchor="_Toc469482780" w:history="1">
             <w:r>
               <w:rPr>
                 <w:rStyle w:val="Hyperlink"/>
@@ -1563,7 +1560,7 @@
                 <w:noProof/>
                 <w:webHidden/>
               </w:rPr>
-              <w:instrText xml:space="preserve"> PAGEREF _Toc468973999 \h </w:instrText>
+              <w:instrText xml:space="preserve"> PAGEREF _Toc469482780 \h </w:instrText>
             </w:r>
             <w:r>
               <w:rPr>
@@ -1606,7 +1603,7 @@
               <w:lang w:val="en-IE" w:eastAsia="en-IE"/>
             </w:rPr>
           </w:pPr>
-          <w:hyperlink w:anchor="_Toc468974000" w:history="1">
+          <w:hyperlink w:anchor="_Toc469482781" w:history="1">
             <w:r>
               <w:rPr>
                 <w:rStyle w:val="Hyperlink"/>
@@ -1633,7 +1630,7 @@
                 <w:noProof/>
                 <w:webHidden/>
               </w:rPr>
-              <w:instrText xml:space="preserve"> PAGEREF _Toc468974000 \h </w:instrText>
+              <w:instrText xml:space="preserve"> PAGEREF _Toc469482781 \h </w:instrText>
             </w:r>
             <w:r>
               <w:rPr>
@@ -1676,7 +1673,7 @@
               <w:lang w:val="en-IE" w:eastAsia="en-IE"/>
             </w:rPr>
           </w:pPr>
-          <w:hyperlink w:anchor="_Toc468974001" w:history="1">
+          <w:hyperlink w:anchor="_Toc469482782" w:history="1">
             <w:r>
               <w:rPr>
                 <w:rStyle w:val="Hyperlink"/>
@@ -1703,7 +1700,7 @@
                 <w:noProof/>
                 <w:webHidden/>
               </w:rPr>
-              <w:instrText xml:space="preserve"> PAGEREF _Toc468974001 \h </w:instrText>
+              <w:instrText xml:space="preserve"> PAGEREF _Toc469482782 \h </w:instrText>
             </w:r>
             <w:r>
               <w:rPr>
@@ -1746,7 +1743,7 @@
               <w:lang w:val="en-IE" w:eastAsia="en-IE"/>
             </w:rPr>
           </w:pPr>
-          <w:hyperlink w:anchor="_Toc468974002" w:history="1">
+          <w:hyperlink w:anchor="_Toc469482783" w:history="1">
             <w:r>
               <w:rPr>
                 <w:rStyle w:val="Hyperlink"/>
@@ -1773,7 +1770,7 @@
                 <w:noProof/>
                 <w:webHidden/>
               </w:rPr>
-              <w:instrText xml:space="preserve"> PAGEREF _Toc468974002 \h </w:instrText>
+              <w:instrText xml:space="preserve"> PAGEREF _Toc469482783 \h </w:instrText>
             </w:r>
             <w:r>
               <w:rPr>
@@ -1816,7 +1813,7 @@
               <w:lang w:val="en-IE" w:eastAsia="en-IE"/>
             </w:rPr>
           </w:pPr>
-          <w:hyperlink w:anchor="_Toc468974003" w:history="1">
+          <w:hyperlink w:anchor="_Toc469482784" w:history="1">
             <w:r>
               <w:rPr>
                 <w:rStyle w:val="Hyperlink"/>
@@ -1843,7 +1840,7 @@
                 <w:noProof/>
                 <w:webHidden/>
               </w:rPr>
-              <w:instrText xml:space="preserve"> PAGEREF _Toc468974003 \h </w:instrText>
+              <w:instrText xml:space="preserve"> PAGEREF _Toc469482784 \h </w:instrText>
             </w:r>
             <w:r>
               <w:rPr>
@@ -1901,13 +1898,13 @@
       <w:pPr>
         <w:pStyle w:val="Heading1"/>
       </w:pPr>
-      <w:bookmarkStart w:id="2" w:name="_Toc468973984"/>
+      <w:bookmarkStart w:id="3" w:name="_Toc469482765"/>
       <w:r>
         <w:lastRenderedPageBreak/>
         <w:t>Table of Figures</w:t>
       </w:r>
-      <w:bookmarkEnd w:id="2"/>
-      <w:bookmarkEnd w:id="0"/>
+      <w:bookmarkEnd w:id="1"/>
+      <w:bookmarkEnd w:id="3"/>
     </w:p>
     <w:p>
       <w:pPr>
@@ -1930,7 +1927,7 @@
       <w:r>
         <w:fldChar w:fldCharType="separate"/>
       </w:r>
-      <w:hyperlink w:anchor="_Toc468972916" w:history="1">
+      <w:hyperlink w:anchor="_Toc469482785" w:history="1">
         <w:r>
           <w:rPr>
             <w:rStyle w:val="Hyperlink"/>
@@ -1957,7 +1954,7 @@
             <w:noProof/>
             <w:webHidden/>
           </w:rPr>
-          <w:instrText xml:space="preserve"> PAGEREF _Toc468972916 \h </w:instrText>
+          <w:instrText xml:space="preserve"> PAGEREF _Toc469482785 \h </w:instrText>
         </w:r>
         <w:r>
           <w:rPr>
@@ -2000,7 +1997,7 @@
           <w:lang w:val="en-IE" w:eastAsia="en-IE"/>
         </w:rPr>
       </w:pPr>
-      <w:hyperlink w:anchor="_Toc468972917" w:history="1">
+      <w:hyperlink w:anchor="_Toc469482786" w:history="1">
         <w:r>
           <w:rPr>
             <w:rStyle w:val="Hyperlink"/>
@@ -2027,7 +2024,7 @@
             <w:noProof/>
             <w:webHidden/>
           </w:rPr>
-          <w:instrText xml:space="preserve"> PAGEREF _Toc468972917 \h </w:instrText>
+          <w:instrText xml:space="preserve"> PAGEREF _Toc469482786 \h </w:instrText>
         </w:r>
         <w:r>
           <w:rPr>
@@ -2070,7 +2067,7 @@
           <w:lang w:val="en-IE" w:eastAsia="en-IE"/>
         </w:rPr>
       </w:pPr>
-      <w:hyperlink w:anchor="_Toc468972918" w:history="1">
+      <w:hyperlink w:anchor="_Toc469482787" w:history="1">
         <w:r>
           <w:rPr>
             <w:rStyle w:val="Hyperlink"/>
@@ -2097,7 +2094,7 @@
             <w:noProof/>
             <w:webHidden/>
           </w:rPr>
-          <w:instrText xml:space="preserve"> PAGEREF _Toc468972918 \h </w:instrText>
+          <w:instrText xml:space="preserve"> PAGEREF _Toc469482787 \h </w:instrText>
         </w:r>
         <w:r>
           <w:rPr>
@@ -2140,7 +2137,7 @@
           <w:lang w:val="en-IE" w:eastAsia="en-IE"/>
         </w:rPr>
       </w:pPr>
-      <w:hyperlink w:anchor="_Toc468972919" w:history="1">
+      <w:hyperlink w:anchor="_Toc469482788" w:history="1">
         <w:r>
           <w:rPr>
             <w:rStyle w:val="Hyperlink"/>
@@ -2167,7 +2164,7 @@
             <w:noProof/>
             <w:webHidden/>
           </w:rPr>
-          <w:instrText xml:space="preserve"> PAGEREF _Toc468972919 \h </w:instrText>
+          <w:instrText xml:space="preserve"> PAGEREF _Toc469482788 \h </w:instrText>
         </w:r>
         <w:r>
           <w:rPr>
@@ -2210,7 +2207,7 @@
           <w:lang w:val="en-IE" w:eastAsia="en-IE"/>
         </w:rPr>
       </w:pPr>
-      <w:hyperlink w:anchor="_Toc468972920" w:history="1">
+      <w:hyperlink w:anchor="_Toc469482789" w:history="1">
         <w:r>
           <w:rPr>
             <w:rStyle w:val="Hyperlink"/>
@@ -2237,7 +2234,7 @@
             <w:noProof/>
             <w:webHidden/>
           </w:rPr>
-          <w:instrText xml:space="preserve"> PAGEREF _Toc468972920 \h </w:instrText>
+          <w:instrText xml:space="preserve"> PAGEREF _Toc469482789 \h </w:instrText>
         </w:r>
         <w:r>
           <w:rPr>
@@ -2280,7 +2277,7 @@
           <w:lang w:val="en-IE" w:eastAsia="en-IE"/>
         </w:rPr>
       </w:pPr>
-      <w:hyperlink w:anchor="_Toc468972921" w:history="1">
+      <w:hyperlink w:anchor="_Toc469482790" w:history="1">
         <w:r>
           <w:rPr>
             <w:rStyle w:val="Hyperlink"/>
@@ -2307,7 +2304,7 @@
             <w:noProof/>
             <w:webHidden/>
           </w:rPr>
-          <w:instrText xml:space="preserve"> PAGEREF _Toc468972921 \h </w:instrText>
+          <w:instrText xml:space="preserve"> PAGEREF _Toc469482790 \h </w:instrText>
         </w:r>
         <w:r>
           <w:rPr>
@@ -2350,7 +2347,7 @@
           <w:lang w:val="en-IE" w:eastAsia="en-IE"/>
         </w:rPr>
       </w:pPr>
-      <w:hyperlink w:anchor="_Toc468972922" w:history="1">
+      <w:hyperlink w:anchor="_Toc469482791" w:history="1">
         <w:r>
           <w:rPr>
             <w:rStyle w:val="Hyperlink"/>
@@ -2377,7 +2374,7 @@
             <w:noProof/>
             <w:webHidden/>
           </w:rPr>
-          <w:instrText xml:space="preserve"> PAGEREF _Toc468972922 \h </w:instrText>
+          <w:instrText xml:space="preserve"> PAGEREF _Toc469482791 \h </w:instrText>
         </w:r>
         <w:r>
           <w:rPr>
@@ -2397,7 +2394,7 @@
             <w:noProof/>
             <w:webHidden/>
           </w:rPr>
-          <w:t>10</w:t>
+          <w:t>11</w:t>
         </w:r>
         <w:r>
           <w:rPr>
@@ -2420,7 +2417,7 @@
           <w:lang w:val="en-IE" w:eastAsia="en-IE"/>
         </w:rPr>
       </w:pPr>
-      <w:hyperlink w:anchor="_Toc468972923" w:history="1">
+      <w:hyperlink w:anchor="_Toc469482792" w:history="1">
         <w:r>
           <w:rPr>
             <w:rStyle w:val="Hyperlink"/>
@@ -2447,7 +2444,7 @@
             <w:noProof/>
             <w:webHidden/>
           </w:rPr>
-          <w:instrText xml:space="preserve"> PAGEREF _Toc468972923 \h </w:instrText>
+          <w:instrText xml:space="preserve"> PAGEREF _Toc469482792 \h </w:instrText>
         </w:r>
         <w:r>
           <w:rPr>
@@ -2467,7 +2464,7 @@
             <w:noProof/>
             <w:webHidden/>
           </w:rPr>
-          <w:t>10</w:t>
+          <w:t>11</w:t>
         </w:r>
         <w:r>
           <w:rPr>
@@ -2490,7 +2487,7 @@
           <w:lang w:val="en-IE" w:eastAsia="en-IE"/>
         </w:rPr>
       </w:pPr>
-      <w:hyperlink w:anchor="_Toc468972924" w:history="1">
+      <w:hyperlink w:anchor="_Toc469482793" w:history="1">
         <w:r>
           <w:rPr>
             <w:rStyle w:val="Hyperlink"/>
@@ -2517,7 +2514,7 @@
             <w:noProof/>
             <w:webHidden/>
           </w:rPr>
-          <w:instrText xml:space="preserve"> PAGEREF _Toc468972924 \h </w:instrText>
+          <w:instrText xml:space="preserve"> PAGEREF _Toc469482793 \h </w:instrText>
         </w:r>
         <w:r>
           <w:rPr>
@@ -2537,7 +2534,7 @@
             <w:noProof/>
             <w:webHidden/>
           </w:rPr>
-          <w:t>11</w:t>
+          <w:t>12</w:t>
         </w:r>
         <w:r>
           <w:rPr>
@@ -2573,16 +2570,16 @@
           <w:docGrid w:linePitch="360"/>
         </w:sectPr>
       </w:pPr>
-      <w:bookmarkStart w:id="3" w:name="_Toc463382591"/>
+      <w:bookmarkStart w:id="4" w:name="_Toc463382591"/>
     </w:p>
     <w:p>
       <w:pPr>
         <w:pStyle w:val="Heading1"/>
       </w:pPr>
-      <w:bookmarkStart w:id="4" w:name="_Toc468448082"/>
-      <w:bookmarkStart w:id="5" w:name="_Toc468969946"/>
-      <w:bookmarkStart w:id="6" w:name="_Toc468973985"/>
-      <w:bookmarkEnd w:id="3"/>
+      <w:bookmarkStart w:id="5" w:name="_Toc468448082"/>
+      <w:bookmarkStart w:id="6" w:name="_Toc468969946"/>
+      <w:bookmarkStart w:id="7" w:name="_Toc469482766"/>
+      <w:bookmarkEnd w:id="4"/>
       <w:r>
         <w:rPr>
           <w:lang w:val="en-IE"/>
@@ -2590,12 +2587,13 @@
         <w:lastRenderedPageBreak/>
         <w:t>Introduction</w:t>
       </w:r>
-      <w:bookmarkEnd w:id="4"/>
       <w:bookmarkEnd w:id="5"/>
       <w:bookmarkEnd w:id="6"/>
-    </w:p>
-    <w:p>
-      <w:pPr>
+      <w:bookmarkEnd w:id="7"/>
+    </w:p>
+    <w:p>
+      <w:pPr>
+        <w:jc w:val="both"/>
         <w:rPr>
           <w:lang w:val="en-IE"/>
         </w:rPr>
@@ -2610,161 +2608,68 @@
         <w:rPr>
           <w:lang w:val="en-IE"/>
         </w:rPr>
-        <w:t xml:space="preserve">assignment, teams of three </w:t>
-      </w:r>
-      <w:proofErr w:type="gramStart"/>
-      <w:r>
-        <w:rPr>
-          <w:lang w:val="en-IE"/>
-        </w:rPr>
-        <w:t>are tasked</w:t>
-      </w:r>
-      <w:proofErr w:type="gramEnd"/>
-      <w:r>
-        <w:rPr>
-          <w:lang w:val="en-IE"/>
-        </w:rPr>
-        <w:t xml:space="preserve"> with completing a project in tandem.  The team must show an ability to work together, setting out a clear plan of action, using knowledge gained in labs and lectures in relation to Analysis and the production of diagrams to support and aid in the planning and implementation process.  The team must show an ability to follow the Analysis documents produced in order to complete a successful final product.</w:t>
-      </w:r>
-    </w:p>
-    <w:p>
-      <w:pPr>
-        <w:rPr>
-          <w:lang w:val="en-IE"/>
-        </w:rPr>
-      </w:pPr>
-      <w:r>
-        <w:rPr>
-          <w:lang w:val="en-IE"/>
-        </w:rPr>
-        <w:t xml:space="preserve">The use of ‘Github’ in this assignment is crucial in order to collaborate collectively and productively.  Teams are to show a number of Analysis diagrams and Design documentation, which </w:t>
-      </w:r>
-      <w:proofErr w:type="gramStart"/>
-      <w:r>
-        <w:rPr>
-          <w:lang w:val="en-IE"/>
-        </w:rPr>
-        <w:t>will be used</w:t>
-      </w:r>
-      <w:proofErr w:type="gramEnd"/>
-      <w:r>
-        <w:rPr>
-          <w:lang w:val="en-IE"/>
-        </w:rPr>
-        <w:t xml:space="preserve"> in the production of the code (using tinyXML) to produce a ‘multiple choice quiz’.</w:t>
-      </w:r>
-    </w:p>
-    <w:p>
-      <w:pPr>
-        <w:rPr>
-          <w:lang w:val="en-IE"/>
-        </w:rPr>
-      </w:pPr>
-      <w:r>
-        <w:rPr>
-          <w:lang w:val="en-IE"/>
-        </w:rPr>
-        <w:t xml:space="preserve">The product is a ‘Multiple Choice quiz’ with ten random questions taken from the database of Twenty Question’s.  The answer </w:t>
-      </w:r>
-      <w:proofErr w:type="gramStart"/>
-      <w:r>
-        <w:rPr>
-          <w:lang w:val="en-IE"/>
-        </w:rPr>
-        <w:t>is selected</w:t>
-      </w:r>
-      <w:proofErr w:type="gramEnd"/>
-      <w:r>
-        <w:rPr>
-          <w:lang w:val="en-IE"/>
-        </w:rPr>
-        <w:t xml:space="preserve">, from a list of four possible answers.  After the quiz is completed, the results </w:t>
-      </w:r>
-      <w:proofErr w:type="gramStart"/>
-      <w:r>
-        <w:rPr>
-          <w:lang w:val="en-IE"/>
-        </w:rPr>
-        <w:t>are generated, and returned to the user, the user has the option to view the report and or restart the quiz, with ten attempts available to each user</w:t>
-      </w:r>
-      <w:proofErr w:type="gramEnd"/>
-      <w:r>
-        <w:rPr>
-          <w:lang w:val="en-IE"/>
-        </w:rPr>
-        <w:t>.</w:t>
-      </w:r>
-    </w:p>
-    <w:p>
-      <w:pPr>
-        <w:rPr>
-          <w:lang w:val="en-IE"/>
-        </w:rPr>
-      </w:pPr>
-      <w:r>
-        <w:rPr>
-          <w:lang w:val="en-IE"/>
-        </w:rPr>
-        <w:t xml:space="preserve">The administrator has clearance/permission to change and add to the txt document, which is referred to as the question </w:t>
-      </w:r>
-      <w:proofErr w:type="gramStart"/>
-      <w:r>
-        <w:rPr>
-          <w:lang w:val="en-IE"/>
-        </w:rPr>
-        <w:t>bank,</w:t>
-      </w:r>
-      <w:proofErr w:type="gramEnd"/>
-      <w:r>
-        <w:rPr>
-          <w:lang w:val="en-IE"/>
-        </w:rPr>
-        <w:t xml:space="preserve"> this holds the list of questions and answers.  They must also have access to all of the reports.</w:t>
-      </w:r>
-    </w:p>
-    <w:p>
-      <w:pPr>
-        <w:rPr>
-          <w:lang w:val="en-IE"/>
-        </w:rPr>
-      </w:pPr>
-      <w:r>
-        <w:rPr>
-          <w:lang w:val="en-IE"/>
-        </w:rPr>
-        <w:t xml:space="preserve">In order to produce this quiz, implementation of the information compiled in the Analysis and design documentation </w:t>
-      </w:r>
-      <w:proofErr w:type="gramStart"/>
-      <w:r>
-        <w:rPr>
-          <w:lang w:val="en-IE"/>
-        </w:rPr>
-        <w:t>should be followed</w:t>
-      </w:r>
-      <w:proofErr w:type="gramEnd"/>
-      <w:r>
-        <w:rPr>
-          <w:lang w:val="en-IE"/>
-        </w:rPr>
-        <w:t xml:space="preserve">, as is good practice.  In other words, adherence to the Class Diagram is advisable, coding documentation using ‘Doxygen’ </w:t>
-      </w:r>
-      <w:proofErr w:type="gramStart"/>
-      <w:r>
-        <w:rPr>
-          <w:lang w:val="en-IE"/>
-        </w:rPr>
-        <w:t>will also be provided</w:t>
-      </w:r>
-      <w:proofErr w:type="gramEnd"/>
-      <w:r>
-        <w:rPr>
-          <w:lang w:val="en-IE"/>
-        </w:rPr>
-        <w:t>.</w:t>
-      </w:r>
-    </w:p>
-    <w:p>
-      <w:pPr>
+        <w:t>assignment, teams of three are tasked with completing a project in tandem.  The team must show an ability to work together, setting out a clear plan of action, using knowledge gained in labs and lectures in relation to Analysis and the production of diagrams to support and aid in the planning and implementation process.  The team must show an ability to follow the Analysis documents produced in order to complete a successful final product.</w:t>
+      </w:r>
+    </w:p>
+    <w:p>
+      <w:pPr>
+        <w:jc w:val="both"/>
+        <w:rPr>
+          <w:lang w:val="en-IE"/>
+        </w:rPr>
+      </w:pPr>
+      <w:r>
+        <w:rPr>
+          <w:lang w:val="en-IE"/>
+        </w:rPr>
+        <w:t>The use of ‘Github’ in this assignment is crucial in order to collaborate collectively and productively.  Teams are to show a number of Analysis diagrams and Design documentation, which will be used in the production of the code (using tinyXML) to produce a ‘multiple choice quiz’.</w:t>
+      </w:r>
+    </w:p>
+    <w:p>
+      <w:pPr>
+        <w:jc w:val="both"/>
+        <w:rPr>
+          <w:lang w:val="en-IE"/>
+        </w:rPr>
+      </w:pPr>
+      <w:r>
+        <w:rPr>
+          <w:lang w:val="en-IE"/>
+        </w:rPr>
+        <w:t>The product is a ‘Multiple Choice quiz’ with ten random questions taken from the database of Twenty Question’s.  The answer is selected, from a list of four possible answers.  After the quiz is completed, the results are generated, and returned to the user, the user has the option to view the report and or restart the quiz, with ten attempts available to each user.</w:t>
+      </w:r>
+    </w:p>
+    <w:p>
+      <w:pPr>
+        <w:jc w:val="both"/>
+        <w:rPr>
+          <w:lang w:val="en-IE"/>
+        </w:rPr>
+      </w:pPr>
+      <w:r>
+        <w:rPr>
+          <w:lang w:val="en-IE"/>
+        </w:rPr>
+        <w:t>The administrator has clearance/permission to change and add to the txt document, which is referred to as the question bank, this holds the list of questions and answers.  They must also have access to all of the reports.</w:t>
+      </w:r>
+    </w:p>
+    <w:p>
+      <w:pPr>
+        <w:jc w:val="both"/>
+        <w:rPr>
+          <w:lang w:val="en-IE"/>
+        </w:rPr>
+      </w:pPr>
+      <w:r>
+        <w:rPr>
+          <w:lang w:val="en-IE"/>
+        </w:rPr>
+        <w:t>In order to produce this quiz, implementation of the information compiled in the Analysis and design documentation should be followed, as is good practice.  In other words, adherence to the Class Diagram is advisable, coding documentation using ‘Doxygen’ will also be provided.</w:t>
+      </w:r>
+    </w:p>
+    <w:p>
+      <w:pPr>
+        <w:jc w:val="both"/>
         <w:rPr>
           <w:lang w:val="en-IE"/>
         </w:rPr>
@@ -2778,6 +2683,7 @@
     </w:p>
     <w:p>
       <w:pPr>
+        <w:jc w:val="both"/>
         <w:rPr>
           <w:lang w:val="en-IE"/>
         </w:rPr>
@@ -2858,9 +2764,9 @@
           <w:lang w:val="en-IE"/>
         </w:rPr>
       </w:pPr>
-      <w:bookmarkStart w:id="7" w:name="_Toc468448083"/>
-      <w:bookmarkStart w:id="8" w:name="_Toc468969947"/>
-      <w:bookmarkStart w:id="9" w:name="_Toc468973986"/>
+      <w:bookmarkStart w:id="8" w:name="_Toc468448083"/>
+      <w:bookmarkStart w:id="9" w:name="_Toc468969947"/>
+      <w:bookmarkStart w:id="10" w:name="_Toc469482767"/>
       <w:r>
         <w:rPr>
           <w:lang w:val="en-IE"/>
@@ -2868,12 +2774,13 @@
         <w:lastRenderedPageBreak/>
         <w:t>Problem Statement</w:t>
       </w:r>
-      <w:bookmarkEnd w:id="7"/>
       <w:bookmarkEnd w:id="8"/>
       <w:bookmarkEnd w:id="9"/>
-    </w:p>
-    <w:p>
-      <w:pPr>
+      <w:bookmarkEnd w:id="10"/>
+    </w:p>
+    <w:p>
+      <w:pPr>
+        <w:jc w:val="both"/>
         <w:rPr>
           <w:lang w:val="en-IE"/>
         </w:rPr>
@@ -2905,29 +2812,16 @@
     </w:p>
     <w:p>
       <w:pPr>
-        <w:rPr>
-          <w:lang w:val="en-IE"/>
-        </w:rPr>
-      </w:pPr>
-      <w:r>
-        <w:rPr>
-          <w:lang w:val="en-IE"/>
-        </w:rPr>
-        <w:t xml:space="preserve">Users will </w:t>
-      </w:r>
-      <w:proofErr w:type="gramStart"/>
-      <w:r>
-        <w:rPr>
-          <w:lang w:val="en-IE"/>
-        </w:rPr>
-        <w:t>be presented</w:t>
-      </w:r>
-      <w:proofErr w:type="gramEnd"/>
-      <w:r>
-        <w:rPr>
-          <w:lang w:val="en-IE"/>
-        </w:rPr>
-        <w:t xml:space="preserve"> with a randomly chosen set of 10 questions from a question bank and be presented with a choice of solutions. </w:t>
+        <w:jc w:val="both"/>
+        <w:rPr>
+          <w:lang w:val="en-IE"/>
+        </w:rPr>
+      </w:pPr>
+      <w:r>
+        <w:rPr>
+          <w:lang w:val="en-IE"/>
+        </w:rPr>
+        <w:t xml:space="preserve">Users will be presented with a randomly chosen set of 10 questions from a question bank and be presented with a choice of solutions. </w:t>
       </w:r>
       <w:r>
         <w:rPr>
@@ -2963,14 +2857,7 @@
         <w:rPr>
           <w:lang w:val="en-IE"/>
         </w:rPr>
-        <w:t xml:space="preserve"> after the quiz </w:t>
-      </w:r>
-      <w:proofErr w:type="gramStart"/>
-      <w:r>
-        <w:rPr>
-          <w:lang w:val="en-IE"/>
-        </w:rPr>
-        <w:t xml:space="preserve">has </w:t>
+        <w:t xml:space="preserve"> after the quiz has </w:t>
       </w:r>
       <w:r>
         <w:rPr>
@@ -2982,14 +2869,7 @@
         <w:rPr>
           <w:lang w:val="en-IE"/>
         </w:rPr>
-        <w:t>completed</w:t>
-      </w:r>
-      <w:proofErr w:type="gramEnd"/>
-      <w:r>
-        <w:rPr>
-          <w:lang w:val="en-IE"/>
-        </w:rPr>
-        <w:t>.</w:t>
+        <w:t>completed.</w:t>
       </w:r>
       <w:r>
         <w:rPr>
@@ -3001,21 +2881,7 @@
         <w:rPr>
           <w:lang w:val="en-IE"/>
         </w:rPr>
-        <w:t xml:space="preserve"> The student’s result </w:t>
-      </w:r>
-      <w:proofErr w:type="gramStart"/>
-      <w:r>
-        <w:rPr>
-          <w:lang w:val="en-IE"/>
-        </w:rPr>
-        <w:t>is saved</w:t>
-      </w:r>
-      <w:proofErr w:type="gramEnd"/>
-      <w:r>
-        <w:rPr>
-          <w:lang w:val="en-IE"/>
-        </w:rPr>
-        <w:t xml:space="preserve"> to their profile. </w:t>
+        <w:t xml:space="preserve"> The student’s result is saved to their profile. </w:t>
       </w:r>
       <w:r>
         <w:rPr>
@@ -3038,15 +2904,16 @@
     </w:p>
     <w:p>
       <w:pPr>
-        <w:rPr>
-          <w:lang w:val="en-IE"/>
-        </w:rPr>
-      </w:pPr>
-      <w:r>
-        <w:rPr>
-          <w:lang w:val="en-IE"/>
-        </w:rPr>
-        <w:t xml:space="preserve">An admin user may administrate the quiz. </w:t>
+        <w:jc w:val="both"/>
+        <w:rPr>
+          <w:lang w:val="en-IE"/>
+        </w:rPr>
+      </w:pPr>
+      <w:r>
+        <w:rPr>
+          <w:lang w:val="en-IE"/>
+        </w:rPr>
+        <w:t xml:space="preserve">An admin user may administrate the quiz. An admin user has full access to all student’s attempts, but a student user can only see their own attempts as such Student’s must login to their profile before starting the quiz. </w:t>
       </w:r>
       <w:r>
         <w:rPr>
@@ -3058,7 +2925,31 @@
         <w:rPr>
           <w:lang w:val="en-IE"/>
         </w:rPr>
-        <w:t xml:space="preserve">An admin user has full access to all student’s attempts, but a student user can only see their own attempts as such Student’s must login to their profile before starting the quiz. </w:t>
+        <w:t xml:space="preserve">Students are allowed </w:t>
+      </w:r>
+      <w:r>
+        <w:rPr>
+          <w:lang w:val="en-IE"/>
+        </w:rPr>
+        <w:t xml:space="preserve">to </w:t>
+      </w:r>
+      <w:r>
+        <w:rPr>
+          <w:lang w:val="en-IE"/>
+        </w:rPr>
+        <w:t>have multiple attempts</w:t>
+      </w:r>
+      <w:r>
+        <w:rPr>
+          <w:lang w:val="en-IE"/>
+        </w:rPr>
+        <w:t>,</w:t>
+      </w:r>
+      <w:r>
+        <w:rPr>
+          <w:lang w:val="en-IE"/>
+        </w:rPr>
+        <w:t xml:space="preserve"> which are all persistently saved against their individual profile.</w:t>
       </w:r>
       <w:r>
         <w:rPr>
@@ -3070,16 +2961,20 @@
         <w:rPr>
           <w:lang w:val="en-IE"/>
         </w:rPr>
-        <w:t xml:space="preserve">Students </w:t>
-      </w:r>
-      <w:proofErr w:type="gramStart"/>
-      <w:r>
-        <w:rPr>
-          <w:lang w:val="en-IE"/>
-        </w:rPr>
-        <w:t>are allowed</w:t>
-      </w:r>
-      <w:proofErr w:type="gramEnd"/>
+        <w:t xml:space="preserve"> Questions and solutions are saved in an XML file</w:t>
+      </w:r>
+      <w:r>
+        <w:rPr>
+          <w:lang w:val="en-IE"/>
+        </w:rPr>
+        <w:t>,</w:t>
+      </w:r>
+      <w:r>
+        <w:rPr>
+          <w:lang w:val="en-IE"/>
+        </w:rPr>
+        <w:t xml:space="preserve"> which is read by the quiz application. </w:t>
+      </w:r>
       <w:r>
         <w:rPr>
           <w:lang w:val="en-IE"/>
@@ -3090,89 +2985,7 @@
         <w:rPr>
           <w:lang w:val="en-IE"/>
         </w:rPr>
-        <w:t xml:space="preserve">to </w:t>
-      </w:r>
-      <w:r>
-        <w:rPr>
-          <w:lang w:val="en-IE"/>
-        </w:rPr>
-        <w:t>have multiple attempts</w:t>
-      </w:r>
-      <w:r>
-        <w:rPr>
-          <w:lang w:val="en-IE"/>
-        </w:rPr>
-        <w:t>,</w:t>
-      </w:r>
-      <w:r>
-        <w:rPr>
-          <w:lang w:val="en-IE"/>
-        </w:rPr>
-        <w:t xml:space="preserve"> which are all persistently saved against their individual profile.</w:t>
-      </w:r>
-      <w:r>
-        <w:rPr>
-          <w:lang w:val="en-IE"/>
-        </w:rPr>
-        <w:t xml:space="preserve"> </w:t>
-      </w:r>
-      <w:r>
-        <w:rPr>
-          <w:lang w:val="en-IE"/>
-        </w:rPr>
-        <w:t xml:space="preserve"> Questions and solutions </w:t>
-      </w:r>
-      <w:proofErr w:type="gramStart"/>
-      <w:r>
-        <w:rPr>
-          <w:lang w:val="en-IE"/>
-        </w:rPr>
-        <w:t>are saved</w:t>
-      </w:r>
-      <w:proofErr w:type="gramEnd"/>
-      <w:r>
-        <w:rPr>
-          <w:lang w:val="en-IE"/>
-        </w:rPr>
-        <w:t xml:space="preserve"> in an XML file</w:t>
-      </w:r>
-      <w:r>
-        <w:rPr>
-          <w:lang w:val="en-IE"/>
-        </w:rPr>
-        <w:t>,</w:t>
-      </w:r>
-      <w:r>
-        <w:rPr>
-          <w:lang w:val="en-IE"/>
-        </w:rPr>
-        <w:t xml:space="preserve"> which is read by the quiz application. </w:t>
-      </w:r>
-      <w:r>
-        <w:rPr>
-          <w:lang w:val="en-IE"/>
-        </w:rPr>
-        <w:t xml:space="preserve"> </w:t>
-      </w:r>
-      <w:r>
-        <w:rPr>
-          <w:lang w:val="en-IE"/>
-        </w:rPr>
-        <w:t xml:space="preserve">You will need to research </w:t>
-      </w:r>
-      <w:proofErr w:type="gramStart"/>
-      <w:r>
-        <w:rPr>
-          <w:lang w:val="en-IE"/>
-        </w:rPr>
-        <w:t>Agile</w:t>
-      </w:r>
-      <w:proofErr w:type="gramEnd"/>
-      <w:r>
-        <w:rPr>
-          <w:lang w:val="en-IE"/>
-        </w:rPr>
-        <w:t xml:space="preserve"> developmental lifecycles to define your questions and you will need to investigate how to parse XML using C++.</w:t>
+        <w:t>You will need to research Agile developmental lifecycles to define your questions and you will need to investigate how to parse XML using C++.</w:t>
       </w:r>
       <w:r>
         <w:rPr>
@@ -3185,14 +2998,23 @@
       <w:pPr>
         <w:pStyle w:val="Heading1"/>
       </w:pPr>
-      <w:bookmarkStart w:id="10" w:name="_Toc463382593"/>
+      <w:bookmarkStart w:id="11" w:name="_Toc463382593"/>
     </w:p>
     <w:p/>
+    <w:p/>
+    <w:p/>
+    <w:p/>
+    <w:p/>
+    <w:p/>
+    <w:p/>
+    <w:p/>
+    <w:p/>
+    <w:p/>
     <w:p>
       <w:pPr>
         <w:pStyle w:val="Heading1"/>
       </w:pPr>
-      <w:bookmarkStart w:id="11" w:name="_Toc468973987"/>
+      <w:bookmarkStart w:id="12" w:name="_Toc469482768"/>
       <w:r>
         <w:lastRenderedPageBreak/>
         <w:t xml:space="preserve">Software </w:t>
@@ -3200,32 +3022,32 @@
       <w:r>
         <w:t>Analysis</w:t>
       </w:r>
-      <w:bookmarkEnd w:id="10"/>
       <w:bookmarkEnd w:id="11"/>
+      <w:bookmarkEnd w:id="12"/>
     </w:p>
     <w:p>
       <w:pPr>
         <w:pStyle w:val="Heading2"/>
       </w:pPr>
-      <w:bookmarkStart w:id="12" w:name="_Toc468973988"/>
+      <w:bookmarkStart w:id="13" w:name="_Toc469482769"/>
       <w:r>
         <w:t>Use Case Analysis</w:t>
       </w:r>
-      <w:bookmarkEnd w:id="12"/>
+      <w:bookmarkEnd w:id="13"/>
     </w:p>
     <w:p>
       <w:pPr>
         <w:pStyle w:val="Heading3"/>
       </w:pPr>
-      <w:bookmarkStart w:id="13" w:name="_Toc463382594"/>
-      <w:bookmarkStart w:id="14" w:name="_Toc468973989"/>
+      <w:bookmarkStart w:id="14" w:name="_Toc463382594"/>
+      <w:bookmarkStart w:id="15" w:name="_Toc469482770"/>
       <w:r>
         <w:rPr>
           <w:noProof/>
           <w:lang w:val="en-IE" w:eastAsia="en-IE"/>
         </w:rPr>
         <w:drawing>
-          <wp:anchor distT="0" distB="0" distL="114300" distR="114300" simplePos="0" relativeHeight="251658240" behindDoc="0" locked="0" layoutInCell="1" allowOverlap="1">
+          <wp:anchor distT="0" distB="0" distL="114300" distR="114300" simplePos="0" relativeHeight="251658240" behindDoc="0" locked="0" layoutInCell="1" allowOverlap="1" wp14:anchorId="0206F990" wp14:editId="60A0C208">
             <wp:simplePos x="0" y="0"/>
             <wp:positionH relativeFrom="margin">
               <wp:align>center</wp:align>
@@ -3233,10 +3055,10 @@
             <wp:positionV relativeFrom="paragraph">
               <wp:posOffset>262255</wp:posOffset>
             </wp:positionV>
-            <wp:extent cx="4543425" cy="3717348"/>
+            <wp:extent cx="3429000" cy="2667000"/>
             <wp:effectExtent l="0" t="0" r="0" b="0"/>
             <wp:wrapTopAndBottom/>
-            <wp:docPr id="3" name="Picture 3"/>
+            <wp:docPr id="10" name="Picture 10"/>
             <wp:cNvGraphicFramePr>
               <a:graphicFrameLocks xmlns:a="http://schemas.openxmlformats.org/drawingml/2006/main" noChangeAspect="1"/>
             </wp:cNvGraphicFramePr>
@@ -3244,7 +3066,7 @@
               <a:graphicData uri="http://schemas.openxmlformats.org/drawingml/2006/picture">
                 <pic:pic xmlns:pic="http://schemas.openxmlformats.org/drawingml/2006/picture">
                   <pic:nvPicPr>
-                    <pic:cNvPr id="3" name="Highlv use case.png"/>
+                    <pic:cNvPr id="10" name="Highlv student use case.png"/>
                     <pic:cNvPicPr/>
                   </pic:nvPicPr>
                   <pic:blipFill>
@@ -3262,7 +3084,7 @@
                   <pic:spPr>
                     <a:xfrm>
                       <a:off x="0" y="0"/>
-                      <a:ext cx="4543425" cy="3717348"/>
+                      <a:ext cx="3429000" cy="2667000"/>
                     </a:xfrm>
                     <a:prstGeom prst="rect">
                       <a:avLst/>
@@ -3280,48 +3102,49 @@
       <w:r>
         <w:t>Use Case Model 1</w:t>
       </w:r>
-      <w:bookmarkEnd w:id="13"/>
       <w:bookmarkEnd w:id="14"/>
-    </w:p>
-    <w:p/>
+      <w:bookmarkEnd w:id="15"/>
+    </w:p>
+    <w:p>
+      <w:pPr>
+        <w:jc w:val="center"/>
+      </w:pPr>
+    </w:p>
     <w:p>
       <w:pPr>
         <w:pStyle w:val="Caption"/>
         <w:ind w:firstLine="720"/>
+      </w:pPr>
+      <w:bookmarkStart w:id="16" w:name="_Toc463382595"/>
+      <w:bookmarkStart w:id="17" w:name="_Toc469482785"/>
+      <w:r>
+        <w:t xml:space="preserve">Figure </w:t>
+      </w:r>
+      <w:r>
+        <w:fldChar w:fldCharType="begin"/>
+      </w:r>
+      <w:r>
+        <w:instrText xml:space="preserve"> SEQ Figure \* ARABIC </w:instrText>
+      </w:r>
+      <w:r>
+        <w:fldChar w:fldCharType="separate"/>
+      </w:r>
+      <w:r>
         <w:rPr>
           <w:noProof/>
         </w:rPr>
-      </w:pPr>
-      <w:bookmarkStart w:id="15" w:name="_Toc468972916"/>
-      <w:bookmarkStart w:id="16" w:name="_Toc463382595"/>
-      <w:r>
-        <w:t xml:space="preserve">Figure </w:t>
-      </w:r>
-      <w:r>
-        <w:fldChar w:fldCharType="begin"/>
-      </w:r>
-      <w:r>
-        <w:instrText xml:space="preserve"> SEQ Figure \* ARABIC </w:instrText>
-      </w:r>
-      <w:r>
-        <w:fldChar w:fldCharType="separate"/>
+        <w:t>1</w:t>
       </w:r>
       <w:r>
         <w:rPr>
           <w:noProof/>
         </w:rPr>
-        <w:t>1</w:t>
-      </w:r>
-      <w:r>
-        <w:rPr>
-          <w:noProof/>
-        </w:rPr>
         <w:fldChar w:fldCharType="end"/>
       </w:r>
       <w:r>
         <w:t xml:space="preserve"> - Fully Dressed Use Case Model 1</w:t>
       </w:r>
-      <w:bookmarkEnd w:id="15"/>
+      <w:bookmarkEnd w:id="17"/>
     </w:p>
     <w:p/>
     <w:p>
@@ -3367,7 +3190,7 @@
         <w:t xml:space="preserve"> </w:t>
       </w:r>
       <w:r>
-        <w:t>Goal</w:t>
+        <w:t>Student takes quiz</w:t>
       </w:r>
     </w:p>
     <w:p>
@@ -3491,35 +3314,41 @@
         <w:t xml:space="preserve"> </w:t>
       </w:r>
       <w:r>
-        <w:t>User logs</w:t>
-      </w:r>
-      <w:r>
+        <w:t xml:space="preserve">User logins to the </w:t>
+      </w:r>
+      <w:r>
+        <w:t>system</w:t>
+      </w:r>
+      <w:r>
+        <w:t xml:space="preserve"> to takes quiz and then </w:t>
+      </w:r>
+      <w:r>
+        <w:t>views result</w:t>
+      </w:r>
+    </w:p>
+    <w:p>
+      <w:r>
+        <w:rPr>
+          <w:color w:val="C00000"/>
+        </w:rPr>
+        <w:t>Trigger:</w:t>
+      </w:r>
+      <w:r>
+        <w:rPr>
+          <w:color w:val="C00000"/>
+        </w:rPr>
         <w:t xml:space="preserve"> </w:t>
       </w:r>
       <w:r>
-        <w:t>in</w:t>
-      </w:r>
-      <w:r>
-        <w:t>to the system, takes quiz, views result</w:t>
-      </w:r>
-    </w:p>
-    <w:p>
-      <w:r>
-        <w:rPr>
-          <w:color w:val="C00000"/>
-        </w:rPr>
-        <w:t>Trigger:</w:t>
-      </w:r>
-      <w:r>
-        <w:rPr>
-          <w:color w:val="C00000"/>
-        </w:rPr>
-        <w:t xml:space="preserve"> </w:t>
-      </w:r>
-      <w:r>
         <w:t>User enters credentials</w:t>
       </w:r>
-    </w:p>
+      <w:r>
+        <w:t xml:space="preserve"> to login</w:t>
+      </w:r>
+    </w:p>
+    <w:p/>
+    <w:p/>
+    <w:p/>
     <w:p/>
     <w:p>
       <w:pPr>
@@ -3640,32 +3469,27 @@
         <w:t xml:space="preserve"> </w:t>
       </w:r>
       <w:r>
+        <w:t xml:space="preserve"> 1</w:t>
+      </w:r>
+    </w:p>
+    <w:p>
+      <w:pPr>
+        <w:rPr>
+          <w:color w:val="C00000"/>
+        </w:rPr>
+      </w:pPr>
+      <w:r>
+        <w:rPr>
+          <w:color w:val="C00000"/>
+        </w:rPr>
+        <w:t>Implementation status:</w:t>
+      </w:r>
+      <w:r>
+        <w:rPr>
+          <w:color w:val="C00000"/>
+        </w:rPr>
         <w:t xml:space="preserve"> </w:t>
       </w:r>
-      <w:proofErr w:type="gramStart"/>
-      <w:r>
-        <w:t>1</w:t>
-      </w:r>
-      <w:proofErr w:type="gramEnd"/>
-    </w:p>
-    <w:p>
-      <w:pPr>
-        <w:rPr>
-          <w:color w:val="C00000"/>
-        </w:rPr>
-      </w:pPr>
-      <w:r>
-        <w:rPr>
-          <w:color w:val="C00000"/>
-        </w:rPr>
-        <w:t>Implementation status:</w:t>
-      </w:r>
-      <w:r>
-        <w:rPr>
-          <w:color w:val="C00000"/>
-        </w:rPr>
-        <w:t xml:space="preserve"> </w:t>
-      </w:r>
       <w:r>
         <w:t>…</w:t>
       </w:r>
@@ -3689,28 +3513,32 @@
       <w:pPr>
         <w:pStyle w:val="Heading3"/>
       </w:pPr>
-      <w:bookmarkStart w:id="17" w:name="_Toc463382596"/>
-      <w:bookmarkStart w:id="18" w:name="_Toc468973990"/>
+      <w:bookmarkStart w:id="18" w:name="_Toc463382596"/>
+      <w:bookmarkStart w:id="19" w:name="_Toc469482771"/>
       <w:r>
         <w:t xml:space="preserve">Fully Dressed </w:t>
       </w:r>
       <w:r>
         <w:t>Use Case Model 2</w:t>
       </w:r>
-      <w:bookmarkEnd w:id="17"/>
       <w:bookmarkEnd w:id="18"/>
-    </w:p>
-    <w:p>
+      <w:bookmarkEnd w:id="19"/>
+    </w:p>
+    <w:p/>
+    <w:p>
+      <w:pPr>
+        <w:jc w:val="center"/>
+      </w:pPr>
       <w:r>
         <w:rPr>
           <w:noProof/>
           <w:lang w:val="en-IE" w:eastAsia="en-IE"/>
         </w:rPr>
         <w:drawing>
-          <wp:inline distT="0" distB="0" distL="0" distR="0" wp14:anchorId="18AC529D" wp14:editId="25EA1F56">
-            <wp:extent cx="5122333" cy="4191000"/>
-            <wp:effectExtent l="0" t="0" r="2540" b="0"/>
-            <wp:docPr id="2" name="Picture 2"/>
+          <wp:inline distT="0" distB="0" distL="0" distR="0" wp14:anchorId="29F90F7D" wp14:editId="52D40806">
+            <wp:extent cx="3333750" cy="3238500"/>
+            <wp:effectExtent l="0" t="0" r="0" b="0"/>
+            <wp:docPr id="11" name="Picture 11"/>
             <wp:cNvGraphicFramePr>
               <a:graphicFrameLocks xmlns:a="http://schemas.openxmlformats.org/drawingml/2006/main" noChangeAspect="1"/>
             </wp:cNvGraphicFramePr>
@@ -3718,11 +3546,11 @@
               <a:graphicData uri="http://schemas.openxmlformats.org/drawingml/2006/picture">
                 <pic:pic xmlns:pic="http://schemas.openxmlformats.org/drawingml/2006/picture">
                   <pic:nvPicPr>
-                    <pic:cNvPr id="2" name="Highlv use case.png"/>
+                    <pic:cNvPr id="11" name="Highlv admin use case.png"/>
                     <pic:cNvPicPr/>
                   </pic:nvPicPr>
                   <pic:blipFill>
-                    <a:blip r:embed="rId10">
+                    <a:blip r:embed="rId11">
                       <a:extLst>
                         <a:ext uri="{28A0092B-C50C-407E-A947-70E740481C1C}">
                           <a14:useLocalDpi xmlns:a14="http://schemas.microsoft.com/office/drawing/2010/main" val="0"/>
@@ -3736,7 +3564,7 @@
                   <pic:spPr>
                     <a:xfrm>
                       <a:off x="0" y="0"/>
-                      <a:ext cx="5123600" cy="4192037"/>
+                      <a:ext cx="3333750" cy="3238500"/>
                     </a:xfrm>
                     <a:prstGeom prst="rect">
                       <a:avLst/>
@@ -3754,7 +3582,7 @@
         <w:pStyle w:val="Caption"/>
         <w:ind w:firstLine="720"/>
       </w:pPr>
-      <w:bookmarkStart w:id="19" w:name="_Toc468972917"/>
+      <w:bookmarkStart w:id="20" w:name="_Toc469482786"/>
       <w:r>
         <w:t xml:space="preserve">Figure </w:t>
       </w:r>
@@ -3788,13 +3616,14 @@
       <w:r>
         <w:t xml:space="preserve"> Dressed Use Case Model 2</w:t>
       </w:r>
-      <w:bookmarkEnd w:id="19"/>
-    </w:p>
+      <w:bookmarkStart w:id="21" w:name="_Toc463382597"/>
+      <w:bookmarkEnd w:id="20"/>
+    </w:p>
+    <w:p/>
     <w:p>
       <w:pPr>
         <w:pStyle w:val="Heading4"/>
       </w:pPr>
-      <w:bookmarkStart w:id="20" w:name="_Toc463382597"/>
     </w:p>
     <w:p>
       <w:pPr>
@@ -3805,14 +3634,23 @@
       <w:pPr>
         <w:pStyle w:val="Heading4"/>
       </w:pPr>
-      <w:r>
-        <w:lastRenderedPageBreak/>
+    </w:p>
+    <w:p>
+      <w:pPr>
+        <w:pStyle w:val="Heading4"/>
+      </w:pPr>
+    </w:p>
+    <w:p>
+      <w:pPr>
+        <w:pStyle w:val="Heading4"/>
+      </w:pPr>
+      <w:r>
         <w:t xml:space="preserve">Fully Dressed </w:t>
       </w:r>
       <w:r>
         <w:t>Description</w:t>
       </w:r>
-      <w:bookmarkEnd w:id="20"/>
+      <w:bookmarkEnd w:id="21"/>
     </w:p>
     <w:p>
       <w:r>
@@ -3821,6 +3659,9 @@
         </w:rPr>
         <w:t xml:space="preserve">Primary Actor: </w:t>
       </w:r>
+      <w:r>
+        <w:t>Admin</w:t>
+      </w:r>
     </w:p>
     <w:p>
       <w:r>
@@ -3829,6 +3670,15 @@
         </w:rPr>
         <w:t xml:space="preserve">Goal in context: </w:t>
       </w:r>
+      <w:r>
+        <w:rPr>
+          <w:color w:val="C00000"/>
+        </w:rPr>
+        <w:t xml:space="preserve"> </w:t>
+      </w:r>
+      <w:r>
+        <w:t>Produce quiz</w:t>
+      </w:r>
     </w:p>
     <w:p>
       <w:r>
@@ -3837,6 +3687,15 @@
         </w:rPr>
         <w:t xml:space="preserve">Level: </w:t>
       </w:r>
+      <w:r>
+        <w:rPr>
+          <w:color w:val="C00000"/>
+        </w:rPr>
+        <w:t xml:space="preserve"> </w:t>
+      </w:r>
+      <w:r>
+        <w:t>Admin Level</w:t>
+      </w:r>
     </w:p>
     <w:p>
       <w:pPr>
@@ -3858,17 +3717,69 @@
       </w:r>
     </w:p>
     <w:p>
-      <w:pPr>
-        <w:rPr>
-          <w:color w:val="C00000"/>
-        </w:rPr>
-      </w:pPr>
+      <w:r>
+        <w:t>Admin wants to generate quiz</w:t>
+      </w:r>
+    </w:p>
+    <w:p>
+      <w:r>
+        <w:t>Admin wants to take quiz</w:t>
+      </w:r>
+    </w:p>
+    <w:p>
+      <w:r>
+        <w:t>Admin wants to view class profile</w:t>
+      </w:r>
+    </w:p>
+    <w:p>
       <w:r>
         <w:rPr>
           <w:color w:val="C00000"/>
         </w:rPr>
         <w:t>Preconditions:</w:t>
       </w:r>
+      <w:r>
+        <w:rPr>
+          <w:color w:val="C00000"/>
+        </w:rPr>
+        <w:t xml:space="preserve"> </w:t>
+      </w:r>
+      <w:r>
+        <w:t>System ready &amp; waiting for the user to login</w:t>
+      </w:r>
+    </w:p>
+    <w:p>
+      <w:pPr>
+        <w:rPr>
+          <w:color w:val="C00000"/>
+          <w:lang w:val="en-IE"/>
+        </w:rPr>
+      </w:pPr>
+      <w:r>
+        <w:rPr>
+          <w:color w:val="C00000"/>
+        </w:rPr>
+        <w:t>Minimum guarantee:</w:t>
+      </w:r>
+      <w:r>
+        <w:rPr>
+          <w:color w:val="C00000"/>
+          <w:lang w:val="en-IE"/>
+        </w:rPr>
+        <w:t xml:space="preserve"> </w:t>
+      </w:r>
+      <w:r>
+        <w:rPr>
+          <w:lang w:val="en-IE"/>
+        </w:rPr>
+        <w:t>Admin</w:t>
+      </w:r>
+      <w:r>
+        <w:rPr>
+          <w:lang w:val="en-IE"/>
+        </w:rPr>
+        <w:t xml:space="preserve"> is able to login to the system</w:t>
+      </w:r>
     </w:p>
     <w:p>
       <w:r>
@@ -3883,6 +3794,30 @@
         </w:rPr>
         <w:t xml:space="preserve"> </w:t>
       </w:r>
+      <w:r>
+        <w:rPr>
+          <w:color w:val="C00000"/>
+        </w:rPr>
+        <w:t xml:space="preserve"> </w:t>
+      </w:r>
+      <w:r>
+        <w:t>Admin</w:t>
+      </w:r>
+      <w:r>
+        <w:t xml:space="preserve"> logins to the system</w:t>
+      </w:r>
+      <w:r>
+        <w:t xml:space="preserve"> to generate a quiz, takes the quiz and then </w:t>
+      </w:r>
+      <w:r>
+        <w:t>views</w:t>
+      </w:r>
+      <w:r>
+        <w:t xml:space="preserve"> the</w:t>
+      </w:r>
+      <w:r>
+        <w:t xml:space="preserve"> result</w:t>
+      </w:r>
     </w:p>
     <w:p>
       <w:pPr>
@@ -3902,6 +3837,21 @@
         </w:rPr>
         <w:t xml:space="preserve"> </w:t>
       </w:r>
+      <w:r>
+        <w:rPr>
+          <w:color w:val="C00000"/>
+        </w:rPr>
+        <w:t xml:space="preserve"> </w:t>
+      </w:r>
+      <w:r>
+        <w:t>Admin</w:t>
+      </w:r>
+      <w:r>
+        <w:t xml:space="preserve"> enters credentials</w:t>
+      </w:r>
+      <w:r>
+        <w:t xml:space="preserve"> to login</w:t>
+      </w:r>
     </w:p>
     <w:p>
       <w:pPr>
@@ -3918,6 +3868,66 @@
     </w:p>
     <w:p>
       <w:pPr>
+        <w:pStyle w:val="ListParagraph"/>
+        <w:numPr>
+          <w:ilvl w:val="0"/>
+          <w:numId w:val="7"/>
+        </w:numPr>
+      </w:pPr>
+      <w:r>
+        <w:t>Admin Logs in</w:t>
+      </w:r>
+    </w:p>
+    <w:p>
+      <w:pPr>
+        <w:pStyle w:val="ListParagraph"/>
+        <w:numPr>
+          <w:ilvl w:val="0"/>
+          <w:numId w:val="7"/>
+        </w:numPr>
+      </w:pPr>
+      <w:r>
+        <w:t>View class reports</w:t>
+      </w:r>
+    </w:p>
+    <w:p>
+      <w:pPr>
+        <w:pStyle w:val="ListParagraph"/>
+        <w:numPr>
+          <w:ilvl w:val="0"/>
+          <w:numId w:val="7"/>
+        </w:numPr>
+      </w:pPr>
+      <w:r>
+        <w:t>Edit Xml Document</w:t>
+      </w:r>
+    </w:p>
+    <w:p>
+      <w:pPr>
+        <w:pStyle w:val="ListParagraph"/>
+        <w:numPr>
+          <w:ilvl w:val="0"/>
+          <w:numId w:val="7"/>
+        </w:numPr>
+      </w:pPr>
+      <w:r>
+        <w:t>Take quiz</w:t>
+      </w:r>
+    </w:p>
+    <w:p>
+      <w:pPr>
+        <w:pStyle w:val="ListParagraph"/>
+        <w:numPr>
+          <w:ilvl w:val="0"/>
+          <w:numId w:val="7"/>
+        </w:numPr>
+      </w:pPr>
+      <w:r>
+        <w:t>Log out</w:t>
+      </w:r>
+    </w:p>
+    <w:p>
+      <w:pPr>
         <w:rPr>
           <w:color w:val="C00000"/>
         </w:rPr>
@@ -3947,6 +3957,15 @@
         </w:rPr>
         <w:t xml:space="preserve"> </w:t>
       </w:r>
+      <w:r>
+        <w:rPr>
+          <w:color w:val="C00000"/>
+        </w:rPr>
+        <w:t xml:space="preserve"> </w:t>
+      </w:r>
+      <w:r>
+        <w:t>Daily</w:t>
+      </w:r>
     </w:p>
     <w:p>
       <w:pPr>
@@ -3960,6 +3979,9 @@
         </w:rPr>
         <w:t>Priority:</w:t>
       </w:r>
+      <w:r>
+        <w:t xml:space="preserve"> 1</w:t>
+      </w:r>
     </w:p>
     <w:p>
       <w:pPr>
@@ -3973,6 +3995,15 @@
         </w:rPr>
         <w:t>Implementation status:</w:t>
       </w:r>
+      <w:r>
+        <w:rPr>
+          <w:color w:val="C00000"/>
+        </w:rPr>
+        <w:t xml:space="preserve"> </w:t>
+      </w:r>
+      <w:r>
+        <w:t>…</w:t>
+      </w:r>
     </w:p>
     <w:p>
       <w:pPr>
@@ -3986,7 +4017,16 @@
         </w:rPr>
         <w:t>Open issues:</w:t>
       </w:r>
-      <w:bookmarkStart w:id="21" w:name="_Toc463382598"/>
+      <w:bookmarkStart w:id="22" w:name="_Toc463382598"/>
+      <w:r>
+        <w:rPr>
+          <w:color w:val="C00000"/>
+        </w:rPr>
+        <w:t xml:space="preserve"> </w:t>
+      </w:r>
+      <w:r>
+        <w:t>…</w:t>
+      </w:r>
     </w:p>
     <w:p>
       <w:pPr>
@@ -4020,30 +4060,30 @@
       <w:pPr>
         <w:pStyle w:val="Heading2"/>
       </w:pPr>
-      <w:bookmarkStart w:id="22" w:name="_Toc468973991"/>
+      <w:bookmarkStart w:id="23" w:name="_Toc469482772"/>
       <w:r>
         <w:lastRenderedPageBreak/>
         <w:t>Conceptual Model</w:t>
       </w:r>
-      <w:bookmarkStart w:id="23" w:name="_Toc468448090"/>
-      <w:bookmarkStart w:id="24" w:name="_Toc468969952"/>
-      <w:bookmarkEnd w:id="21"/>
+      <w:bookmarkStart w:id="24" w:name="_Toc468448090"/>
+      <w:bookmarkStart w:id="25" w:name="_Toc468969952"/>
       <w:bookmarkEnd w:id="22"/>
+      <w:bookmarkEnd w:id="23"/>
     </w:p>
     <w:p>
       <w:pPr>
         <w:pStyle w:val="Heading3"/>
       </w:pPr>
-      <w:bookmarkStart w:id="25" w:name="_Toc468973992"/>
+      <w:bookmarkStart w:id="26" w:name="_Toc469482773"/>
       <w:r>
         <w:rPr>
           <w:lang w:val="en-IE"/>
         </w:rPr>
         <w:t>UML Class Conceptual Model</w:t>
       </w:r>
-      <w:bookmarkEnd w:id="23"/>
       <w:bookmarkEnd w:id="24"/>
       <w:bookmarkEnd w:id="25"/>
+      <w:bookmarkEnd w:id="26"/>
     </w:p>
     <w:p>
       <w:pPr>
@@ -4055,7 +4095,7 @@
           <w:lang w:val="en-IE" w:eastAsia="en-IE"/>
         </w:rPr>
         <w:drawing>
-          <wp:inline distT="0" distB="0" distL="0" distR="0" wp14:anchorId="21C0F8F7" wp14:editId="031BE397">
+          <wp:inline distT="0" distB="0" distL="0" distR="0" wp14:anchorId="2B44B150" wp14:editId="05530975">
             <wp:extent cx="5459183" cy="5486400"/>
             <wp:effectExtent l="0" t="0" r="8255" b="0"/>
             <wp:docPr id="7" name="Picture 7"/>
@@ -4070,7 +4110,7 @@
                     <pic:cNvPicPr/>
                   </pic:nvPicPr>
                   <pic:blipFill>
-                    <a:blip r:embed="rId11"/>
+                    <a:blip r:embed="rId12"/>
                     <a:stretch>
                       <a:fillRect/>
                     </a:stretch>
@@ -4095,11 +4135,8 @@
       <w:pPr>
         <w:pStyle w:val="Caption"/>
         <w:ind w:firstLine="720"/>
-        <w:rPr>
-          <w:lang w:val="en-IE"/>
-        </w:rPr>
-      </w:pPr>
-      <w:bookmarkStart w:id="26" w:name="_Toc468972918"/>
+      </w:pPr>
+      <w:bookmarkStart w:id="27" w:name="_Toc469482787"/>
       <w:r>
         <w:t xml:space="preserve">Figure </w:t>
       </w:r>
@@ -4130,8 +4167,9 @@
       <w:r>
         <w:t>UML Class Conceptual Model</w:t>
       </w:r>
-      <w:bookmarkEnd w:id="26"/>
-    </w:p>
+      <w:bookmarkEnd w:id="27"/>
+    </w:p>
+    <w:p/>
     <w:p>
       <w:pPr>
         <w:pStyle w:val="Heading3"/>
@@ -4139,18 +4177,18 @@
           <w:lang w:val="en-IE"/>
         </w:rPr>
       </w:pPr>
-      <w:bookmarkStart w:id="27" w:name="_Toc468448091"/>
-      <w:bookmarkStart w:id="28" w:name="_Toc468969953"/>
-      <w:bookmarkStart w:id="29" w:name="_Toc468973993"/>
+      <w:bookmarkStart w:id="28" w:name="_Toc468448091"/>
+      <w:bookmarkStart w:id="29" w:name="_Toc468969953"/>
+      <w:bookmarkStart w:id="30" w:name="_Toc469482774"/>
       <w:r>
         <w:rPr>
           <w:lang w:val="en-IE"/>
         </w:rPr>
         <w:t>Modelling Assumptions</w:t>
       </w:r>
-      <w:bookmarkEnd w:id="27"/>
       <w:bookmarkEnd w:id="28"/>
       <w:bookmarkEnd w:id="29"/>
+      <w:bookmarkEnd w:id="30"/>
     </w:p>
     <w:p>
       <w:pPr>
@@ -4175,43 +4213,29 @@
         <w:rPr>
           <w:lang w:val="en-IE"/>
         </w:rPr>
-        <w:t xml:space="preserve">Considerations taken into account for the fact that the ‘Quiz’, </w:t>
-      </w:r>
-      <w:proofErr w:type="gramStart"/>
-      <w:r>
-        <w:rPr>
-          <w:lang w:val="en-IE"/>
-        </w:rPr>
-        <w:t>will only be generated</w:t>
-      </w:r>
-      <w:proofErr w:type="gramEnd"/>
-      <w:r>
-        <w:rPr>
-          <w:lang w:val="en-IE"/>
-        </w:rPr>
-        <w:t xml:space="preserve"> ten times per student. </w:t>
+        <w:t xml:space="preserve">Considerations taken into account for the fact that the ‘Quiz’, will only be generated ten times per student. </w:t>
       </w:r>
     </w:p>
     <w:p>
       <w:pPr>
         <w:pStyle w:val="Heading2"/>
       </w:pPr>
-      <w:bookmarkStart w:id="30" w:name="_Toc468973994"/>
+      <w:bookmarkStart w:id="31" w:name="_Toc469482775"/>
       <w:r>
         <w:lastRenderedPageBreak/>
         <w:t>Behaviour Analysis</w:t>
       </w:r>
-      <w:bookmarkEnd w:id="30"/>
+      <w:bookmarkEnd w:id="31"/>
     </w:p>
     <w:p>
       <w:pPr>
         <w:pStyle w:val="Heading3"/>
       </w:pPr>
-      <w:bookmarkStart w:id="31" w:name="_Toc468973995"/>
+      <w:bookmarkStart w:id="32" w:name="_Toc469482776"/>
       <w:r>
         <w:t>High-level sequence diagram</w:t>
       </w:r>
-      <w:bookmarkEnd w:id="31"/>
+      <w:bookmarkEnd w:id="32"/>
     </w:p>
     <w:p/>
     <w:p>
@@ -4221,7 +4245,7 @@
           <w:lang w:val="en-IE" w:eastAsia="en-IE"/>
         </w:rPr>
         <w:drawing>
-          <wp:inline distT="0" distB="0" distL="0" distR="0" wp14:anchorId="5FF6D2BF" wp14:editId="1AFFE0C1">
+          <wp:inline distT="0" distB="0" distL="0" distR="0" wp14:anchorId="5D9E743E" wp14:editId="22DE44D8">
             <wp:extent cx="5373291" cy="4429125"/>
             <wp:effectExtent l="0" t="0" r="5715" b="0"/>
             <wp:docPr id="4" name="Picture 4"/>
@@ -4236,7 +4260,7 @@
                     <pic:cNvPicPr/>
                   </pic:nvPicPr>
                   <pic:blipFill>
-                    <a:blip r:embed="rId12">
+                    <a:blip r:embed="rId13">
                       <a:extLst>
                         <a:ext uri="{28A0092B-C50C-407E-A947-70E740481C1C}">
                           <a14:useLocalDpi xmlns:a14="http://schemas.microsoft.com/office/drawing/2010/main" val="0"/>
@@ -4268,7 +4292,7 @@
         <w:pStyle w:val="Caption"/>
         <w:ind w:firstLine="720"/>
       </w:pPr>
-      <w:bookmarkStart w:id="32" w:name="_Toc468972919"/>
+      <w:bookmarkStart w:id="33" w:name="_Toc469482788"/>
       <w:r>
         <w:t xml:space="preserve">Figure </w:t>
       </w:r>
@@ -4299,7 +4323,7 @@
       <w:r>
         <w:t>High-level sequence diagram</w:t>
       </w:r>
-      <w:bookmarkEnd w:id="32"/>
+      <w:bookmarkEnd w:id="33"/>
     </w:p>
     <w:p>
       <w:pPr>
@@ -4314,7 +4338,7 @@
       <w:pPr>
         <w:pStyle w:val="Heading3"/>
       </w:pPr>
-      <w:bookmarkStart w:id="33" w:name="_Toc468973996"/>
+      <w:bookmarkStart w:id="34" w:name="_Toc469482777"/>
       <w:r>
         <w:t>H</w:t>
       </w:r>
@@ -4324,7 +4348,7 @@
       <w:r>
         <w:t>iagram</w:t>
       </w:r>
-      <w:bookmarkEnd w:id="33"/>
+      <w:bookmarkEnd w:id="34"/>
     </w:p>
     <w:p>
       <w:pPr>
@@ -4341,7 +4365,7 @@
           <w:lang w:val="en-IE" w:eastAsia="en-IE"/>
         </w:rPr>
         <w:drawing>
-          <wp:inline distT="0" distB="0" distL="0" distR="0" wp14:anchorId="655DFDCA" wp14:editId="61DE18A1">
+          <wp:inline distT="0" distB="0" distL="0" distR="0" wp14:anchorId="4403CF89" wp14:editId="613D9608">
             <wp:extent cx="5635081" cy="3562350"/>
             <wp:effectExtent l="0" t="0" r="3810" b="0"/>
             <wp:docPr id="5" name="Picture 5"/>
@@ -4356,7 +4380,7 @@
                     <pic:cNvPicPr/>
                   </pic:nvPicPr>
                   <pic:blipFill>
-                    <a:blip r:embed="rId13">
+                    <a:blip r:embed="rId14">
                       <a:extLst>
                         <a:ext uri="{28A0092B-C50C-407E-A947-70E740481C1C}">
                           <a14:useLocalDpi xmlns:a14="http://schemas.microsoft.com/office/drawing/2010/main" val="0"/>
@@ -4388,7 +4412,7 @@
         <w:pStyle w:val="Caption"/>
         <w:ind w:firstLine="720"/>
       </w:pPr>
-      <w:bookmarkStart w:id="34" w:name="_Toc468972920"/>
+      <w:bookmarkStart w:id="35" w:name="_Toc469482789"/>
       <w:r>
         <w:t xml:space="preserve">Figure </w:t>
       </w:r>
@@ -4419,7 +4443,7 @@
       <w:r>
         <w:t>iagram</w:t>
       </w:r>
-      <w:bookmarkEnd w:id="34"/>
+      <w:bookmarkEnd w:id="35"/>
     </w:p>
     <w:p/>
     <w:p/>
@@ -4440,7 +4464,7 @@
       <w:pPr>
         <w:pStyle w:val="Heading3"/>
       </w:pPr>
-      <w:bookmarkStart w:id="35" w:name="_Toc468973997"/>
+      <w:bookmarkStart w:id="36" w:name="_Toc469482778"/>
       <w:r>
         <w:lastRenderedPageBreak/>
         <w:t>High-level State D</w:t>
@@ -4448,7 +4472,7 @@
       <w:r>
         <w:t>iagram</w:t>
       </w:r>
-      <w:bookmarkEnd w:id="35"/>
+      <w:bookmarkEnd w:id="36"/>
     </w:p>
     <w:p/>
     <w:p>
@@ -4458,7 +4482,7 @@
           <w:lang w:val="en-IE" w:eastAsia="en-IE"/>
         </w:rPr>
         <w:drawing>
-          <wp:inline distT="0" distB="0" distL="0" distR="0" wp14:anchorId="2063C80F" wp14:editId="2EFEACAF">
+          <wp:inline distT="0" distB="0" distL="0" distR="0" wp14:anchorId="12B193E4" wp14:editId="41834348">
             <wp:extent cx="5731510" cy="7248525"/>
             <wp:effectExtent l="0" t="0" r="2540" b="9525"/>
             <wp:docPr id="6" name="Picture 6"/>
@@ -4473,7 +4497,7 @@
                     <pic:cNvPicPr/>
                   </pic:nvPicPr>
                   <pic:blipFill>
-                    <a:blip r:embed="rId14">
+                    <a:blip r:embed="rId15">
                       <a:extLst>
                         <a:ext uri="{28A0092B-C50C-407E-A947-70E740481C1C}">
                           <a14:useLocalDpi xmlns:a14="http://schemas.microsoft.com/office/drawing/2010/main" val="0"/>
@@ -4505,7 +4529,7 @@
         <w:pStyle w:val="Caption"/>
         <w:ind w:firstLine="720"/>
       </w:pPr>
-      <w:bookmarkStart w:id="36" w:name="_Toc468972921"/>
+      <w:bookmarkStart w:id="37" w:name="_Toc469482790"/>
       <w:r>
         <w:t xml:space="preserve">Figure </w:t>
       </w:r>
@@ -4536,7 +4560,7 @@
       <w:r>
         <w:t>High-level State Diagram</w:t>
       </w:r>
-      <w:bookmarkEnd w:id="36"/>
+      <w:bookmarkEnd w:id="37"/>
     </w:p>
     <w:p/>
     <w:p>
@@ -4546,9 +4570,9 @@
           <w:lang w:val="en-IE"/>
         </w:rPr>
       </w:pPr>
-      <w:bookmarkStart w:id="37" w:name="_Toc468448092"/>
-      <w:bookmarkStart w:id="38" w:name="_Toc468969954"/>
-      <w:bookmarkStart w:id="39" w:name="_Toc468973998"/>
+      <w:bookmarkStart w:id="38" w:name="_Toc468448092"/>
+      <w:bookmarkStart w:id="39" w:name="_Toc468969954"/>
+      <w:bookmarkStart w:id="40" w:name="_Toc469482779"/>
       <w:r>
         <w:rPr>
           <w:lang w:val="en-IE"/>
@@ -4556,12 +4580,13 @@
         <w:lastRenderedPageBreak/>
         <w:t>System Design Observations and Recommendations</w:t>
       </w:r>
-      <w:bookmarkEnd w:id="37"/>
       <w:bookmarkEnd w:id="38"/>
       <w:bookmarkEnd w:id="39"/>
-    </w:p>
-    <w:p>
-      <w:pPr>
+      <w:bookmarkEnd w:id="40"/>
+    </w:p>
+    <w:p>
+      <w:pPr>
+        <w:jc w:val="both"/>
         <w:rPr>
           <w:lang w:val="en-IE"/>
         </w:rPr>
@@ -4575,6 +4600,7 @@
     </w:p>
     <w:p>
       <w:pPr>
+        <w:jc w:val="both"/>
         <w:rPr>
           <w:lang w:val="en-IE"/>
         </w:rPr>
@@ -4588,83 +4614,68 @@
     </w:p>
     <w:p>
       <w:pPr>
-        <w:rPr>
-          <w:lang w:val="en-IE"/>
-        </w:rPr>
-      </w:pPr>
-      <w:r>
-        <w:rPr>
-          <w:lang w:val="en-IE"/>
-        </w:rPr>
-        <w:t xml:space="preserve">The only observation the team would have is the difficulty in producing a productive Refined Class diagram, which was difficult without contemplating the use of the new code that the team </w:t>
-      </w:r>
-      <w:proofErr w:type="gramStart"/>
-      <w:r>
-        <w:rPr>
-          <w:lang w:val="en-IE"/>
-        </w:rPr>
-        <w:t>had recently been introduced</w:t>
-      </w:r>
-      <w:proofErr w:type="gramEnd"/>
-      <w:r>
-        <w:rPr>
-          <w:lang w:val="en-IE"/>
-        </w:rPr>
-        <w:t xml:space="preserve"> to, but after studying tinyXML further, the Team was able to put together a relevant Refined Class diagram.</w:t>
-      </w:r>
-    </w:p>
-    <w:p>
-      <w:pPr>
-        <w:rPr>
-          <w:lang w:val="en-IE"/>
-        </w:rPr>
-      </w:pPr>
-      <w:r>
-        <w:rPr>
-          <w:lang w:val="en-IE"/>
-        </w:rPr>
-        <w:t xml:space="preserve">The team would recommend a program language </w:t>
-      </w:r>
-      <w:proofErr w:type="gramStart"/>
-      <w:r>
-        <w:rPr>
-          <w:lang w:val="en-IE"/>
-        </w:rPr>
-        <w:t>be chosen</w:t>
-      </w:r>
-      <w:proofErr w:type="gramEnd"/>
-      <w:r>
-        <w:rPr>
-          <w:lang w:val="en-IE"/>
-        </w:rPr>
-        <w:t xml:space="preserve"> before planning begins and a good understanding of that code in order to productively move through each phase at a timely manner and keep within the outlined time constraints.</w:t>
-      </w:r>
-    </w:p>
-    <w:p>
-      <w:pPr>
-        <w:rPr>
-          <w:lang w:val="en-IE"/>
-        </w:rPr>
-      </w:pPr>
-      <w:r>
-        <w:rPr>
-          <w:lang w:val="en-IE"/>
-        </w:rPr>
-        <w:t xml:space="preserve">Also, keep a details plan and record of all work and saved diagrams even if they are not included in the SRS document or reports as these may be useful.  Never discard any work </w:t>
-      </w:r>
-      <w:proofErr w:type="gramStart"/>
-      <w:r>
-        <w:rPr>
-          <w:lang w:val="en-IE"/>
-        </w:rPr>
-        <w:t>completed,</w:t>
-      </w:r>
-      <w:proofErr w:type="gramEnd"/>
-      <w:r>
-        <w:rPr>
-          <w:lang w:val="en-IE"/>
-        </w:rPr>
-        <w:t xml:space="preserve"> this may be a missing piece for future projects.</w:t>
+        <w:jc w:val="both"/>
+        <w:rPr>
+          <w:lang w:val="en-IE"/>
+        </w:rPr>
+      </w:pPr>
+      <w:r>
+        <w:rPr>
+          <w:lang w:val="en-IE"/>
+        </w:rPr>
+        <w:t xml:space="preserve">The only observation the team would have is the difficulty in producing a productive Refined Class diagram, which was difficult without contemplating the use of the new code that the team had recently been introduced to, but after studying </w:t>
+      </w:r>
+      <w:r>
+        <w:rPr>
+          <w:lang w:val="en-IE"/>
+        </w:rPr>
+        <w:t>‘</w:t>
+      </w:r>
+      <w:r>
+        <w:rPr>
+          <w:lang w:val="en-IE"/>
+        </w:rPr>
+        <w:t>tinyXML</w:t>
+      </w:r>
+      <w:r>
+        <w:rPr>
+          <w:lang w:val="en-IE"/>
+        </w:rPr>
+        <w:t>’</w:t>
+      </w:r>
+      <w:r>
+        <w:rPr>
+          <w:lang w:val="en-IE"/>
+        </w:rPr>
+        <w:t xml:space="preserve"> further, the Team was able to put together a relevant Refined Class diagram.</w:t>
+      </w:r>
+    </w:p>
+    <w:p>
+      <w:pPr>
+        <w:jc w:val="both"/>
+        <w:rPr>
+          <w:lang w:val="en-IE"/>
+        </w:rPr>
+      </w:pPr>
+      <w:r>
+        <w:rPr>
+          <w:lang w:val="en-IE"/>
+        </w:rPr>
+        <w:t>The team would recommend a program language be chosen before planning begins and a good understanding of that code in order to productively move through each phase at a timely manner and keep within the outlined time constraints.</w:t>
+      </w:r>
+    </w:p>
+    <w:p>
+      <w:pPr>
+        <w:jc w:val="both"/>
+        <w:rPr>
+          <w:lang w:val="en-IE"/>
+        </w:rPr>
+      </w:pPr>
+      <w:r>
+        <w:rPr>
+          <w:lang w:val="en-IE"/>
+        </w:rPr>
+        <w:t>Also, keep a details plan and record of all work and saved diagrams even if they are not included in the SRS document or reports as these may be useful.  Never discard any work completed, this may be a missing piece for future projects.</w:t>
       </w:r>
     </w:p>
     <w:p>
@@ -4698,12 +4709,12 @@
       <w:pPr>
         <w:pStyle w:val="Heading1"/>
       </w:pPr>
-      <w:bookmarkStart w:id="40" w:name="_Toc468973999"/>
+      <w:bookmarkStart w:id="41" w:name="_Toc469482780"/>
       <w:r>
         <w:lastRenderedPageBreak/>
         <w:t>Software Design</w:t>
       </w:r>
-      <w:bookmarkEnd w:id="40"/>
+      <w:bookmarkEnd w:id="41"/>
       <w:r>
         <w:t xml:space="preserve"> </w:t>
       </w:r>
@@ -4712,11 +4723,11 @@
       <w:pPr>
         <w:pStyle w:val="Heading2"/>
       </w:pPr>
-      <w:bookmarkStart w:id="41" w:name="_Toc468974000"/>
+      <w:bookmarkStart w:id="42" w:name="_Toc469482781"/>
       <w:r>
         <w:t>Interaction Analysis</w:t>
       </w:r>
-      <w:bookmarkEnd w:id="41"/>
+      <w:bookmarkEnd w:id="42"/>
       <w:r>
         <w:t xml:space="preserve"> </w:t>
       </w:r>
@@ -4725,16 +4736,15 @@
       <w:pPr>
         <w:pStyle w:val="Heading3"/>
       </w:pPr>
-      <w:bookmarkStart w:id="42" w:name="_Toc468974001"/>
+      <w:bookmarkStart w:id="43" w:name="_Toc469482782"/>
       <w:r>
         <w:t>Detailed Sequence Diagrams</w:t>
       </w:r>
-      <w:bookmarkEnd w:id="42"/>
+      <w:bookmarkEnd w:id="43"/>
       <w:r>
         <w:t xml:space="preserve"> </w:t>
       </w:r>
     </w:p>
-    <w:p/>
     <w:p>
       <w:pPr>
         <w:pStyle w:val="Heading4"/>
@@ -4750,10 +4760,10 @@
           <w:lang w:val="en-IE" w:eastAsia="en-IE"/>
         </w:rPr>
         <w:drawing>
-          <wp:inline distT="0" distB="0" distL="0" distR="0" wp14:anchorId="7B33891E" wp14:editId="0320320C">
+          <wp:inline distT="0" distB="0" distL="0" distR="0" wp14:anchorId="63B8F67F" wp14:editId="49D56211">
             <wp:extent cx="5731510" cy="2865755"/>
             <wp:effectExtent l="0" t="0" r="2540" b="0"/>
-            <wp:docPr id="8" name="Picture 8"/>
+            <wp:docPr id="12" name="Picture 12"/>
             <wp:cNvGraphicFramePr>
               <a:graphicFrameLocks xmlns:a="http://schemas.openxmlformats.org/drawingml/2006/main" noChangeAspect="1"/>
             </wp:cNvGraphicFramePr>
@@ -4761,11 +4771,11 @@
               <a:graphicData uri="http://schemas.openxmlformats.org/drawingml/2006/picture">
                 <pic:pic xmlns:pic="http://schemas.openxmlformats.org/drawingml/2006/picture">
                   <pic:nvPicPr>
-                    <pic:cNvPr id="8" name="Fully Dressed Student Sequence Diagram.png"/>
+                    <pic:cNvPr id="12" name="Fully Dressed Student Sequence Diagram.png"/>
                     <pic:cNvPicPr/>
                   </pic:nvPicPr>
                   <pic:blipFill>
-                    <a:blip r:embed="rId15">
+                    <a:blip r:embed="rId16">
                       <a:extLst>
                         <a:ext uri="{28A0092B-C50C-407E-A947-70E740481C1C}">
                           <a14:useLocalDpi xmlns:a14="http://schemas.microsoft.com/office/drawing/2010/main" val="0"/>
@@ -4797,7 +4807,7 @@
         <w:pStyle w:val="Caption"/>
         <w:ind w:firstLine="720"/>
       </w:pPr>
-      <w:bookmarkStart w:id="43" w:name="_Toc468972922"/>
+      <w:bookmarkStart w:id="44" w:name="_Toc469482791"/>
       <w:r>
         <w:t xml:space="preserve">Figure </w:t>
       </w:r>
@@ -4828,27 +4838,31 @@
       <w:r>
         <w:t>Detailed Student Sequence Diagram</w:t>
       </w:r>
-      <w:bookmarkEnd w:id="43"/>
-    </w:p>
-    <w:p>
+      <w:bookmarkEnd w:id="44"/>
+    </w:p>
+    <w:p/>
+    <w:p>
+      <w:pPr>
+        <w:pStyle w:val="Heading4"/>
+      </w:pPr>
+      <w:r>
+        <w:t xml:space="preserve">Sequence 2 </w:t>
+      </w:r>
+    </w:p>
+    <w:p>
+      <w:pPr>
+        <w:pStyle w:val="Caption"/>
+      </w:pPr>
       <w:r>
         <w:rPr>
           <w:noProof/>
           <w:lang w:val="en-IE" w:eastAsia="en-IE"/>
         </w:rPr>
         <w:drawing>
-          <wp:anchor distT="0" distB="0" distL="114300" distR="114300" simplePos="0" relativeHeight="251659264" behindDoc="0" locked="0" layoutInCell="1" allowOverlap="1">
-            <wp:simplePos x="0" y="0"/>
-            <wp:positionH relativeFrom="margin">
-              <wp:align>center</wp:align>
-            </wp:positionH>
-            <wp:positionV relativeFrom="paragraph">
-              <wp:posOffset>294005</wp:posOffset>
-            </wp:positionV>
-            <wp:extent cx="4857750" cy="3048000"/>
-            <wp:effectExtent l="0" t="0" r="0" b="0"/>
-            <wp:wrapTopAndBottom/>
-            <wp:docPr id="9" name="Picture 9"/>
+          <wp:inline distT="0" distB="0" distL="0" distR="0" wp14:anchorId="1A2010A7" wp14:editId="5B2B8E6A">
+            <wp:extent cx="5731510" cy="2865755"/>
+            <wp:effectExtent l="0" t="0" r="2540" b="0"/>
+            <wp:docPr id="14" name="Picture 14"/>
             <wp:cNvGraphicFramePr>
               <a:graphicFrameLocks xmlns:a="http://schemas.openxmlformats.org/drawingml/2006/main" noChangeAspect="1"/>
             </wp:cNvGraphicFramePr>
@@ -4856,7 +4870,7 @@
               <a:graphicData uri="http://schemas.openxmlformats.org/drawingml/2006/picture">
                 <pic:pic xmlns:pic="http://schemas.openxmlformats.org/drawingml/2006/picture">
                   <pic:nvPicPr>
-                    <pic:cNvPr id="9" name="Fully Dressed Admin Sequence Diagram.png"/>
+                    <pic:cNvPr id="14" name="Fully Dressed Student Sequence Diagram.png"/>
                     <pic:cNvPicPr/>
                   </pic:nvPicPr>
                   <pic:blipFill>
@@ -4874,7 +4888,7 @@
                   <pic:spPr>
                     <a:xfrm>
                       <a:off x="0" y="0"/>
-                      <a:ext cx="4857750" cy="3048000"/>
+                      <a:ext cx="5731510" cy="2865755"/>
                     </a:xfrm>
                     <a:prstGeom prst="rect">
                       <a:avLst/>
@@ -4883,26 +4897,16 @@
                 </pic:pic>
               </a:graphicData>
             </a:graphic>
-          </wp:anchor>
+          </wp:inline>
         </w:drawing>
       </w:r>
-      <w:r>
-        <w:t xml:space="preserve">Sequence 2 </w:t>
-      </w:r>
-      <w:bookmarkStart w:id="44" w:name="_GoBack"/>
-      <w:bookmarkEnd w:id="44"/>
-    </w:p>
-    <w:p>
-      <w:pPr>
-        <w:pStyle w:val="Caption"/>
-      </w:pPr>
     </w:p>
     <w:p>
       <w:pPr>
         <w:pStyle w:val="Caption"/>
         <w:ind w:firstLine="720"/>
       </w:pPr>
-      <w:bookmarkStart w:id="45" w:name="_Toc468972923"/>
+      <w:bookmarkStart w:id="45" w:name="_Toc469482792"/>
       <w:r>
         <w:t xml:space="preserve">Figure </w:t>
       </w:r>
@@ -4939,7 +4943,7 @@
       <w:pPr>
         <w:pStyle w:val="Heading3"/>
       </w:pPr>
-      <w:bookmarkStart w:id="46" w:name="_Toc468974002"/>
+      <w:bookmarkStart w:id="46" w:name="_Toc469482783"/>
       <w:r>
         <w:lastRenderedPageBreak/>
         <w:t>Refined Class Diagram</w:t>
@@ -4949,14 +4953,61 @@
         <w:t xml:space="preserve"> </w:t>
       </w:r>
     </w:p>
-    <w:p/>
-    <w:p/>
+    <w:p>
+      <w:r>
+        <w:rPr>
+          <w:noProof/>
+          <w:lang w:val="en-IE" w:eastAsia="en-IE"/>
+        </w:rPr>
+        <w:drawing>
+          <wp:inline distT="0" distB="0" distL="0" distR="0" wp14:anchorId="310357BE" wp14:editId="6849E8B1">
+            <wp:extent cx="5278438" cy="5000625"/>
+            <wp:effectExtent l="0" t="0" r="0" b="0"/>
+            <wp:docPr id="2" name="Picture 2"/>
+            <wp:cNvGraphicFramePr>
+              <a:graphicFrameLocks xmlns:a="http://schemas.openxmlformats.org/drawingml/2006/main" noChangeAspect="1"/>
+            </wp:cNvGraphicFramePr>
+            <a:graphic xmlns:a="http://schemas.openxmlformats.org/drawingml/2006/main">
+              <a:graphicData uri="http://schemas.openxmlformats.org/drawingml/2006/picture">
+                <pic:pic xmlns:pic="http://schemas.openxmlformats.org/drawingml/2006/picture">
+                  <pic:nvPicPr>
+                    <pic:cNvPr id="2" name="refined_class_diagram.png"/>
+                    <pic:cNvPicPr/>
+                  </pic:nvPicPr>
+                  <pic:blipFill>
+                    <a:blip r:embed="rId17">
+                      <a:extLst>
+                        <a:ext uri="{28A0092B-C50C-407E-A947-70E740481C1C}">
+                          <a14:useLocalDpi xmlns:a14="http://schemas.microsoft.com/office/drawing/2010/main" val="0"/>
+                        </a:ext>
+                      </a:extLst>
+                    </a:blip>
+                    <a:stretch>
+                      <a:fillRect/>
+                    </a:stretch>
+                  </pic:blipFill>
+                  <pic:spPr>
+                    <a:xfrm>
+                      <a:off x="0" y="0"/>
+                      <a:ext cx="5280328" cy="5002416"/>
+                    </a:xfrm>
+                    <a:prstGeom prst="rect">
+                      <a:avLst/>
+                    </a:prstGeom>
+                  </pic:spPr>
+                </pic:pic>
+              </a:graphicData>
+            </a:graphic>
+          </wp:inline>
+        </w:drawing>
+      </w:r>
+    </w:p>
     <w:p>
       <w:pPr>
         <w:pStyle w:val="Caption"/>
         <w:ind w:firstLine="720"/>
       </w:pPr>
-      <w:bookmarkStart w:id="47" w:name="_Toc468972924"/>
+      <w:bookmarkStart w:id="47" w:name="_Toc469482793"/>
       <w:r>
         <w:t xml:space="preserve">Figure </w:t>
       </w:r>
@@ -4991,26 +5042,25 @@
       <w:pPr>
         <w:pStyle w:val="Heading3"/>
       </w:pPr>
-      <w:bookmarkStart w:id="48" w:name="_Toc468974003"/>
+      <w:bookmarkStart w:id="48" w:name="_Toc469482784"/>
       <w:r>
         <w:t>Implementation Recommendations &amp; Notes</w:t>
       </w:r>
       <w:bookmarkEnd w:id="48"/>
     </w:p>
-    <w:p/>
-    <w:p/>
-    <w:p/>
-    <w:p/>
-    <w:p/>
-    <w:p/>
-    <w:p/>
-    <w:p/>
-    <w:p/>
-    <w:p/>
-    <w:p/>
-    <w:p/>
+    <w:p>
+      <w:r>
+        <w:t>Use of an xml parser such as ‘</w:t>
+      </w:r>
+      <w:r>
+        <w:t>TinyXML2</w:t>
+      </w:r>
+      <w:r>
+        <w:t>’ is recommended for storing and reading data in to the quiz project. This allows you to have multiple xml documents for different quizzes which can each be read in to the project.</w:t>
+      </w:r>
+    </w:p>
     <w:sectPr>
-      <w:footerReference w:type="default" r:id="rId17"/>
+      <w:footerReference w:type="default" r:id="rId18"/>
       <w:pgSz w:w="11906" w:h="16838"/>
       <w:pgMar w:top="1440" w:right="1440" w:bottom="1440" w:left="1440" w:header="708" w:footer="708" w:gutter="0"/>
       <w:pgBorders w:offsetFrom="page">
@@ -5028,7 +5078,7 @@
 </file>
 
 <file path=word/endnotes.xml><?xml version="1.0" encoding="utf-8"?>
-<w:endnotes xmlns:wpc="http://schemas.microsoft.com/office/word/2010/wordprocessingCanvas" xmlns:mc="http://schemas.openxmlformats.org/markup-compatibility/2006" xmlns:o="urn:schemas-microsoft-com:office:office" xmlns:r="http://schemas.openxmlformats.org/officeDocument/2006/relationships" xmlns:m="http://schemas.openxmlformats.org/officeDocument/2006/math" xmlns:v="urn:schemas-microsoft-com:vml" xmlns:wp14="http://schemas.microsoft.com/office/word/2010/wordprocessingDrawing" xmlns:wp="http://schemas.openxmlformats.org/drawingml/2006/wordprocessingDrawing" xmlns:w10="urn:schemas-microsoft-com:office:word" xmlns:w="http://schemas.openxmlformats.org/wordprocessingml/2006/main" xmlns:w14="http://schemas.microsoft.com/office/word/2010/wordml" xmlns:w15="http://schemas.microsoft.com/office/word/2012/wordml" xmlns:wpg="http://schemas.microsoft.com/office/word/2010/wordprocessingGroup" xmlns:wpi="http://schemas.microsoft.com/office/word/2010/wordprocessingInk" xmlns:wne="http://schemas.microsoft.com/office/word/2006/wordml" xmlns:wps="http://schemas.microsoft.com/office/word/2010/wordprocessingShape" mc:Ignorable="w14 w15 wp14">
+<w:endnotes xmlns:wpc="http://schemas.microsoft.com/office/word/2010/wordprocessingCanvas" xmlns:cx="http://schemas.microsoft.com/office/drawing/2014/chartex" xmlns:cx1="http://schemas.microsoft.com/office/drawing/2015/9/8/chartex" xmlns:cx2="http://schemas.microsoft.com/office/drawing/2015/10/21/chartex" xmlns:mc="http://schemas.openxmlformats.org/markup-compatibility/2006" xmlns:o="urn:schemas-microsoft-com:office:office" xmlns:r="http://schemas.openxmlformats.org/officeDocument/2006/relationships" xmlns:m="http://schemas.openxmlformats.org/officeDocument/2006/math" xmlns:v="urn:schemas-microsoft-com:vml" xmlns:wp14="http://schemas.microsoft.com/office/word/2010/wordprocessingDrawing" xmlns:wp="http://schemas.openxmlformats.org/drawingml/2006/wordprocessingDrawing" xmlns:w10="urn:schemas-microsoft-com:office:word" xmlns:w="http://schemas.openxmlformats.org/wordprocessingml/2006/main" xmlns:w14="http://schemas.microsoft.com/office/word/2010/wordml" xmlns:w15="http://schemas.microsoft.com/office/word/2012/wordml" xmlns:w16se="http://schemas.microsoft.com/office/word/2015/wordml/symex" xmlns:wpg="http://schemas.microsoft.com/office/word/2010/wordprocessingGroup" xmlns:wpi="http://schemas.microsoft.com/office/word/2010/wordprocessingInk" xmlns:wne="http://schemas.microsoft.com/office/word/2006/wordml" xmlns:wps="http://schemas.microsoft.com/office/word/2010/wordprocessingShape" mc:Ignorable="w14 w15 w16se wp14">
   <w:endnote w:type="separator" w:id="-1">
     <w:p>
       <w:pPr>
@@ -5053,7 +5103,7 @@
 </file>
 
 <file path=word/footer1.xml><?xml version="1.0" encoding="utf-8"?>
-<w:ftr xmlns:wpc="http://schemas.microsoft.com/office/word/2010/wordprocessingCanvas" xmlns:mc="http://schemas.openxmlformats.org/markup-compatibility/2006" xmlns:o="urn:schemas-microsoft-com:office:office" xmlns:r="http://schemas.openxmlformats.org/officeDocument/2006/relationships" xmlns:m="http://schemas.openxmlformats.org/officeDocument/2006/math" xmlns:v="urn:schemas-microsoft-com:vml" xmlns:wp14="http://schemas.microsoft.com/office/word/2010/wordprocessingDrawing" xmlns:wp="http://schemas.openxmlformats.org/drawingml/2006/wordprocessingDrawing" xmlns:w10="urn:schemas-microsoft-com:office:word" xmlns:w="http://schemas.openxmlformats.org/wordprocessingml/2006/main" xmlns:w14="http://schemas.microsoft.com/office/word/2010/wordml" xmlns:w15="http://schemas.microsoft.com/office/word/2012/wordml" xmlns:wpg="http://schemas.microsoft.com/office/word/2010/wordprocessingGroup" xmlns:wpi="http://schemas.microsoft.com/office/word/2010/wordprocessingInk" xmlns:wne="http://schemas.microsoft.com/office/word/2006/wordml" xmlns:wps="http://schemas.microsoft.com/office/word/2010/wordprocessingShape" mc:Ignorable="w14 w15 wp14">
+<w:ftr xmlns:wpc="http://schemas.microsoft.com/office/word/2010/wordprocessingCanvas" xmlns:cx="http://schemas.microsoft.com/office/drawing/2014/chartex" xmlns:cx1="http://schemas.microsoft.com/office/drawing/2015/9/8/chartex" xmlns:cx2="http://schemas.microsoft.com/office/drawing/2015/10/21/chartex" xmlns:mc="http://schemas.openxmlformats.org/markup-compatibility/2006" xmlns:o="urn:schemas-microsoft-com:office:office" xmlns:r="http://schemas.openxmlformats.org/officeDocument/2006/relationships" xmlns:m="http://schemas.openxmlformats.org/officeDocument/2006/math" xmlns:v="urn:schemas-microsoft-com:vml" xmlns:wp14="http://schemas.microsoft.com/office/word/2010/wordprocessingDrawing" xmlns:wp="http://schemas.openxmlformats.org/drawingml/2006/wordprocessingDrawing" xmlns:w10="urn:schemas-microsoft-com:office:word" xmlns:w="http://schemas.openxmlformats.org/wordprocessingml/2006/main" xmlns:w14="http://schemas.microsoft.com/office/word/2010/wordml" xmlns:w15="http://schemas.microsoft.com/office/word/2012/wordml" xmlns:w16se="http://schemas.microsoft.com/office/word/2015/wordml/symex" xmlns:wpg="http://schemas.microsoft.com/office/word/2010/wordprocessingGroup" xmlns:wpi="http://schemas.microsoft.com/office/word/2010/wordprocessingInk" xmlns:wne="http://schemas.microsoft.com/office/word/2006/wordml" xmlns:wps="http://schemas.microsoft.com/office/word/2010/wordprocessingShape" mc:Ignorable="w14 w15 w16se wp14">
   <w:sdt>
     <w:sdtPr>
       <w:id w:val="2145156052"/>
@@ -5086,7 +5136,7 @@
           <w:rPr>
             <w:noProof/>
           </w:rPr>
-          <w:t>ii</w:t>
+          <w:t xml:space="preserve"> </w:t>
         </w:r>
         <w:r>
           <w:rPr>
@@ -5107,7 +5157,7 @@
 </file>
 
 <file path=word/footer2.xml><?xml version="1.0" encoding="utf-8"?>
-<w:ftr xmlns:wpc="http://schemas.microsoft.com/office/word/2010/wordprocessingCanvas" xmlns:mc="http://schemas.openxmlformats.org/markup-compatibility/2006" xmlns:o="urn:schemas-microsoft-com:office:office" xmlns:r="http://schemas.openxmlformats.org/officeDocument/2006/relationships" xmlns:m="http://schemas.openxmlformats.org/officeDocument/2006/math" xmlns:v="urn:schemas-microsoft-com:vml" xmlns:wp14="http://schemas.microsoft.com/office/word/2010/wordprocessingDrawing" xmlns:wp="http://schemas.openxmlformats.org/drawingml/2006/wordprocessingDrawing" xmlns:w10="urn:schemas-microsoft-com:office:word" xmlns:w="http://schemas.openxmlformats.org/wordprocessingml/2006/main" xmlns:w14="http://schemas.microsoft.com/office/word/2010/wordml" xmlns:w15="http://schemas.microsoft.com/office/word/2012/wordml" xmlns:wpg="http://schemas.microsoft.com/office/word/2010/wordprocessingGroup" xmlns:wpi="http://schemas.microsoft.com/office/word/2010/wordprocessingInk" xmlns:wne="http://schemas.microsoft.com/office/word/2006/wordml" xmlns:wps="http://schemas.microsoft.com/office/word/2010/wordprocessingShape" mc:Ignorable="w14 w15 wp14">
+<w:ftr xmlns:wpc="http://schemas.microsoft.com/office/word/2010/wordprocessingCanvas" xmlns:cx="http://schemas.microsoft.com/office/drawing/2014/chartex" xmlns:cx1="http://schemas.microsoft.com/office/drawing/2015/9/8/chartex" xmlns:cx2="http://schemas.microsoft.com/office/drawing/2015/10/21/chartex" xmlns:mc="http://schemas.openxmlformats.org/markup-compatibility/2006" xmlns:o="urn:schemas-microsoft-com:office:office" xmlns:r="http://schemas.openxmlformats.org/officeDocument/2006/relationships" xmlns:m="http://schemas.openxmlformats.org/officeDocument/2006/math" xmlns:v="urn:schemas-microsoft-com:vml" xmlns:wp14="http://schemas.microsoft.com/office/word/2010/wordprocessingDrawing" xmlns:wp="http://schemas.openxmlformats.org/drawingml/2006/wordprocessingDrawing" xmlns:w10="urn:schemas-microsoft-com:office:word" xmlns:w="http://schemas.openxmlformats.org/wordprocessingml/2006/main" xmlns:w14="http://schemas.microsoft.com/office/word/2010/wordml" xmlns:w15="http://schemas.microsoft.com/office/word/2012/wordml" xmlns:w16se="http://schemas.microsoft.com/office/word/2015/wordml/symex" xmlns:wpg="http://schemas.microsoft.com/office/word/2010/wordprocessingGroup" xmlns:wpi="http://schemas.microsoft.com/office/word/2010/wordprocessingInk" xmlns:wne="http://schemas.microsoft.com/office/word/2006/wordml" xmlns:wps="http://schemas.microsoft.com/office/word/2010/wordprocessingShape" mc:Ignorable="w14 w15 w16se wp14">
   <w:sdt>
     <w:sdtPr>
       <w:id w:val="490135819"/>
@@ -5161,7 +5211,7 @@
 </file>
 
 <file path=word/footnotes.xml><?xml version="1.0" encoding="utf-8"?>
-<w:footnotes xmlns:wpc="http://schemas.microsoft.com/office/word/2010/wordprocessingCanvas" xmlns:mc="http://schemas.openxmlformats.org/markup-compatibility/2006" xmlns:o="urn:schemas-microsoft-com:office:office" xmlns:r="http://schemas.openxmlformats.org/officeDocument/2006/relationships" xmlns:m="http://schemas.openxmlformats.org/officeDocument/2006/math" xmlns:v="urn:schemas-microsoft-com:vml" xmlns:wp14="http://schemas.microsoft.com/office/word/2010/wordprocessingDrawing" xmlns:wp="http://schemas.openxmlformats.org/drawingml/2006/wordprocessingDrawing" xmlns:w10="urn:schemas-microsoft-com:office:word" xmlns:w="http://schemas.openxmlformats.org/wordprocessingml/2006/main" xmlns:w14="http://schemas.microsoft.com/office/word/2010/wordml" xmlns:w15="http://schemas.microsoft.com/office/word/2012/wordml" xmlns:wpg="http://schemas.microsoft.com/office/word/2010/wordprocessingGroup" xmlns:wpi="http://schemas.microsoft.com/office/word/2010/wordprocessingInk" xmlns:wne="http://schemas.microsoft.com/office/word/2006/wordml" xmlns:wps="http://schemas.microsoft.com/office/word/2010/wordprocessingShape" mc:Ignorable="w14 w15 wp14">
+<w:footnotes xmlns:wpc="http://schemas.microsoft.com/office/word/2010/wordprocessingCanvas" xmlns:cx="http://schemas.microsoft.com/office/drawing/2014/chartex" xmlns:cx1="http://schemas.microsoft.com/office/drawing/2015/9/8/chartex" xmlns:cx2="http://schemas.microsoft.com/office/drawing/2015/10/21/chartex" xmlns:mc="http://schemas.openxmlformats.org/markup-compatibility/2006" xmlns:o="urn:schemas-microsoft-com:office:office" xmlns:r="http://schemas.openxmlformats.org/officeDocument/2006/relationships" xmlns:m="http://schemas.openxmlformats.org/officeDocument/2006/math" xmlns:v="urn:schemas-microsoft-com:vml" xmlns:wp14="http://schemas.microsoft.com/office/word/2010/wordprocessingDrawing" xmlns:wp="http://schemas.openxmlformats.org/drawingml/2006/wordprocessingDrawing" xmlns:w10="urn:schemas-microsoft-com:office:word" xmlns:w="http://schemas.openxmlformats.org/wordprocessingml/2006/main" xmlns:w14="http://schemas.microsoft.com/office/word/2010/wordml" xmlns:w15="http://schemas.microsoft.com/office/word/2012/wordml" xmlns:w16se="http://schemas.microsoft.com/office/word/2015/wordml/symex" xmlns:wpg="http://schemas.microsoft.com/office/word/2010/wordprocessingGroup" xmlns:wpi="http://schemas.microsoft.com/office/word/2010/wordprocessingInk" xmlns:wne="http://schemas.microsoft.com/office/word/2006/wordml" xmlns:wps="http://schemas.microsoft.com/office/word/2010/wordprocessingShape" mc:Ignorable="w14 w15 w16se wp14">
   <w:footnote w:type="separator" w:id="-1">
     <w:p>
       <w:pPr>
@@ -5186,7 +5236,7 @@
 </file>
 
 <file path=word/numbering.xml><?xml version="1.0" encoding="utf-8"?>
-<w:numbering xmlns:wpc="http://schemas.microsoft.com/office/word/2010/wordprocessingCanvas" xmlns:mc="http://schemas.openxmlformats.org/markup-compatibility/2006" xmlns:o="urn:schemas-microsoft-com:office:office" xmlns:r="http://schemas.openxmlformats.org/officeDocument/2006/relationships" xmlns:m="http://schemas.openxmlformats.org/officeDocument/2006/math" xmlns:v="urn:schemas-microsoft-com:vml" xmlns:wp14="http://schemas.microsoft.com/office/word/2010/wordprocessingDrawing" xmlns:wp="http://schemas.openxmlformats.org/drawingml/2006/wordprocessingDrawing" xmlns:w10="urn:schemas-microsoft-com:office:word" xmlns:w="http://schemas.openxmlformats.org/wordprocessingml/2006/main" xmlns:w14="http://schemas.microsoft.com/office/word/2010/wordml" xmlns:w15="http://schemas.microsoft.com/office/word/2012/wordml" xmlns:wpg="http://schemas.microsoft.com/office/word/2010/wordprocessingGroup" xmlns:wpi="http://schemas.microsoft.com/office/word/2010/wordprocessingInk" xmlns:wne="http://schemas.microsoft.com/office/word/2006/wordml" xmlns:wps="http://schemas.microsoft.com/office/word/2010/wordprocessingShape" mc:Ignorable="w14 w15 wp14">
+<w:numbering xmlns:wpc="http://schemas.microsoft.com/office/word/2010/wordprocessingCanvas" xmlns:cx="http://schemas.microsoft.com/office/drawing/2014/chartex" xmlns:cx1="http://schemas.microsoft.com/office/drawing/2015/9/8/chartex" xmlns:cx2="http://schemas.microsoft.com/office/drawing/2015/10/21/chartex" xmlns:mc="http://schemas.openxmlformats.org/markup-compatibility/2006" xmlns:o="urn:schemas-microsoft-com:office:office" xmlns:r="http://schemas.openxmlformats.org/officeDocument/2006/relationships" xmlns:m="http://schemas.openxmlformats.org/officeDocument/2006/math" xmlns:v="urn:schemas-microsoft-com:vml" xmlns:wp14="http://schemas.microsoft.com/office/word/2010/wordprocessingDrawing" xmlns:wp="http://schemas.openxmlformats.org/drawingml/2006/wordprocessingDrawing" xmlns:w10="urn:schemas-microsoft-com:office:word" xmlns:w="http://schemas.openxmlformats.org/wordprocessingml/2006/main" xmlns:w14="http://schemas.microsoft.com/office/word/2010/wordml" xmlns:w15="http://schemas.microsoft.com/office/word/2012/wordml" xmlns:w16se="http://schemas.microsoft.com/office/word/2015/wordml/symex" xmlns:wpg="http://schemas.microsoft.com/office/word/2010/wordprocessingGroup" xmlns:wpi="http://schemas.microsoft.com/office/word/2010/wordprocessingInk" xmlns:wne="http://schemas.microsoft.com/office/word/2006/wordml" xmlns:wps="http://schemas.microsoft.com/office/word/2010/wordprocessingShape" mc:Ignorable="w14 w15 w16se wp14">
   <w:abstractNum w:abstractNumId="0" w15:restartNumberingAfterBreak="0">
     <w:nsid w:val="030760CE"/>
     <w:multiLevelType w:val="hybridMultilevel"/>
@@ -5277,6 +5327,178 @@
     </w:lvl>
   </w:abstractNum>
   <w:abstractNum w:abstractNumId="1" w15:restartNumberingAfterBreak="0">
+    <w:nsid w:val="0BA31573"/>
+    <w:multiLevelType w:val="hybridMultilevel"/>
+    <w:tmpl w:val="1EC85EB0"/>
+    <w:lvl w:ilvl="0" w:tplc="1809000F">
+      <w:start w:val="1"/>
+      <w:numFmt w:val="decimal"/>
+      <w:lvlText w:val="%1."/>
+      <w:lvlJc w:val="left"/>
+      <w:pPr>
+        <w:ind w:left="720" w:hanging="360"/>
+      </w:pPr>
+    </w:lvl>
+    <w:lvl w:ilvl="1" w:tplc="18090019" w:tentative="1">
+      <w:start w:val="1"/>
+      <w:numFmt w:val="lowerLetter"/>
+      <w:lvlText w:val="%2."/>
+      <w:lvlJc w:val="left"/>
+      <w:pPr>
+        <w:ind w:left="1440" w:hanging="360"/>
+      </w:pPr>
+    </w:lvl>
+    <w:lvl w:ilvl="2" w:tplc="1809001B" w:tentative="1">
+      <w:start w:val="1"/>
+      <w:numFmt w:val="lowerRoman"/>
+      <w:lvlText w:val="%3."/>
+      <w:lvlJc w:val="right"/>
+      <w:pPr>
+        <w:ind w:left="2160" w:hanging="180"/>
+      </w:pPr>
+    </w:lvl>
+    <w:lvl w:ilvl="3" w:tplc="1809000F" w:tentative="1">
+      <w:start w:val="1"/>
+      <w:numFmt w:val="decimal"/>
+      <w:lvlText w:val="%4."/>
+      <w:lvlJc w:val="left"/>
+      <w:pPr>
+        <w:ind w:left="2880" w:hanging="360"/>
+      </w:pPr>
+    </w:lvl>
+    <w:lvl w:ilvl="4" w:tplc="18090019" w:tentative="1">
+      <w:start w:val="1"/>
+      <w:numFmt w:val="lowerLetter"/>
+      <w:lvlText w:val="%5."/>
+      <w:lvlJc w:val="left"/>
+      <w:pPr>
+        <w:ind w:left="3600" w:hanging="360"/>
+      </w:pPr>
+    </w:lvl>
+    <w:lvl w:ilvl="5" w:tplc="1809001B" w:tentative="1">
+      <w:start w:val="1"/>
+      <w:numFmt w:val="lowerRoman"/>
+      <w:lvlText w:val="%6."/>
+      <w:lvlJc w:val="right"/>
+      <w:pPr>
+        <w:ind w:left="4320" w:hanging="180"/>
+      </w:pPr>
+    </w:lvl>
+    <w:lvl w:ilvl="6" w:tplc="1809000F" w:tentative="1">
+      <w:start w:val="1"/>
+      <w:numFmt w:val="decimal"/>
+      <w:lvlText w:val="%7."/>
+      <w:lvlJc w:val="left"/>
+      <w:pPr>
+        <w:ind w:left="5040" w:hanging="360"/>
+      </w:pPr>
+    </w:lvl>
+    <w:lvl w:ilvl="7" w:tplc="18090019" w:tentative="1">
+      <w:start w:val="1"/>
+      <w:numFmt w:val="lowerLetter"/>
+      <w:lvlText w:val="%8."/>
+      <w:lvlJc w:val="left"/>
+      <w:pPr>
+        <w:ind w:left="5760" w:hanging="360"/>
+      </w:pPr>
+    </w:lvl>
+    <w:lvl w:ilvl="8" w:tplc="1809001B" w:tentative="1">
+      <w:start w:val="1"/>
+      <w:numFmt w:val="lowerRoman"/>
+      <w:lvlText w:val="%9."/>
+      <w:lvlJc w:val="right"/>
+      <w:pPr>
+        <w:ind w:left="6480" w:hanging="180"/>
+      </w:pPr>
+    </w:lvl>
+  </w:abstractNum>
+  <w:abstractNum w:abstractNumId="2" w15:restartNumberingAfterBreak="0">
+    <w:nsid w:val="235F1FDC"/>
+    <w:multiLevelType w:val="hybridMultilevel"/>
+    <w:tmpl w:val="CC6AA1F0"/>
+    <w:lvl w:ilvl="0" w:tplc="1809000F">
+      <w:start w:val="1"/>
+      <w:numFmt w:val="decimal"/>
+      <w:lvlText w:val="%1."/>
+      <w:lvlJc w:val="left"/>
+      <w:pPr>
+        <w:ind w:left="720" w:hanging="360"/>
+      </w:pPr>
+    </w:lvl>
+    <w:lvl w:ilvl="1" w:tplc="18090019" w:tentative="1">
+      <w:start w:val="1"/>
+      <w:numFmt w:val="lowerLetter"/>
+      <w:lvlText w:val="%2."/>
+      <w:lvlJc w:val="left"/>
+      <w:pPr>
+        <w:ind w:left="1440" w:hanging="360"/>
+      </w:pPr>
+    </w:lvl>
+    <w:lvl w:ilvl="2" w:tplc="1809001B" w:tentative="1">
+      <w:start w:val="1"/>
+      <w:numFmt w:val="lowerRoman"/>
+      <w:lvlText w:val="%3."/>
+      <w:lvlJc w:val="right"/>
+      <w:pPr>
+        <w:ind w:left="2160" w:hanging="180"/>
+      </w:pPr>
+    </w:lvl>
+    <w:lvl w:ilvl="3" w:tplc="1809000F" w:tentative="1">
+      <w:start w:val="1"/>
+      <w:numFmt w:val="decimal"/>
+      <w:lvlText w:val="%4."/>
+      <w:lvlJc w:val="left"/>
+      <w:pPr>
+        <w:ind w:left="2880" w:hanging="360"/>
+      </w:pPr>
+    </w:lvl>
+    <w:lvl w:ilvl="4" w:tplc="18090019" w:tentative="1">
+      <w:start w:val="1"/>
+      <w:numFmt w:val="lowerLetter"/>
+      <w:lvlText w:val="%5."/>
+      <w:lvlJc w:val="left"/>
+      <w:pPr>
+        <w:ind w:left="3600" w:hanging="360"/>
+      </w:pPr>
+    </w:lvl>
+    <w:lvl w:ilvl="5" w:tplc="1809001B" w:tentative="1">
+      <w:start w:val="1"/>
+      <w:numFmt w:val="lowerRoman"/>
+      <w:lvlText w:val="%6."/>
+      <w:lvlJc w:val="right"/>
+      <w:pPr>
+        <w:ind w:left="4320" w:hanging="180"/>
+      </w:pPr>
+    </w:lvl>
+    <w:lvl w:ilvl="6" w:tplc="1809000F" w:tentative="1">
+      <w:start w:val="1"/>
+      <w:numFmt w:val="decimal"/>
+      <w:lvlText w:val="%7."/>
+      <w:lvlJc w:val="left"/>
+      <w:pPr>
+        <w:ind w:left="5040" w:hanging="360"/>
+      </w:pPr>
+    </w:lvl>
+    <w:lvl w:ilvl="7" w:tplc="18090019" w:tentative="1">
+      <w:start w:val="1"/>
+      <w:numFmt w:val="lowerLetter"/>
+      <w:lvlText w:val="%8."/>
+      <w:lvlJc w:val="left"/>
+      <w:pPr>
+        <w:ind w:left="5760" w:hanging="360"/>
+      </w:pPr>
+    </w:lvl>
+    <w:lvl w:ilvl="8" w:tplc="1809001B" w:tentative="1">
+      <w:start w:val="1"/>
+      <w:numFmt w:val="lowerRoman"/>
+      <w:lvlText w:val="%9."/>
+      <w:lvlJc w:val="right"/>
+      <w:pPr>
+        <w:ind w:left="6480" w:hanging="180"/>
+      </w:pPr>
+    </w:lvl>
+  </w:abstractNum>
+  <w:abstractNum w:abstractNumId="3" w15:restartNumberingAfterBreak="0">
     <w:nsid w:val="35356829"/>
     <w:multiLevelType w:val="hybridMultilevel"/>
     <w:tmpl w:val="79F63410"/>
@@ -5365,7 +5587,7 @@
       </w:pPr>
     </w:lvl>
   </w:abstractNum>
-  <w:abstractNum w:abstractNumId="2" w15:restartNumberingAfterBreak="0">
+  <w:abstractNum w:abstractNumId="4" w15:restartNumberingAfterBreak="0">
     <w:nsid w:val="4AD80DFF"/>
     <w:multiLevelType w:val="hybridMultilevel"/>
     <w:tmpl w:val="AB00BFB4"/>
@@ -5454,7 +5676,7 @@
       </w:pPr>
     </w:lvl>
   </w:abstractNum>
-  <w:abstractNum w:abstractNumId="3" w15:restartNumberingAfterBreak="0">
+  <w:abstractNum w:abstractNumId="5" w15:restartNumberingAfterBreak="0">
     <w:nsid w:val="67CA7DC6"/>
     <w:multiLevelType w:val="hybridMultilevel"/>
     <w:tmpl w:val="CA72EC18"/>
@@ -5540,7 +5762,7 @@
       </w:pPr>
     </w:lvl>
   </w:abstractNum>
-  <w:abstractNum w:abstractNumId="4" w15:restartNumberingAfterBreak="0">
+  <w:abstractNum w:abstractNumId="6" w15:restartNumberingAfterBreak="0">
     <w:nsid w:val="70DA372F"/>
     <w:multiLevelType w:val="hybridMultilevel"/>
     <w:tmpl w:val="916436A0"/>
@@ -5627,25 +5849,31 @@
     </w:lvl>
   </w:abstractNum>
   <w:num w:numId="1">
-    <w:abstractNumId w:val="2"/>
+    <w:abstractNumId w:val="4"/>
   </w:num>
   <w:num w:numId="2">
-    <w:abstractNumId w:val="1"/>
+    <w:abstractNumId w:val="3"/>
   </w:num>
   <w:num w:numId="3">
     <w:abstractNumId w:val="0"/>
   </w:num>
   <w:num w:numId="4">
-    <w:abstractNumId w:val="4"/>
+    <w:abstractNumId w:val="6"/>
   </w:num>
   <w:num w:numId="5">
-    <w:abstractNumId w:val="3"/>
+    <w:abstractNumId w:val="5"/>
+  </w:num>
+  <w:num w:numId="6">
+    <w:abstractNumId w:val="1"/>
+  </w:num>
+  <w:num w:numId="7">
+    <w:abstractNumId w:val="2"/>
   </w:num>
 </w:numbering>
 </file>
 
 <file path=word/styles.xml><?xml version="1.0" encoding="utf-8"?>
-<w:styles xmlns:mc="http://schemas.openxmlformats.org/markup-compatibility/2006" xmlns:r="http://schemas.openxmlformats.org/officeDocument/2006/relationships" xmlns:w="http://schemas.openxmlformats.org/wordprocessingml/2006/main" xmlns:w14="http://schemas.microsoft.com/office/word/2010/wordml" xmlns:w15="http://schemas.microsoft.com/office/word/2012/wordml" mc:Ignorable="w14 w15">
+<w:styles xmlns:mc="http://schemas.openxmlformats.org/markup-compatibility/2006" xmlns:r="http://schemas.openxmlformats.org/officeDocument/2006/relationships" xmlns:w="http://schemas.openxmlformats.org/wordprocessingml/2006/main" xmlns:w14="http://schemas.microsoft.com/office/word/2010/wordml" xmlns:w15="http://schemas.microsoft.com/office/word/2012/wordml" xmlns:w16se="http://schemas.microsoft.com/office/word/2015/wordml/symex" mc:Ignorable="w14 w15 w16se">
   <w:docDefaults>
     <w:rPrDefault>
       <w:rPr>
@@ -5661,7 +5889,7 @@
       </w:pPr>
     </w:pPrDefault>
   </w:docDefaults>
-  <w:latentStyles w:defLockedState="0" w:defUIPriority="99" w:defSemiHidden="0" w:defUnhideWhenUsed="0" w:defQFormat="0" w:count="371">
+  <w:latentStyles w:defLockedState="0" w:defUIPriority="99" w:defSemiHidden="0" w:defUnhideWhenUsed="0" w:defQFormat="0" w:count="372">
     <w:lsdException w:name="Normal" w:uiPriority="0" w:qFormat="1"/>
     <w:lsdException w:name="heading 1" w:uiPriority="9" w:qFormat="1"/>
     <w:lsdException w:name="heading 2" w:semiHidden="1" w:uiPriority="9" w:unhideWhenUsed="1" w:qFormat="1"/>
@@ -5767,7 +5995,6 @@
     <w:lsdException w:name="HTML Sample" w:semiHidden="1" w:unhideWhenUsed="1"/>
     <w:lsdException w:name="HTML Typewriter" w:semiHidden="1" w:unhideWhenUsed="1"/>
     <w:lsdException w:name="HTML Variable" w:semiHidden="1" w:unhideWhenUsed="1"/>
-    <w:lsdException w:name="Normal Table" w:semiHidden="1" w:unhideWhenUsed="1"/>
     <w:lsdException w:name="annotation subject" w:semiHidden="1" w:unhideWhenUsed="1"/>
     <w:lsdException w:name="No List" w:semiHidden="1" w:unhideWhenUsed="1"/>
     <w:lsdException w:name="Outline List 1" w:semiHidden="1" w:unhideWhenUsed="1"/>
@@ -5814,10 +6041,8 @@
     <w:lsdException w:name="Table Subtle 2" w:semiHidden="1" w:unhideWhenUsed="1"/>
     <w:lsdException w:name="Table Web 1" w:semiHidden="1" w:unhideWhenUsed="1"/>
     <w:lsdException w:name="Table Web 2" w:semiHidden="1" w:unhideWhenUsed="1"/>
-    <w:lsdException w:name="Table Web 3" w:semiHidden="1" w:unhideWhenUsed="1"/>
     <w:lsdException w:name="Balloon Text" w:semiHidden="1" w:unhideWhenUsed="1"/>
     <w:lsdException w:name="Table Grid" w:uiPriority="39"/>
-    <w:lsdException w:name="Table Theme" w:semiHidden="1" w:unhideWhenUsed="1"/>
     <w:lsdException w:name="Placeholder Text" w:semiHidden="1"/>
     <w:lsdException w:name="No Spacing" w:uiPriority="1" w:qFormat="1"/>
     <w:lsdException w:name="Light Shading" w:uiPriority="60"/>
@@ -6033,6 +6258,7 @@
     <w:lsdException w:name="List Table 5 Dark Accent 6" w:uiPriority="50"/>
     <w:lsdException w:name="List Table 6 Colorful Accent 6" w:uiPriority="51"/>
     <w:lsdException w:name="List Table 7 Colorful Accent 6" w:uiPriority="52"/>
+    <w:lsdException w:name="Mention" w:semiHidden="1" w:unhideWhenUsed="1"/>
   </w:latentStyles>
   <w:style w:type="paragraph" w:default="1" w:styleId="Normal">
     <w:name w:val="Normal"/>
@@ -6333,8 +6559,11 @@
     <w:autoRedefine/>
     <w:uiPriority w:val="39"/>
     <w:unhideWhenUsed/>
-    <w:rsid w:val="008F4740"/>
+    <w:rsid w:val="00613ED3"/>
     <w:pPr>
+      <w:tabs>
+        <w:tab w:val="right" w:leader="dot" w:pos="9016"/>
+      </w:tabs>
       <w:spacing w:after="100"/>
     </w:pPr>
     <w:rPr>
@@ -6748,7 +6977,7 @@
 </file>
 
 <file path=customXml/itemProps1.xml><?xml version="1.0" encoding="utf-8"?>
-<ds:datastoreItem xmlns:ds="http://schemas.openxmlformats.org/officeDocument/2006/customXml" ds:itemID="{499E0F1E-74A5-4118-8A43-BD14FC645AB7}">
+<ds:datastoreItem xmlns:ds="http://schemas.openxmlformats.org/officeDocument/2006/customXml" ds:itemID="{A0DA0347-11D6-4ABC-AB38-34803C4759B3}">
   <ds:schemaRefs>
     <ds:schemaRef ds:uri="http://schemas.openxmlformats.org/officeDocument/2006/bibliography"/>
   </ds:schemaRefs>

</xml_diff>